<commit_message>
Changes for OS release
</commit_message>
<xml_diff>
--- a/docs/CCSI_Software_Install_1MW.docx
+++ b/docs/CCSI_Software_Install_1MW.docx
@@ -1,6 +1,6 @@
 
 <file path=word/document.xml><?xml version="1.0" encoding="utf-8"?>
-<w:document xmlns:wpc="http://schemas.microsoft.com/office/word/2010/wordprocessingCanvas" xmlns:mc="http://schemas.openxmlformats.org/markup-compatibility/2006" xmlns:o="urn:schemas-microsoft-com:office:office" xmlns:r="http://schemas.openxmlformats.org/officeDocument/2006/relationships" xmlns:m="http://schemas.openxmlformats.org/officeDocument/2006/math" xmlns:v="urn:schemas-microsoft-com:vml" xmlns:wp14="http://schemas.microsoft.com/office/word/2010/wordprocessingDrawing" xmlns:wp="http://schemas.openxmlformats.org/drawingml/2006/wordprocessingDrawing" xmlns:w10="urn:schemas-microsoft-com:office:word" xmlns:w="http://schemas.openxmlformats.org/wordprocessingml/2006/main" xmlns:w14="http://schemas.microsoft.com/office/word/2010/wordml" xmlns:wpg="http://schemas.microsoft.com/office/word/2010/wordprocessingGroup" xmlns:wpi="http://schemas.microsoft.com/office/word/2010/wordprocessingInk" xmlns:wne="http://schemas.microsoft.com/office/word/2006/wordml" xmlns:wps="http://schemas.microsoft.com/office/word/2010/wordprocessingShape" mc:Ignorable="w14 wp14">
+<w:document xmlns:wpc="http://schemas.microsoft.com/office/word/2010/wordprocessingCanvas" xmlns:cx="http://schemas.microsoft.com/office/drawing/2014/chartex" xmlns:cx1="http://schemas.microsoft.com/office/drawing/2015/9/8/chartex" xmlns:mc="http://schemas.openxmlformats.org/markup-compatibility/2006" xmlns:o="urn:schemas-microsoft-com:office:office" xmlns:r="http://schemas.openxmlformats.org/officeDocument/2006/relationships" xmlns:m="http://schemas.openxmlformats.org/officeDocument/2006/math" xmlns:v="urn:schemas-microsoft-com:vml" xmlns:wp14="http://schemas.microsoft.com/office/word/2010/wordprocessingDrawing" xmlns:wp="http://schemas.openxmlformats.org/drawingml/2006/wordprocessingDrawing" xmlns:w10="urn:schemas-microsoft-com:office:word" xmlns:w="http://schemas.openxmlformats.org/wordprocessingml/2006/main" xmlns:w14="http://schemas.microsoft.com/office/word/2010/wordml" xmlns:w15="http://schemas.microsoft.com/office/word/2012/wordml" xmlns:w16se="http://schemas.microsoft.com/office/word/2015/wordml/symex" xmlns:wpg="http://schemas.microsoft.com/office/word/2010/wordprocessingGroup" xmlns:wpi="http://schemas.microsoft.com/office/word/2010/wordprocessingInk" xmlns:wne="http://schemas.microsoft.com/office/word/2006/wordml" xmlns:wps="http://schemas.microsoft.com/office/word/2010/wordprocessingShape" mc:Ignorable="w14 w15 w16se wp14">
   <w:body>
     <w:p>
       <w:pPr>
@@ -20,7 +20,7 @@
         <mc:AlternateContent>
           <mc:Choice Requires="wpg">
             <w:drawing>
-              <wp:anchor distT="0" distB="0" distL="114300" distR="114300" simplePos="0" relativeHeight="251660288" behindDoc="0" locked="0" layoutInCell="1" allowOverlap="1">
+              <wp:anchor distT="0" distB="0" distL="114300" distR="114300" simplePos="0" relativeHeight="251659264" behindDoc="0" locked="0" layoutInCell="1" allowOverlap="1">
                 <wp:simplePos x="0" y="0"/>
                 <wp:positionH relativeFrom="column">
                   <wp:posOffset>219710</wp:posOffset>
@@ -57,7 +57,7 @@
                           </pic:cNvPicPr>
                         </pic:nvPicPr>
                         <pic:blipFill>
-                          <a:blip r:embed="rId13" cstate="print">
+                          <a:blip r:embed="rId12" cstate="print">
                             <a:extLst>
                               <a:ext uri="{28A0092B-C50C-407E-A947-70E740481C1C}">
                                 <a14:useLocalDpi xmlns:a14="http://schemas.microsoft.com/office/drawing/2010/main" val="0"/>
@@ -97,7 +97,7 @@
                           </pic:cNvPicPr>
                         </pic:nvPicPr>
                         <pic:blipFill>
-                          <a:blip r:embed="rId14" cstate="print">
+                          <a:blip r:embed="rId13" cstate="print">
                             <a:extLst>
                               <a:ext uri="{28A0092B-C50C-407E-A947-70E740481C1C}">
                                 <a14:useLocalDpi xmlns:a14="http://schemas.microsoft.com/office/drawing/2010/main" val="0"/>
@@ -137,7 +137,7 @@
                           </pic:cNvPicPr>
                         </pic:nvPicPr>
                         <pic:blipFill>
-                          <a:blip r:embed="rId15" cstate="print">
+                          <a:blip r:embed="rId14" cstate="print">
                             <a:extLst>
                               <a:ext uri="{28A0092B-C50C-407E-A947-70E740481C1C}">
                                 <a14:useLocalDpi xmlns:a14="http://schemas.microsoft.com/office/drawing/2010/main" val="0"/>
@@ -177,7 +177,7 @@
                           </pic:cNvPicPr>
                         </pic:nvPicPr>
                         <pic:blipFill>
-                          <a:blip r:embed="rId16" cstate="print">
+                          <a:blip r:embed="rId15" cstate="print">
                             <a:extLst>
                               <a:ext uri="{28A0092B-C50C-407E-A947-70E740481C1C}">
                                 <a14:useLocalDpi xmlns:a14="http://schemas.microsoft.com/office/drawing/2010/main" val="0"/>
@@ -217,7 +217,7 @@
                           </pic:cNvPicPr>
                         </pic:nvPicPr>
                         <pic:blipFill>
-                          <a:blip r:embed="rId17" cstate="print">
+                          <a:blip r:embed="rId16" cstate="print">
                             <a:extLst>
                               <a:ext uri="{28A0092B-C50C-407E-A947-70E740481C1C}">
                                 <a14:useLocalDpi xmlns:a14="http://schemas.microsoft.com/office/drawing/2010/main" val="0"/>
@@ -263,7 +263,7 @@
           </mc:Choice>
           <mc:Fallback>
             <w:pict>
-              <v:group id="Group 3" o:spid="_x0000_s1026" style="position:absolute;margin-left:17.3pt;margin-top:560.3pt;width:433.5pt;height:56.35pt;z-index:251660288" coordorigin="1786,12457" coordsize="8670,1127" o:gfxdata="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">
+              <v:group w14:anchorId="4344500F" id="Group 3" o:spid="_x0000_s1026" style="position:absolute;margin-left:17.3pt;margin-top:560.3pt;width:433.5pt;height:56.35pt;z-index:251659264" coordorigin="1786,12457" coordsize="8670,1127" o:gfxdata="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">
                 <v:shapetype id="_x0000_t75" coordsize="21600,21600" o:spt="75" o:preferrelative="t" path="m@4@5l@4@11@9@11@9@5xe" filled="f" stroked="f">
                   <v:stroke joinstyle="miter"/>
                   <v:formulas>
@@ -283,20 +283,20 @@
                   <v:path o:extrusionok="f" gradientshapeok="t" o:connecttype="rect"/>
                   <o:lock v:ext="edit" aspectratio="t"/>
                 </v:shapetype>
-                <v:shape id="Picture 4" o:spid="_x0000_s1027" type="#_x0000_t75" style="position:absolute;left:8602;top:12891;width:1854;height:551;visibility:visible;mso-wrap-style:square" o:gfxdata="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">
-                  <v:imagedata r:id="rId18" o:title="" cropright="39949f"/>
+                <v:shape id="Picture 4" o:spid="_x0000_s1027" type="#_x0000_t75" style="position:absolute;left:8602;top:12891;width:1854;height:551;visibility:visible;mso-wrap-style:square" o:gfxdata="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">
+                  <v:imagedata r:id="rId17" o:title="" cropright="39949f"/>
                 </v:shape>
-                <v:shape id="Picture 10" o:spid="_x0000_s1028" type="#_x0000_t75" style="position:absolute;left:6817;top:12573;width:1492;height:927;visibility:visible;mso-wrap-style:square" o:gfxdata="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">
-                  <v:imagedata r:id="rId19" o:title=""/>
+                <v:shape id="Picture 10" o:spid="_x0000_s1028" type="#_x0000_t75" style="position:absolute;left:6817;top:12573;width:1492;height:927;visibility:visible;mso-wrap-style:square" o:gfxdata="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">
+                  <v:imagedata r:id="rId18" o:title=""/>
                 </v:shape>
-                <v:shape id="Picture 11" o:spid="_x0000_s1029" type="#_x0000_t75" style="position:absolute;left:5321;top:12457;width:1158;height:1043;visibility:visible;mso-wrap-style:square" o:gfxdata="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">
-                  <v:imagedata r:id="rId20" o:title="" croptop="11882f" cropbottom="7921f" cropleft="8357f" cropright="8357f"/>
+                <v:shape id="Picture 11" o:spid="_x0000_s1029" type="#_x0000_t75" style="position:absolute;left:5321;top:12457;width:1158;height:1043;visibility:visible;mso-wrap-style:square" o:gfxdata="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">
+                  <v:imagedata r:id="rId19" o:title="" croptop="11882f" cropbottom="7921f" cropleft="8357f" cropright="8357f"/>
                 </v:shape>
-                <v:shape id="Picture 1" o:spid="_x0000_s1030" type="#_x0000_t75" style="position:absolute;left:3220;top:12703;width:1738;height:797;visibility:visible;mso-wrap-style:square" o:gfxdata="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">
-                  <v:imagedata r:id="rId21" o:title=""/>
+                <v:shape id="Picture 1" o:spid="_x0000_s1030" type="#_x0000_t75" style="position:absolute;left:3220;top:12703;width:1738;height:797;visibility:visible;mso-wrap-style:square" o:gfxdata="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">
+                  <v:imagedata r:id="rId20" o:title=""/>
                 </v:shape>
-                <v:shape id="Picture 8" o:spid="_x0000_s1031" type="#_x0000_t75" alt="NETL-Logo-Color" style="position:absolute;left:1786;top:12646;width:1220;height:938;visibility:visible;mso-wrap-style:square" o:gfxdata="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">
-                  <v:imagedata r:id="rId22" o:title="NETL-Logo-Color"/>
+                <v:shape id="Picture 8" o:spid="_x0000_s1031" type="#_x0000_t75" alt="NETL-Logo-Color" style="position:absolute;left:1786;top:12646;width:1220;height:938;visibility:visible;mso-wrap-style:square" o:gfxdata="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">
+                  <v:imagedata r:id="rId21" o:title="NETL-Logo-Color"/>
                 </v:shape>
               </v:group>
             </w:pict>
@@ -312,7 +312,7 @@
         <mc:AlternateContent>
           <mc:Choice Requires="wps">
             <w:drawing>
-              <wp:anchor distT="0" distB="0" distL="114300" distR="114300" simplePos="0" relativeHeight="251659264" behindDoc="0" locked="0" layoutInCell="1" allowOverlap="1">
+              <wp:anchor distT="0" distB="0" distL="114300" distR="114300" simplePos="0" relativeHeight="251658240" behindDoc="0" locked="0" layoutInCell="1" allowOverlap="1">
                 <wp:simplePos x="0" y="0"/>
                 <wp:positionH relativeFrom="column">
                   <wp:posOffset>2652395</wp:posOffset>
@@ -446,7 +446,7 @@
                 <v:stroke joinstyle="miter"/>
                 <v:path gradientshapeok="t" o:connecttype="rect"/>
               </v:shapetype>
-              <v:shape id="Text Box 2" o:spid="_x0000_s1026" type="#_x0000_t202" style="position:absolute;left:0;text-align:left;margin-left:208.85pt;margin-top:-545.15pt;width:295.15pt;height:161.2pt;z-index:251659264;visibility:visible;mso-wrap-style:square;mso-width-percent:0;mso-height-percent:0;mso-wrap-distance-left:9pt;mso-wrap-distance-top:0;mso-wrap-distance-right:9pt;mso-wrap-distance-bottom:0;mso-position-horizontal:absolute;mso-position-horizontal-relative:text;mso-position-vertical:absolute;mso-position-vertical-relative:text;mso-width-percent:0;mso-height-percent:0;mso-width-relative:page;mso-height-relative:page;v-text-anchor:top" o:gfxdata="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" filled="f" stroked="f">
+              <v:shape id="Text Box 2" o:spid="_x0000_s1026" type="#_x0000_t202" style="position:absolute;left:0;text-align:left;margin-left:208.85pt;margin-top:-545.15pt;width:295.15pt;height:161.2pt;z-index:251658240;visibility:visible;mso-wrap-style:square;mso-width-percent:0;mso-height-percent:0;mso-wrap-distance-left:9pt;mso-wrap-distance-top:0;mso-wrap-distance-right:9pt;mso-wrap-distance-bottom:0;mso-position-horizontal:absolute;mso-position-horizontal-relative:text;mso-position-vertical:absolute;mso-position-vertical-relative:text;mso-width-percent:0;mso-height-percent:0;mso-width-relative:page;mso-height-relative:page;v-text-anchor:top" o:gfxdata="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" filled="f" stroked="f">
                 <v:textbox inset=",7.2pt,,7.2pt">
                   <w:txbxContent>
                     <w:p>
@@ -519,7 +519,7 @@
           <w:szCs w:val="28"/>
         </w:rPr>
         <w:drawing>
-          <wp:anchor distT="0" distB="0" distL="114300" distR="114300" simplePos="0" relativeHeight="251655168" behindDoc="0" locked="0" layoutInCell="1" allowOverlap="1">
+          <wp:anchor distT="0" distB="0" distL="114300" distR="114300" simplePos="0" relativeHeight="251656192" behindDoc="0" locked="0" layoutInCell="1" allowOverlap="1">
             <wp:simplePos x="0" y="0"/>
             <wp:positionH relativeFrom="column">
               <wp:posOffset>4240530</wp:posOffset>
@@ -544,7 +544,7 @@
                     </pic:cNvPicPr>
                   </pic:nvPicPr>
                   <pic:blipFill>
-                    <a:blip r:embed="rId23" cstate="print"/>
+                    <a:blip r:embed="rId22" cstate="print"/>
                     <a:srcRect/>
                     <a:stretch>
                       <a:fillRect/>
@@ -572,42 +572,6 @@
           </wp:anchor>
         </w:drawing>
       </w:r>
-    </w:p>
-    <w:p>
-      <w:pPr>
-        <w:jc w:val="both"/>
-        <w:rPr>
-          <w:sz w:val="28"/>
-          <w:szCs w:val="28"/>
-        </w:rPr>
-      </w:pPr>
-    </w:p>
-    <w:p>
-      <w:pPr>
-        <w:jc w:val="both"/>
-        <w:rPr>
-          <w:sz w:val="28"/>
-          <w:szCs w:val="28"/>
-        </w:rPr>
-      </w:pPr>
-    </w:p>
-    <w:p>
-      <w:pPr>
-        <w:jc w:val="both"/>
-        <w:rPr>
-          <w:sz w:val="28"/>
-          <w:szCs w:val="28"/>
-        </w:rPr>
-      </w:pPr>
-    </w:p>
-    <w:p>
-      <w:pPr>
-        <w:jc w:val="both"/>
-        <w:rPr>
-          <w:sz w:val="28"/>
-          <w:szCs w:val="28"/>
-        </w:rPr>
-      </w:pPr>
       <w:r>
         <w:rPr>
           <w:noProof/>
@@ -630,7 +594,7 @@
                     <pic:cNvPicPr/>
                   </pic:nvPicPr>
                   <pic:blipFill>
-                    <a:blip r:embed="rId24" cstate="print"/>
+                    <a:blip r:embed="rId23" cstate="print"/>
                     <a:stretch>
                       <a:fillRect/>
                     </a:stretch>
@@ -833,233 +797,270 @@
           <w:sz w:val="28"/>
           <w:szCs w:val="28"/>
         </w:rPr>
-        <w:t>Version 201</w:t>
-      </w:r>
-      <w:r>
+        <w:t>Version 2.0.0</w:t>
+      </w:r>
+    </w:p>
+    <w:p>
+      <w:pPr>
+        <w:jc w:val="center"/>
         <w:rPr>
           <w:sz w:val="28"/>
           <w:szCs w:val="28"/>
         </w:rPr>
-        <w:t>5</w:t>
-      </w:r>
-      <w:r>
+      </w:pPr>
+    </w:p>
+    <w:p>
+      <w:pPr>
+        <w:jc w:val="center"/>
         <w:rPr>
           <w:sz w:val="28"/>
           <w:szCs w:val="28"/>
         </w:rPr>
-        <w:t>.1.3</w:t>
-      </w:r>
-    </w:p>
-    <w:p>
-      <w:pPr>
-        <w:jc w:val="center"/>
+      </w:pPr>
+      <w:r>
         <w:rPr>
           <w:sz w:val="28"/>
           <w:szCs w:val="28"/>
         </w:rPr>
-      </w:pPr>
-    </w:p>
-    <w:p>
-      <w:pPr>
-        <w:jc w:val="center"/>
+        <w:t>March</w:t>
+      </w:r>
+      <w:r>
         <w:rPr>
           <w:sz w:val="28"/>
           <w:szCs w:val="28"/>
         </w:rPr>
-      </w:pPr>
+        <w:t xml:space="preserve">, </w:t>
+      </w:r>
       <w:r>
         <w:rPr>
           <w:sz w:val="28"/>
           <w:szCs w:val="28"/>
         </w:rPr>
-        <w:t>Nov.</w:t>
-      </w:r>
-      <w:r>
-        <w:rPr>
-          <w:sz w:val="28"/>
-          <w:szCs w:val="28"/>
-        </w:rPr>
-        <w:t xml:space="preserve"> </w:t>
-      </w:r>
-      <w:r>
-        <w:rPr>
-          <w:sz w:val="28"/>
-          <w:szCs w:val="28"/>
-        </w:rPr>
-        <w:t>0</w:t>
-      </w:r>
-      <w:r>
-        <w:rPr>
-          <w:sz w:val="28"/>
-          <w:szCs w:val="28"/>
-        </w:rPr>
-        <w:t>6</w:t>
-      </w:r>
-      <w:r>
-        <w:rPr>
-          <w:sz w:val="28"/>
-          <w:szCs w:val="28"/>
-        </w:rPr>
-        <w:t xml:space="preserve">, </w:t>
-      </w:r>
-      <w:r>
-        <w:rPr>
-          <w:sz w:val="28"/>
-          <w:szCs w:val="28"/>
-        </w:rPr>
-        <w:t>2015</w:t>
-      </w:r>
-    </w:p>
-    <w:p>
-      <w:pPr>
-        <w:jc w:val="both"/>
-        <w:rPr>
-          <w:sz w:val="28"/>
-          <w:szCs w:val="28"/>
-        </w:rPr>
-      </w:pPr>
-    </w:p>
-    <w:p>
-      <w:pPr>
-        <w:jc w:val="both"/>
-        <w:rPr>
-          <w:sz w:val="28"/>
-          <w:szCs w:val="28"/>
-        </w:rPr>
-      </w:pPr>
-    </w:p>
-    <w:p>
-      <w:pPr>
-        <w:jc w:val="both"/>
-        <w:rPr>
-          <w:sz w:val="28"/>
-          <w:szCs w:val="28"/>
-        </w:rPr>
-      </w:pPr>
-    </w:p>
-    <w:p>
-      <w:pPr>
-        <w:jc w:val="both"/>
-        <w:rPr>
-          <w:sz w:val="28"/>
-          <w:szCs w:val="28"/>
-        </w:rPr>
-      </w:pPr>
-    </w:p>
-    <w:p>
-      <w:pPr>
-        <w:jc w:val="both"/>
-        <w:rPr>
-          <w:sz w:val="28"/>
-          <w:szCs w:val="28"/>
-        </w:rPr>
-      </w:pPr>
-    </w:p>
-    <w:p>
-      <w:pPr>
-        <w:jc w:val="both"/>
-        <w:rPr>
-          <w:sz w:val="28"/>
-          <w:szCs w:val="28"/>
-        </w:rPr>
-      </w:pPr>
-    </w:p>
-    <w:p>
-      <w:pPr>
-        <w:jc w:val="both"/>
-        <w:rPr>
-          <w:sz w:val="28"/>
-          <w:szCs w:val="28"/>
-        </w:rPr>
-      </w:pPr>
-    </w:p>
-    <w:p>
-      <w:pPr>
-        <w:jc w:val="both"/>
-        <w:rPr>
-          <w:sz w:val="28"/>
-          <w:szCs w:val="28"/>
-        </w:rPr>
-      </w:pPr>
-    </w:p>
-    <w:p>
-      <w:pPr>
-        <w:jc w:val="both"/>
-        <w:rPr>
-          <w:sz w:val="28"/>
-          <w:szCs w:val="28"/>
-        </w:rPr>
-      </w:pPr>
-    </w:p>
-    <w:p>
-      <w:pPr>
-        <w:jc w:val="both"/>
-        <w:rPr>
-          <w:sz w:val="28"/>
-          <w:szCs w:val="28"/>
-        </w:rPr>
-      </w:pPr>
-    </w:p>
-    <w:p>
-      <w:pPr>
-        <w:jc w:val="both"/>
-        <w:rPr>
-          <w:rFonts w:ascii="Times New Roman , serif" w:hAnsi="Times New Roman , serif"/>
-          <w:bCs/>
-        </w:rPr>
-      </w:pPr>
-    </w:p>
-    <w:p>
-      <w:pPr>
-        <w:jc w:val="both"/>
-        <w:rPr>
-          <w:rFonts w:ascii="Times New Roman , serif" w:hAnsi="Times New Roman , serif"/>
-          <w:bCs/>
-        </w:rPr>
-      </w:pPr>
-    </w:p>
-    <w:p>
-      <w:pPr>
-        <w:jc w:val="both"/>
-        <w:rPr>
-          <w:rFonts w:ascii="Times New Roman , serif" w:hAnsi="Times New Roman , serif"/>
-          <w:bCs/>
-        </w:rPr>
-      </w:pPr>
-    </w:p>
-    <w:p>
-      <w:pPr>
-        <w:jc w:val="both"/>
-        <w:rPr>
-          <w:sz w:val="28"/>
-          <w:szCs w:val="28"/>
-        </w:rPr>
-      </w:pPr>
-      <w:r>
-        <w:rPr>
-          <w:rFonts w:ascii="Times New Roman , serif" w:hAnsi="Times New Roman , serif"/>
-          <w:bCs/>
-        </w:rPr>
-        <w:t>This material was produced under the DOE Carbon Capture Simulation Initiative (CCSI), and copyright is held by the software owners: ORISE, LANS, LLNS, LBL, PNNL, CMU, WVU, et al. The software owners and/or the U.S. Government retain ownership of all rights in the CCSI software and the copyright and patents subsisting therein. Any distribution or dissemination is governed under the terms and conditions of the CCSI Test and Evaluation License, CCSI Master Non-Disclosure Agreement, and the CCSI Intellectual Property Management Plan. No rights are granted except as expressly recited in one of the aforementioned agreements.</w:t>
-      </w:r>
-    </w:p>
-    <w:p>
-      <w:pPr>
+        <w:t>2018</w:t>
+      </w:r>
+    </w:p>
+    <w:p>
+      <w:r>
+        <w:br w:type="page"/>
+      </w:r>
+    </w:p>
+    <w:p>
+      <w:pPr>
+        <w:spacing w:before="480" w:after="120" w:line="276" w:lineRule="auto"/>
+        <w:rPr>
+          <w:rFonts w:ascii="Arial" w:eastAsia="Arial" w:hAnsi="Arial" w:cs="Arial"/>
+        </w:rPr>
+      </w:pPr>
+      <w:r>
+        <w:rPr>
+          <w:rFonts w:ascii="Arial" w:eastAsia="Arial" w:hAnsi="Arial" w:cs="Arial"/>
+        </w:rPr>
+        <w:lastRenderedPageBreak/>
+        <w:t>C</w:t>
+      </w:r>
+      <w:r>
+        <w:rPr>
+          <w:rFonts w:ascii="Arial" w:eastAsia="Arial" w:hAnsi="Arial" w:cs="Arial"/>
+        </w:rPr>
+        <w:t>opyright (c) 2012 - 2018</w:t>
+      </w:r>
+    </w:p>
+    <w:p>
+      <w:pPr>
+        <w:spacing w:before="480" w:after="120" w:line="276" w:lineRule="auto"/>
+        <w:rPr>
+          <w:rFonts w:ascii="Arial" w:eastAsia="Arial" w:hAnsi="Arial" w:cs="Arial"/>
+          <w:b/>
+        </w:rPr>
+      </w:pPr>
+      <w:r>
+        <w:rPr>
+          <w:rFonts w:ascii="Arial" w:eastAsia="Arial" w:hAnsi="Arial" w:cs="Arial"/>
+          <w:b/>
+        </w:rPr>
+        <w:t>Copyright Notice</w:t>
+      </w:r>
+    </w:p>
+    <w:p>
+      <w:pPr>
+        <w:spacing w:before="480" w:after="120" w:line="276" w:lineRule="auto"/>
+        <w:rPr>
+          <w:rFonts w:ascii="Arial" w:eastAsia="Arial" w:hAnsi="Arial" w:cs="Arial"/>
+        </w:rPr>
+      </w:pPr>
+      <w:r>
+        <w:rPr>
+          <w:rFonts w:ascii="Arial" w:eastAsia="Arial" w:hAnsi="Arial" w:cs="Arial"/>
+        </w:rPr>
+        <w:t>1MW CFD</w:t>
+      </w:r>
+      <w:r>
+        <w:rPr>
+          <w:rFonts w:ascii="Arial" w:eastAsia="Arial" w:hAnsi="Arial" w:cs="Arial"/>
+        </w:rPr>
+        <w:t xml:space="preserve"> was produced under the DOE Carbon Capture Simulation Initiative (CCSI), and is copyright (c) 2012 - 2018 by the software owners: Oak Ridge Institute for Science and Education (ORISE), Los Alamos National Security, LLC., Lawrence Livermore National Security, LLC., The Regents of the University of California, through Lawrence Berkeley National Laboratory, Battelle Memorial Institute, Pacific Northwest Division through Pacific Northwest National Laboratory, Carnegie Mellon University, West Virginia University, Boston University, the Trustees of Princeton University, The University of Texas at Austin, URS Energy &amp; Construction, Inc., et al.. All rights reserved.</w:t>
+      </w:r>
+    </w:p>
+    <w:p>
+      <w:pPr>
+        <w:spacing w:before="480" w:after="120" w:line="276" w:lineRule="auto"/>
+        <w:rPr>
+          <w:rFonts w:ascii="Arial" w:eastAsia="Arial" w:hAnsi="Arial" w:cs="Arial"/>
+        </w:rPr>
+      </w:pPr>
+      <w:r>
+        <w:rPr>
+          <w:rFonts w:ascii="Arial" w:eastAsia="Arial" w:hAnsi="Arial" w:cs="Arial"/>
+        </w:rPr>
+        <w:t>NOTICE. This Software was developed under funding from the U.S. Department of Energy and the U.S. Government consequently retains certain rights. As such, the U.S. Government has been granted for itself and others acting on its behalf a paid-up, nonexclusive, irrevocable, worldwide license in the Software to reproduce, distribute copies to the public, prepare derivative works, and perform publicly and display publicly, and to permit other to do so.</w:t>
+      </w:r>
+    </w:p>
+    <w:p>
+      <w:pPr>
+        <w:spacing w:before="480" w:after="120" w:line="276" w:lineRule="auto"/>
+        <w:rPr>
+          <w:rFonts w:ascii="Arial" w:eastAsia="Arial" w:hAnsi="Arial" w:cs="Arial"/>
+          <w:b/>
+        </w:rPr>
+      </w:pPr>
+      <w:r>
+        <w:rPr>
+          <w:rFonts w:ascii="Arial" w:eastAsia="Arial" w:hAnsi="Arial" w:cs="Arial"/>
+          <w:b/>
+        </w:rPr>
+        <w:t>License Agreement</w:t>
+      </w:r>
+    </w:p>
+    <w:p>
+      <w:pPr>
+        <w:spacing w:before="480" w:after="120" w:line="276" w:lineRule="auto"/>
+        <w:rPr>
+          <w:rFonts w:ascii="Arial" w:eastAsia="Arial" w:hAnsi="Arial" w:cs="Arial"/>
+        </w:rPr>
+      </w:pPr>
+      <w:r>
+        <w:rPr>
+          <w:rFonts w:ascii="Arial" w:eastAsia="Arial" w:hAnsi="Arial" w:cs="Arial"/>
+        </w:rPr>
+        <w:t>1MW CFD</w:t>
+      </w:r>
+      <w:r>
+        <w:rPr>
+          <w:rFonts w:ascii="Arial" w:eastAsia="Arial" w:hAnsi="Arial" w:cs="Arial"/>
+        </w:rPr>
+        <w:t xml:space="preserve"> Copyright (c) 2012 - 2018, by the software owners: Oak Ridge Institute for Science and Education (ORISE), Los Alamos National Security, LLC., Lawrence Livermore National Security, LLC., The Regents of the University of California, through Lawrence Berkeley National Laboratory, Battelle Memorial Institute, Pacific Northwest Division through Pacific Northwest National Laboratory, Carnegie Mellon University, West Virginia University, Boston University, the Trustees of Princeton University, The University of Texas at Austin, URS Energy &amp; Construction, Inc., et al. All rights reserved.</w:t>
+      </w:r>
+    </w:p>
+    <w:p>
+      <w:pPr>
+        <w:spacing w:before="480" w:after="120" w:line="276" w:lineRule="auto"/>
+        <w:rPr>
+          <w:rFonts w:ascii="Arial" w:eastAsia="Arial" w:hAnsi="Arial" w:cs="Arial"/>
+        </w:rPr>
+      </w:pPr>
+      <w:r>
+        <w:rPr>
+          <w:rFonts w:ascii="Arial" w:eastAsia="Arial" w:hAnsi="Arial" w:cs="Arial"/>
+        </w:rPr>
+        <w:t>Redistribution and use in source and binary forms, with or without modification, are permitted provided that the following conditions are met:</w:t>
+      </w:r>
+    </w:p>
+    <w:p>
+      <w:pPr>
+        <w:pStyle w:val="ListParagraph"/>
+        <w:widowControl w:val="0"/>
+        <w:numPr>
+          <w:ilvl w:val="0"/>
+          <w:numId w:val="39"/>
+        </w:numPr>
         <w:autoSpaceDE/>
         <w:autoSpaceDN/>
         <w:adjustRightInd/>
-        <w:jc w:val="both"/>
-        <w:rPr>
-          <w:sz w:val="28"/>
-          <w:szCs w:val="28"/>
-        </w:rPr>
-      </w:pPr>
-      <w:r>
-        <w:rPr>
-          <w:sz w:val="28"/>
-          <w:szCs w:val="28"/>
-        </w:rPr>
-        <w:br w:type="page"/>
+        <w:spacing w:before="480" w:after="120" w:line="276" w:lineRule="auto"/>
+        <w:contextualSpacing w:val="0"/>
+        <w:rPr>
+          <w:rFonts w:ascii="Arial" w:eastAsia="Arial" w:hAnsi="Arial" w:cs="Arial"/>
+        </w:rPr>
+      </w:pPr>
+      <w:r>
+        <w:rPr>
+          <w:rFonts w:ascii="Arial" w:eastAsia="Arial" w:hAnsi="Arial" w:cs="Arial"/>
+        </w:rPr>
+        <w:t>Redistributions of source code must retain the above copyright notice, this list of conditions and the following disclaimer.</w:t>
+      </w:r>
+    </w:p>
+    <w:p>
+      <w:pPr>
+        <w:pStyle w:val="ListParagraph"/>
+        <w:widowControl w:val="0"/>
+        <w:numPr>
+          <w:ilvl w:val="0"/>
+          <w:numId w:val="39"/>
+        </w:numPr>
+        <w:autoSpaceDE/>
+        <w:autoSpaceDN/>
+        <w:adjustRightInd/>
+        <w:spacing w:before="480" w:after="120" w:line="276" w:lineRule="auto"/>
+        <w:contextualSpacing w:val="0"/>
+        <w:rPr>
+          <w:rFonts w:ascii="Arial" w:eastAsia="Arial" w:hAnsi="Arial" w:cs="Arial"/>
+        </w:rPr>
+      </w:pPr>
+      <w:r>
+        <w:rPr>
+          <w:rFonts w:ascii="Arial" w:eastAsia="Arial" w:hAnsi="Arial" w:cs="Arial"/>
+        </w:rPr>
+        <w:lastRenderedPageBreak/>
+        <w:t>Redistributions in binary form must reproduce the above copyright notice, this list of conditions and the following disclaimer in the documentation and/or other materials provided with the distribution.</w:t>
+      </w:r>
+    </w:p>
+    <w:p>
+      <w:pPr>
+        <w:pStyle w:val="ListParagraph"/>
+        <w:widowControl w:val="0"/>
+        <w:numPr>
+          <w:ilvl w:val="0"/>
+          <w:numId w:val="39"/>
+        </w:numPr>
+        <w:autoSpaceDE/>
+        <w:autoSpaceDN/>
+        <w:adjustRightInd/>
+        <w:spacing w:before="480" w:after="120" w:line="276" w:lineRule="auto"/>
+        <w:contextualSpacing w:val="0"/>
+        <w:rPr>
+          <w:rFonts w:ascii="Arial" w:eastAsia="Arial" w:hAnsi="Arial" w:cs="Arial"/>
+        </w:rPr>
+      </w:pPr>
+      <w:r>
+        <w:rPr>
+          <w:rFonts w:ascii="Arial" w:eastAsia="Arial" w:hAnsi="Arial" w:cs="Arial"/>
+        </w:rPr>
+        <w:t>Neither the name of the Carbon Capture Simulation Initiative, U.S. Dept. of Energy, the National Energy Technology Laboratory, Oak Ridge Institute for Science and Education (ORISE), Los Alamos National Security, LLC., Lawrence Livermore National Security, LLC., the University of California, Lawrence Berkeley National Laboratory, Battelle Memorial Institute, Pacific Northwest National Laboratory, Carnegie Mellon University, West Virginia University, Boston University, the Trustees of Princeton University, the University of Texas at Austin, URS Energy &amp; Construction, Inc., nor the names of its contributors may be used to endorse or promote products derived from this software without specific prior written permission.</w:t>
+      </w:r>
+    </w:p>
+    <w:p>
+      <w:pPr>
+        <w:spacing w:before="480" w:after="120" w:line="276" w:lineRule="auto"/>
+        <w:rPr>
+          <w:rFonts w:ascii="Arial" w:eastAsia="Arial" w:hAnsi="Arial" w:cs="Arial"/>
+        </w:rPr>
+      </w:pPr>
+      <w:r>
+        <w:rPr>
+          <w:rFonts w:ascii="Arial" w:eastAsia="Arial" w:hAnsi="Arial" w:cs="Arial"/>
+        </w:rPr>
+        <w:t>THIS SOFTWARE IS PROVIDED BY THE COPYRIGHT HOLDERS AND CONTRIBUTORS "AS IS" AND ANY EXPRESS OR IMPLIED WARRANTIES, INCLUDING, BUT NOT LIMITED TO, THE IMPLIED WARRANTIES OF MERCHANTABILITY AND FITNESS FOR A PARTICULAR PURPOSE ARE DISCLAIMED. IN NO EVENT SHALL THE COPYRIGHT OWNER OR CONTRIBUTORS BE LIABLE FOR ANY DIRECT, INDIRECT, INCIDENTAL, SPECIAL, EXEMPLARY, OR CONSEQUENTIAL DAMAGES (INCLUDING, BUT NOT LIMITED TO, PROCUREMENT OF SUBSTITUTE GOODS OR SERVICES; LOSS OF USE, DATA, OR PROFITS; OR BUSINESS INTERRUPTION) HOWEVER CAUSED AND ON ANY THEORY OF LIABILITY, WHETHER IN CONTRACT, STRICT LIABILITY, OR TORT (INCLUDING NEGLIGENCE OR OTHERWISE) ARISING IN ANY WAY OUT OF THE USE OF THIS SOFTWARE, EVEN IF ADVISED OF THE POSSIBILITY OF SUCH DAMAGE.</w:t>
+      </w:r>
+    </w:p>
+    <w:p>
+      <w:pPr>
+        <w:spacing w:before="480" w:after="120" w:line="276" w:lineRule="auto"/>
+      </w:pPr>
+      <w:r>
+        <w:rPr>
+          <w:rFonts w:ascii="Arial" w:eastAsia="Arial" w:hAnsi="Arial" w:cs="Arial"/>
+        </w:rPr>
+        <w:t>You are under no obligation whatsoever to provide any bug fixes, patches, or upgrades to the features, functionality or performance of the source code ("Enhancements") to anyone; however, if you choose to make your Enhancements available either publicly, or directly to Lawrence Berkeley National Laboratory, without imposing a separate written license agreement for such Enhancements, then you hereby grant the following license: a non-exclusive, royalty-free perpetual license to install, use, modify, prepare derivative works, incorporate into other computer software, distribute, and sublicense such enhancements or derivative works thereof, in binary and source code form. This material was produced under the DOE Carbon Capture Simulation</w:t>
       </w:r>
     </w:p>
     <w:p>
@@ -1572,8 +1573,6 @@
               </w:rPr>
               <w:t>6</w:t>
             </w:r>
-            <w:bookmarkStart w:id="0" w:name="_GoBack"/>
-            <w:bookmarkEnd w:id="0"/>
             <w:r>
               <w:rPr>
                 <w:rFonts w:ascii="Times New Roman" w:hAnsi="Times New Roman" w:cs="Times New Roman"/>
@@ -1611,6 +1610,86 @@
           </w:p>
         </w:tc>
       </w:tr>
+      <w:tr>
+        <w:tc>
+          <w:tcPr>
+            <w:tcW w:w="2808" w:type="dxa"/>
+          </w:tcPr>
+          <w:p>
+            <w:pPr>
+              <w:autoSpaceDE/>
+              <w:autoSpaceDN/>
+              <w:adjustRightInd/>
+              <w:jc w:val="both"/>
+              <w:rPr>
+                <w:rFonts w:ascii="Times New Roman" w:hAnsi="Times New Roman" w:cs="Times New Roman"/>
+                <w:sz w:val="32"/>
+                <w:szCs w:val="32"/>
+              </w:rPr>
+            </w:pPr>
+            <w:r>
+              <w:rPr>
+                <w:rFonts w:ascii="Times New Roman" w:hAnsi="Times New Roman" w:cs="Times New Roman"/>
+                <w:sz w:val="32"/>
+                <w:szCs w:val="32"/>
+              </w:rPr>
+              <w:t>Version 2.0.0</w:t>
+            </w:r>
+          </w:p>
+        </w:tc>
+        <w:tc>
+          <w:tcPr>
+            <w:tcW w:w="2250" w:type="dxa"/>
+          </w:tcPr>
+          <w:p>
+            <w:pPr>
+              <w:autoSpaceDE/>
+              <w:autoSpaceDN/>
+              <w:adjustRightInd/>
+              <w:jc w:val="both"/>
+              <w:rPr>
+                <w:rFonts w:ascii="Times New Roman" w:hAnsi="Times New Roman" w:cs="Times New Roman"/>
+                <w:sz w:val="32"/>
+                <w:szCs w:val="32"/>
+              </w:rPr>
+            </w:pPr>
+            <w:r>
+              <w:rPr>
+                <w:rFonts w:ascii="Times New Roman" w:hAnsi="Times New Roman" w:cs="Times New Roman"/>
+                <w:sz w:val="32"/>
+                <w:szCs w:val="32"/>
+              </w:rPr>
+              <w:t>03/31/2018</w:t>
+            </w:r>
+          </w:p>
+        </w:tc>
+        <w:tc>
+          <w:tcPr>
+            <w:tcW w:w="4590" w:type="dxa"/>
+          </w:tcPr>
+          <w:p>
+            <w:pPr>
+              <w:autoSpaceDE/>
+              <w:autoSpaceDN/>
+              <w:adjustRightInd/>
+              <w:jc w:val="both"/>
+              <w:rPr>
+                <w:rFonts w:ascii="Times New Roman" w:hAnsi="Times New Roman" w:cs="Times New Roman"/>
+                <w:sz w:val="32"/>
+                <w:szCs w:val="32"/>
+              </w:rPr>
+            </w:pPr>
+            <w:r>
+              <w:rPr>
+                <w:rFonts w:ascii="Times New Roman" w:hAnsi="Times New Roman" w:cs="Times New Roman"/>
+                <w:sz w:val="32"/>
+                <w:szCs w:val="32"/>
+              </w:rPr>
+              <w:t>Initial Open Source release</w:t>
+            </w:r>
+          </w:p>
+        </w:tc>
+      </w:tr>
     </w:tbl>
     <w:p>
       <w:pPr>
@@ -1628,12 +1707,12 @@
           <w:szCs w:val="28"/>
         </w:rPr>
         <w:sectPr>
-          <w:headerReference w:type="even" r:id="rId25"/>
-          <w:headerReference w:type="default" r:id="rId26"/>
-          <w:footerReference w:type="even" r:id="rId27"/>
-          <w:footerReference w:type="default" r:id="rId28"/>
-          <w:headerReference w:type="first" r:id="rId29"/>
-          <w:footerReference w:type="first" r:id="rId30"/>
+          <w:headerReference w:type="even" r:id="rId24"/>
+          <w:headerReference w:type="default" r:id="rId25"/>
+          <w:footerReference w:type="even" r:id="rId26"/>
+          <w:footerReference w:type="default" r:id="rId27"/>
+          <w:headerReference w:type="first" r:id="rId28"/>
+          <w:footerReference w:type="first" r:id="rId29"/>
           <w:type w:val="oddPage"/>
           <w:pgSz w:w="12240" w:h="15840"/>
           <w:pgMar w:top="1440" w:right="1440" w:bottom="1440" w:left="1440" w:header="720" w:footer="720" w:gutter="0"/>
@@ -1644,7 +1723,7 @@
         </w:sectPr>
       </w:pPr>
     </w:p>
-    <w:bookmarkStart w:id="1" w:name="_Toc313865661" w:displacedByCustomXml="next"/>
+    <w:bookmarkStart w:id="0" w:name="_Toc313865661" w:displacedByCustomXml="next"/>
     <w:sdt>
       <w:sdtPr>
         <w:rPr>
@@ -1700,7 +1779,7 @@
           <w:r>
             <w:fldChar w:fldCharType="separate"/>
           </w:r>
-          <w:hyperlink w:anchor="_Toc434393242" w:history="1">
+          <w:hyperlink w:anchor="_Toc506304351" w:history="1">
             <w:r>
               <w:rPr>
                 <w:rStyle w:val="Hyperlink"/>
@@ -1744,7 +1823,7 @@
                 <w:noProof/>
                 <w:webHidden/>
               </w:rPr>
-              <w:instrText xml:space="preserve"> PAGEREF _Toc434393242 \h </w:instrText>
+              <w:instrText xml:space="preserve"> PAGEREF _Toc506304351 \h </w:instrText>
             </w:r>
             <w:r>
               <w:rPr>
@@ -1788,7 +1867,7 @@
               <w:noProof/>
             </w:rPr>
           </w:pPr>
-          <w:hyperlink w:anchor="_Toc434393243" w:history="1">
+          <w:hyperlink w:anchor="_Toc506304352" w:history="1">
             <w:r>
               <w:rPr>
                 <w:rStyle w:val="Hyperlink"/>
@@ -1830,7 +1909,7 @@
                 <w:noProof/>
                 <w:webHidden/>
               </w:rPr>
-              <w:instrText xml:space="preserve"> PAGEREF _Toc434393243 \h </w:instrText>
+              <w:instrText xml:space="preserve"> PAGEREF _Toc506304352 \h </w:instrText>
             </w:r>
             <w:r>
               <w:rPr>
@@ -1874,7 +1953,7 @@
               <w:noProof/>
             </w:rPr>
           </w:pPr>
-          <w:hyperlink w:anchor="_Toc434393244" w:history="1">
+          <w:hyperlink w:anchor="_Toc506304353" w:history="1">
             <w:r>
               <w:rPr>
                 <w:rStyle w:val="Hyperlink"/>
@@ -1916,7 +1995,7 @@
                 <w:noProof/>
                 <w:webHidden/>
               </w:rPr>
-              <w:instrText xml:space="preserve"> PAGEREF _Toc434393244 \h </w:instrText>
+              <w:instrText xml:space="preserve"> PAGEREF _Toc506304353 \h </w:instrText>
             </w:r>
             <w:r>
               <w:rPr>
@@ -1960,7 +2039,7 @@
               <w:noProof/>
             </w:rPr>
           </w:pPr>
-          <w:hyperlink w:anchor="_Toc434393245" w:history="1">
+          <w:hyperlink w:anchor="_Toc506304354" w:history="1">
             <w:r>
               <w:rPr>
                 <w:rStyle w:val="Hyperlink"/>
@@ -2002,7 +2081,7 @@
                 <w:noProof/>
                 <w:webHidden/>
               </w:rPr>
-              <w:instrText xml:space="preserve"> PAGEREF _Toc434393245 \h </w:instrText>
+              <w:instrText xml:space="preserve"> PAGEREF _Toc506304354 \h </w:instrText>
             </w:r>
             <w:r>
               <w:rPr>
@@ -2045,7 +2124,7 @@
               <w:noProof/>
             </w:rPr>
           </w:pPr>
-          <w:hyperlink w:anchor="_Toc434393246" w:history="1">
+          <w:hyperlink w:anchor="_Toc506304355" w:history="1">
             <w:r>
               <w:rPr>
                 <w:rStyle w:val="Hyperlink"/>
@@ -2072,7 +2151,7 @@
                 <w:noProof/>
                 <w:webHidden/>
               </w:rPr>
-              <w:instrText xml:space="preserve"> PAGEREF _Toc434393246 \h </w:instrText>
+              <w:instrText xml:space="preserve"> PAGEREF _Toc506304355 \h </w:instrText>
             </w:r>
             <w:r>
               <w:rPr>
@@ -2118,7 +2197,7 @@
               <w:szCs w:val="22"/>
             </w:rPr>
           </w:pPr>
-          <w:hyperlink w:anchor="_Toc434393247" w:history="1">
+          <w:hyperlink w:anchor="_Toc506304356" w:history="1">
             <w:r>
               <w:rPr>
                 <w:rStyle w:val="Hyperlink"/>
@@ -2141,14 +2220,7 @@
                 <w:rStyle w:val="Hyperlink"/>
                 <w:noProof/>
               </w:rPr>
-              <w:t>S</w:t>
-            </w:r>
-            <w:r>
-              <w:rPr>
-                <w:rStyle w:val="Hyperlink"/>
-                <w:noProof/>
-              </w:rPr>
-              <w:t>imulations</w:t>
+              <w:t>simulations</w:t>
             </w:r>
             <w:r>
               <w:rPr>
@@ -2169,7 +2241,7 @@
                 <w:noProof/>
                 <w:webHidden/>
               </w:rPr>
-              <w:instrText xml:space="preserve"> PAGEREF _Toc434393247 \h </w:instrText>
+              <w:instrText xml:space="preserve"> PAGEREF _Toc506304356 \h </w:instrText>
             </w:r>
             <w:r>
               <w:rPr>
@@ -2215,7 +2287,7 @@
               <w:szCs w:val="22"/>
             </w:rPr>
           </w:pPr>
-          <w:hyperlink w:anchor="_Toc434393248" w:history="1">
+          <w:hyperlink w:anchor="_Toc506304357" w:history="1">
             <w:r>
               <w:rPr>
                 <w:rStyle w:val="Hyperlink"/>
@@ -2238,14 +2310,7 @@
                 <w:rStyle w:val="Hyperlink"/>
                 <w:noProof/>
               </w:rPr>
-              <w:t>P</w:t>
-            </w:r>
-            <w:r>
-              <w:rPr>
-                <w:rStyle w:val="Hyperlink"/>
-                <w:noProof/>
-              </w:rPr>
-              <w:t>re-processing</w:t>
+              <w:t>pre-processing</w:t>
             </w:r>
             <w:r>
               <w:rPr>
@@ -2266,7 +2331,7 @@
                 <w:noProof/>
                 <w:webHidden/>
               </w:rPr>
-              <w:instrText xml:space="preserve"> PAGEREF _Toc434393248 \h </w:instrText>
+              <w:instrText xml:space="preserve"> PAGEREF _Toc506304357 \h </w:instrText>
             </w:r>
             <w:r>
               <w:rPr>
@@ -2312,7 +2377,7 @@
               <w:szCs w:val="22"/>
             </w:rPr>
           </w:pPr>
-          <w:hyperlink w:anchor="_Toc434393249" w:history="1">
+          <w:hyperlink w:anchor="_Toc506304358" w:history="1">
             <w:r>
               <w:rPr>
                 <w:rStyle w:val="Hyperlink"/>
@@ -2356,7 +2421,7 @@
                 <w:noProof/>
                 <w:webHidden/>
               </w:rPr>
-              <w:instrText xml:space="preserve"> PAGEREF _Toc434393249 \h </w:instrText>
+              <w:instrText xml:space="preserve"> PAGEREF _Toc506304358 \h </w:instrText>
             </w:r>
             <w:r>
               <w:rPr>
@@ -2402,7 +2467,7 @@
               <w:szCs w:val="22"/>
             </w:rPr>
           </w:pPr>
-          <w:hyperlink w:anchor="_Toc434393250" w:history="1">
+          <w:hyperlink w:anchor="_Toc506304359" w:history="1">
             <w:r>
               <w:rPr>
                 <w:rStyle w:val="Hyperlink"/>
@@ -2425,14 +2490,7 @@
                 <w:rStyle w:val="Hyperlink"/>
                 <w:noProof/>
               </w:rPr>
-              <w:t>R</w:t>
-            </w:r>
-            <w:r>
-              <w:rPr>
-                <w:rStyle w:val="Hyperlink"/>
-                <w:noProof/>
-              </w:rPr>
-              <w:t>eferences</w:t>
+              <w:t>references</w:t>
             </w:r>
             <w:r>
               <w:rPr>
@@ -2453,7 +2511,7 @@
                 <w:noProof/>
                 <w:webHidden/>
               </w:rPr>
-              <w:instrText xml:space="preserve"> PAGEREF _Toc434393250 \h </w:instrText>
+              <w:instrText xml:space="preserve"> PAGEREF _Toc506304359 \h </w:instrText>
             </w:r>
             <w:r>
               <w:rPr>
@@ -2504,8 +2562,8 @@
         <w:pStyle w:val="Heading1"/>
         <w:jc w:val="both"/>
         <w:sectPr>
-          <w:headerReference w:type="first" r:id="rId31"/>
-          <w:footerReference w:type="first" r:id="rId32"/>
+          <w:headerReference w:type="first" r:id="rId30"/>
+          <w:footerReference w:type="first" r:id="rId31"/>
           <w:type w:val="oddPage"/>
           <w:pgSz w:w="12240" w:h="15840"/>
           <w:pgMar w:top="1440" w:right="1440" w:bottom="1440" w:left="1440" w:header="720" w:footer="720" w:gutter="0"/>
@@ -2521,15 +2579,15 @@
         <w:pStyle w:val="Heading1"/>
         <w:jc w:val="both"/>
       </w:pPr>
-      <w:bookmarkStart w:id="2" w:name="_Toc335743414"/>
-      <w:bookmarkStart w:id="3" w:name="_Toc434393242"/>
-      <w:bookmarkEnd w:id="1"/>
+      <w:bookmarkStart w:id="1" w:name="_Toc335743414"/>
+      <w:bookmarkStart w:id="2" w:name="_Toc506304351"/>
+      <w:bookmarkEnd w:id="0"/>
       <w:r>
         <w:lastRenderedPageBreak/>
         <w:t>Installation</w:t>
       </w:r>
+      <w:bookmarkEnd w:id="1"/>
       <w:bookmarkEnd w:id="2"/>
-      <w:bookmarkEnd w:id="3"/>
     </w:p>
     <w:p>
       <w:pPr>
@@ -2564,13 +2622,13 @@
         <w:ind w:left="0" w:firstLine="0"/>
         <w:jc w:val="both"/>
       </w:pPr>
-      <w:bookmarkStart w:id="4" w:name="_Toc335743415"/>
-      <w:bookmarkStart w:id="5" w:name="_Toc434393243"/>
+      <w:bookmarkStart w:id="3" w:name="_Toc335743415"/>
+      <w:bookmarkStart w:id="4" w:name="_Toc506304352"/>
       <w:r>
         <w:t>Prerequisites</w:t>
       </w:r>
+      <w:bookmarkEnd w:id="3"/>
       <w:bookmarkEnd w:id="4"/>
-      <w:bookmarkEnd w:id="5"/>
     </w:p>
     <w:p>
       <w:pPr>
@@ -2595,11 +2653,11 @@
         <w:ind w:left="0" w:firstLine="0"/>
         <w:jc w:val="both"/>
       </w:pPr>
-      <w:bookmarkStart w:id="6" w:name="_Toc434393244"/>
+      <w:bookmarkStart w:id="5" w:name="_Toc506304353"/>
       <w:r>
         <w:t>Third Party Software</w:t>
       </w:r>
-      <w:bookmarkEnd w:id="6"/>
+      <w:bookmarkEnd w:id="5"/>
     </w:p>
     <w:p>
       <w:pPr>
@@ -2630,7 +2688,7 @@
       <w:r>
         <w:t xml:space="preserve"> software online from </w:t>
       </w:r>
-      <w:hyperlink r:id="rId33" w:history="1">
+      <w:hyperlink r:id="rId32" w:history="1">
         <w:r>
           <w:rPr>
             <w:rStyle w:val="Hyperlink"/>
@@ -2679,11 +2737,11 @@
         <w:ind w:left="0" w:firstLine="0"/>
         <w:jc w:val="both"/>
       </w:pPr>
-      <w:bookmarkStart w:id="7" w:name="_Toc434393245"/>
+      <w:bookmarkStart w:id="6" w:name="_Toc506304354"/>
       <w:r>
         <w:t>Product Installation</w:t>
       </w:r>
-      <w:bookmarkEnd w:id="7"/>
+      <w:bookmarkEnd w:id="6"/>
     </w:p>
     <w:p>
       <w:pPr>
@@ -2806,17 +2864,18 @@
         </w:rPr>
       </w:pPr>
       <w:r>
-        <w:t xml:space="preserve">Download file named CCSI_1MWCFD.tgz from the following URL: </w:t>
-      </w:r>
-      <w:hyperlink r:id="rId34" w:history="1">
+        <w:t>Download</w:t>
+      </w:r>
+      <w:r>
+        <w:t xml:space="preserve"> release archive from GitHub from the following URL: </w:t>
+      </w:r>
+      <w:hyperlink r:id="rId33" w:history="1">
         <w:r>
           <w:rPr>
             <w:rStyle w:val="Hyperlink"/>
             <w:rFonts w:ascii="Courier New" w:hAnsi="Courier New" w:cs="Courier New"/>
-            <w:sz w:val="20"/>
-            <w:szCs w:val="20"/>
           </w:rPr>
-          <w:t>https://www.acceleratecarboncapture.org/drupal/product/1mw_cfd</w:t>
+          <w:t>https://github.com/CCSI-Toolset/1mw_cfd/releases</w:t>
         </w:r>
       </w:hyperlink>
     </w:p>
@@ -2833,11 +2892,17 @@
         <w:jc w:val="both"/>
         <w:rPr>
           <w:rStyle w:val="HTMLTypewriter"/>
+          <w:rFonts w:ascii="Times New Roman" w:hAnsi="Times New Roman" w:cs="Times New Roman"/>
+          <w:sz w:val="24"/>
+          <w:szCs w:val="24"/>
         </w:rPr>
       </w:pPr>
       <w:r>
         <w:rPr>
           <w:rStyle w:val="HTMLTypewriter"/>
+          <w:rFonts w:ascii="Times New Roman" w:hAnsi="Times New Roman" w:cs="Times New Roman"/>
+          <w:sz w:val="24"/>
+          <w:szCs w:val="24"/>
         </w:rPr>
         <w:t xml:space="preserve">Unzip the file, you will get three directories: </w:t>
       </w:r>
@@ -2845,6 +2910,9 @@
       <w:r>
         <w:rPr>
           <w:rStyle w:val="HTMLTypewriter"/>
+          <w:rFonts w:ascii="Times New Roman" w:hAnsi="Times New Roman" w:cs="Times New Roman"/>
+          <w:sz w:val="24"/>
+          <w:szCs w:val="24"/>
         </w:rPr>
         <w:t>src</w:t>
       </w:r>
@@ -2852,6 +2920,9 @@
       <w:r>
         <w:rPr>
           <w:rStyle w:val="HTMLTypewriter"/>
+          <w:rFonts w:ascii="Times New Roman" w:hAnsi="Times New Roman" w:cs="Times New Roman"/>
+          <w:sz w:val="24"/>
+          <w:szCs w:val="24"/>
         </w:rPr>
         <w:t>, docs, and scripts</w:t>
       </w:r>
@@ -2863,6 +2934,9 @@
       <w:r>
         <w:rPr>
           <w:rStyle w:val="HTMLTypewriter"/>
+          <w:rFonts w:ascii="Times New Roman" w:hAnsi="Times New Roman" w:cs="Times New Roman"/>
+          <w:sz w:val="24"/>
+          <w:szCs w:val="24"/>
         </w:rPr>
         <w:t xml:space="preserve">The following files are under </w:t>
       </w:r>
@@ -2870,6 +2944,9 @@
       <w:r>
         <w:rPr>
           <w:rStyle w:val="HTMLTypewriter"/>
+          <w:rFonts w:ascii="Times New Roman" w:hAnsi="Times New Roman" w:cs="Times New Roman"/>
+          <w:sz w:val="24"/>
+          <w:szCs w:val="24"/>
         </w:rPr>
         <w:t>src</w:t>
       </w:r>
@@ -2877,6 +2954,9 @@
       <w:r>
         <w:rPr>
           <w:rStyle w:val="HTMLTypewriter"/>
+          <w:rFonts w:ascii="Times New Roman" w:hAnsi="Times New Roman" w:cs="Times New Roman"/>
+          <w:sz w:val="24"/>
+          <w:szCs w:val="24"/>
         </w:rPr>
         <w:t xml:space="preserve"> directory:</w:t>
       </w:r>
@@ -2955,6 +3035,8 @@
           <w:rFonts w:ascii="Courier New" w:hAnsi="Courier New" w:cs="Courier New"/>
         </w:rPr>
       </w:pPr>
+      <w:bookmarkStart w:id="7" w:name="_GoBack"/>
+      <w:bookmarkEnd w:id="7"/>
       <w:proofErr w:type="spellStart"/>
       <w:r>
         <w:rPr>
@@ -3463,7 +3545,7 @@
         <w:pStyle w:val="Heading2"/>
         <w:jc w:val="both"/>
       </w:pPr>
-      <w:bookmarkStart w:id="8" w:name="_Toc434393246"/>
+      <w:bookmarkStart w:id="8" w:name="_Toc506304355"/>
       <w:r>
         <w:t xml:space="preserve">Build custom code for </w:t>
       </w:r>
@@ -3514,7 +3596,7 @@
       </w:r>
     </w:p>
     <w:p>
-      <w:hyperlink r:id="rId35" w:history="1">
+      <w:hyperlink r:id="rId34" w:history="1">
         <w:r>
           <w:rPr>
             <w:rStyle w:val="Hyperlink"/>
@@ -3523,7 +3605,7 @@
           <w:t>https://mfix.netl.doe.gov/mfix/download-mfix</w:t>
         </w:r>
       </w:hyperlink>
-      <w:hyperlink r:id="rId36" w:history="1"/>
+      <w:hyperlink r:id="rId35" w:history="1"/>
     </w:p>
     <w:p>
       <w:pPr>
@@ -3800,7 +3882,7 @@
         <w:pStyle w:val="Heading1"/>
         <w:jc w:val="both"/>
       </w:pPr>
-      <w:bookmarkStart w:id="9" w:name="_Toc434393247"/>
+      <w:bookmarkStart w:id="9" w:name="_Toc506304356"/>
       <w:r>
         <w:t>simulations</w:t>
       </w:r>
@@ -3941,7 +4023,7 @@
         </w:numPr>
         <w:jc w:val="both"/>
       </w:pPr>
-      <w:bookmarkStart w:id="10" w:name="_Toc434393248"/>
+      <w:bookmarkStart w:id="10" w:name="_Toc506304357"/>
       <w:r>
         <w:t>pre-processing</w:t>
       </w:r>
@@ -4392,15 +4474,7 @@
         <w:t xml:space="preserve"> –np” but </w:t>
       </w:r>
       <w:r>
-        <w:t>the user must check with his/</w:t>
-      </w:r>
-      <w:proofErr w:type="gramStart"/>
-      <w:r>
-        <w:t>her own</w:t>
-      </w:r>
-      <w:proofErr w:type="gramEnd"/>
-      <w:r>
-        <w:t xml:space="preserve"> Linux system setting</w:t>
+        <w:t>the user must check with his/her own Linux system setting</w:t>
       </w:r>
       <w:r>
         <w:t>.</w:t>
@@ -4462,11 +4536,9 @@
       <w:r>
         <w:t xml:space="preserve">After the modifications, </w:t>
       </w:r>
-      <w:proofErr w:type="gramStart"/>
       <w:r>
         <w:t>run the script</w:t>
       </w:r>
-      <w:proofErr w:type="gramEnd"/>
       <w:r>
         <w:t xml:space="preserve"> in </w:t>
       </w:r>
@@ -4669,7 +4741,7 @@
         </w:numPr>
         <w:jc w:val="both"/>
       </w:pPr>
-      <w:bookmarkStart w:id="11" w:name="_Toc434393249"/>
+      <w:bookmarkStart w:id="11" w:name="_Toc506304358"/>
       <w:r>
         <w:t>Post-processing</w:t>
       </w:r>
@@ -4789,7 +4861,7 @@
         <w:pStyle w:val="Heading1"/>
         <w:jc w:val="both"/>
       </w:pPr>
-      <w:bookmarkStart w:id="12" w:name="_Toc434393250"/>
+      <w:bookmarkStart w:id="12" w:name="_Toc506304359"/>
       <w:r>
         <w:t>references</w:t>
       </w:r>
@@ -4849,7 +4921,7 @@
       <w:r>
         <w:t xml:space="preserve"> </w:t>
       </w:r>
-      <w:hyperlink r:id="rId37" w:history="1">
+      <w:hyperlink r:id="rId36" w:history="1">
         <w:r>
           <w:rPr>
             <w:rStyle w:val="Hyperlink"/>
@@ -4862,7 +4934,7 @@
       </w:hyperlink>
     </w:p>
     <w:sectPr>
-      <w:footerReference w:type="default" r:id="rId38"/>
+      <w:footerReference w:type="default" r:id="rId37"/>
       <w:pgSz w:w="12240" w:h="15840"/>
       <w:pgMar w:top="1440" w:right="1440" w:bottom="1440" w:left="1440" w:header="720" w:footer="720" w:gutter="0"/>
       <w:pgNumType w:start="1" w:chapStyle="1"/>
@@ -4874,7 +4946,7 @@
 </file>
 
 <file path=word/endnotes.xml><?xml version="1.0" encoding="utf-8"?>
-<w:endnotes xmlns:wpc="http://schemas.microsoft.com/office/word/2010/wordprocessingCanvas" xmlns:mc="http://schemas.openxmlformats.org/markup-compatibility/2006" xmlns:o="urn:schemas-microsoft-com:office:office" xmlns:r="http://schemas.openxmlformats.org/officeDocument/2006/relationships" xmlns:m="http://schemas.openxmlformats.org/officeDocument/2006/math" xmlns:v="urn:schemas-microsoft-com:vml" xmlns:wp14="http://schemas.microsoft.com/office/word/2010/wordprocessingDrawing" xmlns:wp="http://schemas.openxmlformats.org/drawingml/2006/wordprocessingDrawing" xmlns:w10="urn:schemas-microsoft-com:office:word" xmlns:w="http://schemas.openxmlformats.org/wordprocessingml/2006/main" xmlns:w14="http://schemas.microsoft.com/office/word/2010/wordml" xmlns:wpg="http://schemas.microsoft.com/office/word/2010/wordprocessingGroup" xmlns:wpi="http://schemas.microsoft.com/office/word/2010/wordprocessingInk" xmlns:wne="http://schemas.microsoft.com/office/word/2006/wordml" xmlns:wps="http://schemas.microsoft.com/office/word/2010/wordprocessingShape" mc:Ignorable="w14 wp14">
+<w:endnotes xmlns:wpc="http://schemas.microsoft.com/office/word/2010/wordprocessingCanvas" xmlns:cx="http://schemas.microsoft.com/office/drawing/2014/chartex" xmlns:cx1="http://schemas.microsoft.com/office/drawing/2015/9/8/chartex" xmlns:mc="http://schemas.openxmlformats.org/markup-compatibility/2006" xmlns:o="urn:schemas-microsoft-com:office:office" xmlns:r="http://schemas.openxmlformats.org/officeDocument/2006/relationships" xmlns:m="http://schemas.openxmlformats.org/officeDocument/2006/math" xmlns:v="urn:schemas-microsoft-com:vml" xmlns:wp14="http://schemas.microsoft.com/office/word/2010/wordprocessingDrawing" xmlns:wp="http://schemas.openxmlformats.org/drawingml/2006/wordprocessingDrawing" xmlns:w10="urn:schemas-microsoft-com:office:word" xmlns:w="http://schemas.openxmlformats.org/wordprocessingml/2006/main" xmlns:w14="http://schemas.microsoft.com/office/word/2010/wordml" xmlns:w15="http://schemas.microsoft.com/office/word/2012/wordml" xmlns:w16se="http://schemas.microsoft.com/office/word/2015/wordml/symex" xmlns:wpg="http://schemas.microsoft.com/office/word/2010/wordprocessingGroup" xmlns:wpi="http://schemas.microsoft.com/office/word/2010/wordprocessingInk" xmlns:wne="http://schemas.microsoft.com/office/word/2006/wordml" xmlns:wps="http://schemas.microsoft.com/office/word/2010/wordprocessingShape" mc:Ignorable="w14 w15 w16se wp14">
   <w:endnote w:type="separator" w:id="-1">
     <w:p>
       <w:r>
@@ -4903,7 +4975,7 @@
 </file>
 
 <file path=word/footer1.xml><?xml version="1.0" encoding="utf-8"?>
-<w:ftr xmlns:wpc="http://schemas.microsoft.com/office/word/2010/wordprocessingCanvas" xmlns:mc="http://schemas.openxmlformats.org/markup-compatibility/2006" xmlns:o="urn:schemas-microsoft-com:office:office" xmlns:r="http://schemas.openxmlformats.org/officeDocument/2006/relationships" xmlns:m="http://schemas.openxmlformats.org/officeDocument/2006/math" xmlns:v="urn:schemas-microsoft-com:vml" xmlns:wp14="http://schemas.microsoft.com/office/word/2010/wordprocessingDrawing" xmlns:wp="http://schemas.openxmlformats.org/drawingml/2006/wordprocessingDrawing" xmlns:w10="urn:schemas-microsoft-com:office:word" xmlns:w="http://schemas.openxmlformats.org/wordprocessingml/2006/main" xmlns:w14="http://schemas.microsoft.com/office/word/2010/wordml" xmlns:wpg="http://schemas.microsoft.com/office/word/2010/wordprocessingGroup" xmlns:wpi="http://schemas.microsoft.com/office/word/2010/wordprocessingInk" xmlns:wne="http://schemas.microsoft.com/office/word/2006/wordml" xmlns:wps="http://schemas.microsoft.com/office/word/2010/wordprocessingShape" mc:Ignorable="w14 wp14">
+<w:ftr xmlns:wpc="http://schemas.microsoft.com/office/word/2010/wordprocessingCanvas" xmlns:cx="http://schemas.microsoft.com/office/drawing/2014/chartex" xmlns:cx1="http://schemas.microsoft.com/office/drawing/2015/9/8/chartex" xmlns:mc="http://schemas.openxmlformats.org/markup-compatibility/2006" xmlns:o="urn:schemas-microsoft-com:office:office" xmlns:r="http://schemas.openxmlformats.org/officeDocument/2006/relationships" xmlns:m="http://schemas.openxmlformats.org/officeDocument/2006/math" xmlns:v="urn:schemas-microsoft-com:vml" xmlns:wp14="http://schemas.microsoft.com/office/word/2010/wordprocessingDrawing" xmlns:wp="http://schemas.openxmlformats.org/drawingml/2006/wordprocessingDrawing" xmlns:w10="urn:schemas-microsoft-com:office:word" xmlns:w="http://schemas.openxmlformats.org/wordprocessingml/2006/main" xmlns:w14="http://schemas.microsoft.com/office/word/2010/wordml" xmlns:w15="http://schemas.microsoft.com/office/word/2012/wordml" xmlns:w16se="http://schemas.microsoft.com/office/word/2015/wordml/symex" xmlns:wpg="http://schemas.microsoft.com/office/word/2010/wordprocessingGroup" xmlns:wpi="http://schemas.microsoft.com/office/word/2010/wordprocessingInk" xmlns:wne="http://schemas.microsoft.com/office/word/2006/wordml" xmlns:wps="http://schemas.microsoft.com/office/word/2010/wordprocessingShape" mc:Ignorable="w14 w15 w16se wp14">
   <w:p>
     <w:pPr>
       <w:pStyle w:val="Footer"/>
@@ -4965,7 +5037,7 @@
 </file>
 
 <file path=word/footer2.xml><?xml version="1.0" encoding="utf-8"?>
-<w:ftr xmlns:wpc="http://schemas.microsoft.com/office/word/2010/wordprocessingCanvas" xmlns:mc="http://schemas.openxmlformats.org/markup-compatibility/2006" xmlns:o="urn:schemas-microsoft-com:office:office" xmlns:r="http://schemas.openxmlformats.org/officeDocument/2006/relationships" xmlns:m="http://schemas.openxmlformats.org/officeDocument/2006/math" xmlns:v="urn:schemas-microsoft-com:vml" xmlns:wp14="http://schemas.microsoft.com/office/word/2010/wordprocessingDrawing" xmlns:wp="http://schemas.openxmlformats.org/drawingml/2006/wordprocessingDrawing" xmlns:w10="urn:schemas-microsoft-com:office:word" xmlns:w="http://schemas.openxmlformats.org/wordprocessingml/2006/main" xmlns:w14="http://schemas.microsoft.com/office/word/2010/wordml" xmlns:wpg="http://schemas.microsoft.com/office/word/2010/wordprocessingGroup" xmlns:wpi="http://schemas.microsoft.com/office/word/2010/wordprocessingInk" xmlns:wne="http://schemas.microsoft.com/office/word/2006/wordml" xmlns:wps="http://schemas.microsoft.com/office/word/2010/wordprocessingShape" mc:Ignorable="w14 wp14">
+<w:ftr xmlns:wpc="http://schemas.microsoft.com/office/word/2010/wordprocessingCanvas" xmlns:cx="http://schemas.microsoft.com/office/drawing/2014/chartex" xmlns:cx1="http://schemas.microsoft.com/office/drawing/2015/9/8/chartex" xmlns:mc="http://schemas.openxmlformats.org/markup-compatibility/2006" xmlns:o="urn:schemas-microsoft-com:office:office" xmlns:r="http://schemas.openxmlformats.org/officeDocument/2006/relationships" xmlns:m="http://schemas.openxmlformats.org/officeDocument/2006/math" xmlns:v="urn:schemas-microsoft-com:vml" xmlns:wp14="http://schemas.microsoft.com/office/word/2010/wordprocessingDrawing" xmlns:wp="http://schemas.openxmlformats.org/drawingml/2006/wordprocessingDrawing" xmlns:w10="urn:schemas-microsoft-com:office:word" xmlns:w="http://schemas.openxmlformats.org/wordprocessingml/2006/main" xmlns:w14="http://schemas.microsoft.com/office/word/2010/wordml" xmlns:w15="http://schemas.microsoft.com/office/word/2012/wordml" xmlns:w16se="http://schemas.microsoft.com/office/word/2015/wordml/symex" xmlns:wpg="http://schemas.microsoft.com/office/word/2010/wordprocessingGroup" xmlns:wpi="http://schemas.microsoft.com/office/word/2010/wordprocessingInk" xmlns:wne="http://schemas.microsoft.com/office/word/2006/wordml" xmlns:wps="http://schemas.microsoft.com/office/word/2010/wordprocessingShape" mc:Ignorable="w14 w15 w16se wp14">
   <w:sdt>
     <w:sdtPr>
       <w:id w:val="-1509592380"/>
@@ -4990,20 +5062,6 @@
             <w:sz w:val="20"/>
             <w:szCs w:val="20"/>
           </w:rPr>
-          <w:t>Protected under CCSI MASTER NDA-1107306</w:t>
-        </w:r>
-        <w:r>
-          <w:rPr>
-            <w:sz w:val="20"/>
-            <w:szCs w:val="20"/>
-          </w:rPr>
-          <w:tab/>
-        </w:r>
-        <w:r>
-          <w:rPr>
-            <w:sz w:val="20"/>
-            <w:szCs w:val="20"/>
-          </w:rPr>
           <w:tab/>
         </w:r>
         <w:r>
@@ -5019,7 +5077,7 @@
           <w:rPr>
             <w:noProof/>
           </w:rPr>
-          <w:t>3</w:t>
+          <w:t>4</w:t>
         </w:r>
         <w:r>
           <w:rPr>
@@ -5048,7 +5106,7 @@
 </file>
 
 <file path=word/footer3.xml><?xml version="1.0" encoding="utf-8"?>
-<w:ftr xmlns:wpc="http://schemas.microsoft.com/office/word/2010/wordprocessingCanvas" xmlns:mc="http://schemas.openxmlformats.org/markup-compatibility/2006" xmlns:o="urn:schemas-microsoft-com:office:office" xmlns:r="http://schemas.openxmlformats.org/officeDocument/2006/relationships" xmlns:m="http://schemas.openxmlformats.org/officeDocument/2006/math" xmlns:v="urn:schemas-microsoft-com:vml" xmlns:wp14="http://schemas.microsoft.com/office/word/2010/wordprocessingDrawing" xmlns:wp="http://schemas.openxmlformats.org/drawingml/2006/wordprocessingDrawing" xmlns:w10="urn:schemas-microsoft-com:office:word" xmlns:w="http://schemas.openxmlformats.org/wordprocessingml/2006/main" xmlns:w14="http://schemas.microsoft.com/office/word/2010/wordml" xmlns:wpg="http://schemas.microsoft.com/office/word/2010/wordprocessingGroup" xmlns:wpi="http://schemas.microsoft.com/office/word/2010/wordprocessingInk" xmlns:wne="http://schemas.microsoft.com/office/word/2006/wordml" xmlns:wps="http://schemas.microsoft.com/office/word/2010/wordprocessingShape" mc:Ignorable="w14 wp14">
+<w:ftr xmlns:wpc="http://schemas.microsoft.com/office/word/2010/wordprocessingCanvas" xmlns:cx="http://schemas.microsoft.com/office/drawing/2014/chartex" xmlns:cx1="http://schemas.microsoft.com/office/drawing/2015/9/8/chartex" xmlns:mc="http://schemas.openxmlformats.org/markup-compatibility/2006" xmlns:o="urn:schemas-microsoft-com:office:office" xmlns:r="http://schemas.openxmlformats.org/officeDocument/2006/relationships" xmlns:m="http://schemas.openxmlformats.org/officeDocument/2006/math" xmlns:v="urn:schemas-microsoft-com:vml" xmlns:wp14="http://schemas.microsoft.com/office/word/2010/wordprocessingDrawing" xmlns:wp="http://schemas.openxmlformats.org/drawingml/2006/wordprocessingDrawing" xmlns:w10="urn:schemas-microsoft-com:office:word" xmlns:w="http://schemas.openxmlformats.org/wordprocessingml/2006/main" xmlns:w14="http://schemas.microsoft.com/office/word/2010/wordml" xmlns:w15="http://schemas.microsoft.com/office/word/2012/wordml" xmlns:w16se="http://schemas.microsoft.com/office/word/2015/wordml/symex" xmlns:wpg="http://schemas.microsoft.com/office/word/2010/wordprocessingGroup" xmlns:wpi="http://schemas.microsoft.com/office/word/2010/wordprocessingInk" xmlns:wne="http://schemas.microsoft.com/office/word/2006/wordml" xmlns:wps="http://schemas.microsoft.com/office/word/2010/wordprocessingShape" mc:Ignorable="w14 w15 w16se wp14">
   <w:p>
     <w:pPr>
       <w:pStyle w:val="Footer"/>
@@ -5073,7 +5131,7 @@
 </file>
 
 <file path=word/footer4.xml><?xml version="1.0" encoding="utf-8"?>
-<w:ftr xmlns:wpc="http://schemas.microsoft.com/office/word/2010/wordprocessingCanvas" xmlns:mc="http://schemas.openxmlformats.org/markup-compatibility/2006" xmlns:o="urn:schemas-microsoft-com:office:office" xmlns:r="http://schemas.openxmlformats.org/officeDocument/2006/relationships" xmlns:m="http://schemas.openxmlformats.org/officeDocument/2006/math" xmlns:v="urn:schemas-microsoft-com:vml" xmlns:wp14="http://schemas.microsoft.com/office/word/2010/wordprocessingDrawing" xmlns:wp="http://schemas.openxmlformats.org/drawingml/2006/wordprocessingDrawing" xmlns:w10="urn:schemas-microsoft-com:office:word" xmlns:w="http://schemas.openxmlformats.org/wordprocessingml/2006/main" xmlns:w14="http://schemas.microsoft.com/office/word/2010/wordml" xmlns:wpg="http://schemas.microsoft.com/office/word/2010/wordprocessingGroup" xmlns:wpi="http://schemas.microsoft.com/office/word/2010/wordprocessingInk" xmlns:wne="http://schemas.microsoft.com/office/word/2006/wordml" xmlns:wps="http://schemas.microsoft.com/office/word/2010/wordprocessingShape" mc:Ignorable="w14 wp14">
+<w:ftr xmlns:wpc="http://schemas.microsoft.com/office/word/2010/wordprocessingCanvas" xmlns:cx="http://schemas.microsoft.com/office/drawing/2014/chartex" xmlns:cx1="http://schemas.microsoft.com/office/drawing/2015/9/8/chartex" xmlns:mc="http://schemas.openxmlformats.org/markup-compatibility/2006" xmlns:o="urn:schemas-microsoft-com:office:office" xmlns:r="http://schemas.openxmlformats.org/officeDocument/2006/relationships" xmlns:m="http://schemas.openxmlformats.org/officeDocument/2006/math" xmlns:v="urn:schemas-microsoft-com:vml" xmlns:wp14="http://schemas.microsoft.com/office/word/2010/wordprocessingDrawing" xmlns:wp="http://schemas.openxmlformats.org/drawingml/2006/wordprocessingDrawing" xmlns:w10="urn:schemas-microsoft-com:office:word" xmlns:w="http://schemas.openxmlformats.org/wordprocessingml/2006/main" xmlns:w14="http://schemas.microsoft.com/office/word/2010/wordml" xmlns:w15="http://schemas.microsoft.com/office/word/2012/wordml" xmlns:w16se="http://schemas.microsoft.com/office/word/2015/wordml/symex" xmlns:wpg="http://schemas.microsoft.com/office/word/2010/wordprocessingGroup" xmlns:wpi="http://schemas.microsoft.com/office/word/2010/wordprocessingInk" xmlns:wne="http://schemas.microsoft.com/office/word/2006/wordml" xmlns:wps="http://schemas.microsoft.com/office/word/2010/wordprocessingShape" mc:Ignorable="w14 w15 w16se wp14">
   <w:sdt>
     <w:sdtPr>
       <w:id w:val="382321167"/>
@@ -5093,55 +5151,6 @@
           <w:pStyle w:val="Footer"/>
           <w:jc w:val="right"/>
         </w:pPr>
-        <w:r>
-          <w:rPr>
-            <w:sz w:val="20"/>
-            <w:szCs w:val="20"/>
-          </w:rPr>
-          <w:t xml:space="preserve">Protected under </w:t>
-        </w:r>
-        <w:r>
-          <w:rPr>
-            <w:sz w:val="20"/>
-            <w:szCs w:val="20"/>
-          </w:rPr>
-          <w:t>CCSI</w:t>
-        </w:r>
-        <w:r>
-          <w:rPr>
-            <w:sz w:val="20"/>
-            <w:szCs w:val="20"/>
-          </w:rPr>
-          <w:t xml:space="preserve"> </w:t>
-        </w:r>
-        <w:r>
-          <w:rPr>
-            <w:sz w:val="20"/>
-            <w:szCs w:val="20"/>
-          </w:rPr>
-          <w:t>MASTER</w:t>
-        </w:r>
-        <w:r>
-          <w:rPr>
-            <w:sz w:val="20"/>
-            <w:szCs w:val="20"/>
-          </w:rPr>
-          <w:t xml:space="preserve"> NDA</w:t>
-        </w:r>
-        <w:r>
-          <w:rPr>
-            <w:sz w:val="20"/>
-            <w:szCs w:val="20"/>
-          </w:rPr>
-          <w:t>-1107306</w:t>
-        </w:r>
-        <w:r>
-          <w:rPr>
-            <w:sz w:val="20"/>
-            <w:szCs w:val="20"/>
-          </w:rPr>
-          <w:tab/>
-        </w:r>
         <w:r>
           <w:rPr>
             <w:sz w:val="20"/>
@@ -5191,7 +5200,7 @@
 </file>
 
 <file path=word/footer5.xml><?xml version="1.0" encoding="utf-8"?>
-<w:ftr xmlns:wpc="http://schemas.microsoft.com/office/word/2010/wordprocessingCanvas" xmlns:mc="http://schemas.openxmlformats.org/markup-compatibility/2006" xmlns:o="urn:schemas-microsoft-com:office:office" xmlns:r="http://schemas.openxmlformats.org/officeDocument/2006/relationships" xmlns:m="http://schemas.openxmlformats.org/officeDocument/2006/math" xmlns:v="urn:schemas-microsoft-com:vml" xmlns:wp14="http://schemas.microsoft.com/office/word/2010/wordprocessingDrawing" xmlns:wp="http://schemas.openxmlformats.org/drawingml/2006/wordprocessingDrawing" xmlns:w10="urn:schemas-microsoft-com:office:word" xmlns:w="http://schemas.openxmlformats.org/wordprocessingml/2006/main" xmlns:w14="http://schemas.microsoft.com/office/word/2010/wordml" xmlns:wpg="http://schemas.microsoft.com/office/word/2010/wordprocessingGroup" xmlns:wpi="http://schemas.microsoft.com/office/word/2010/wordprocessingInk" xmlns:wne="http://schemas.microsoft.com/office/word/2006/wordml" xmlns:wps="http://schemas.microsoft.com/office/word/2010/wordprocessingShape" mc:Ignorable="w14 wp14">
+<w:ftr xmlns:wpc="http://schemas.microsoft.com/office/word/2010/wordprocessingCanvas" xmlns:cx="http://schemas.microsoft.com/office/drawing/2014/chartex" xmlns:cx1="http://schemas.microsoft.com/office/drawing/2015/9/8/chartex" xmlns:mc="http://schemas.openxmlformats.org/markup-compatibility/2006" xmlns:o="urn:schemas-microsoft-com:office:office" xmlns:r="http://schemas.openxmlformats.org/officeDocument/2006/relationships" xmlns:m="http://schemas.openxmlformats.org/officeDocument/2006/math" xmlns:v="urn:schemas-microsoft-com:vml" xmlns:wp14="http://schemas.microsoft.com/office/word/2010/wordprocessingDrawing" xmlns:wp="http://schemas.openxmlformats.org/drawingml/2006/wordprocessingDrawing" xmlns:w10="urn:schemas-microsoft-com:office:word" xmlns:w="http://schemas.openxmlformats.org/wordprocessingml/2006/main" xmlns:w14="http://schemas.microsoft.com/office/word/2010/wordml" xmlns:w15="http://schemas.microsoft.com/office/word/2012/wordml" xmlns:w16se="http://schemas.microsoft.com/office/word/2015/wordml/symex" xmlns:wpg="http://schemas.microsoft.com/office/word/2010/wordprocessingGroup" xmlns:wpi="http://schemas.microsoft.com/office/word/2010/wordprocessingInk" xmlns:wne="http://schemas.microsoft.com/office/word/2006/wordml" xmlns:wps="http://schemas.microsoft.com/office/word/2010/wordprocessingShape" mc:Ignorable="w14 w15 w16se wp14">
   <w:sdt>
     <w:sdtPr>
       <w:id w:val="1957628208"/>
@@ -5216,62 +5225,13 @@
             <w:sz w:val="20"/>
             <w:szCs w:val="20"/>
           </w:rPr>
-          <w:t xml:space="preserve">Protected under </w:t>
-        </w:r>
-        <w:r>
-          <w:rPr>
-            <w:sz w:val="20"/>
-            <w:szCs w:val="20"/>
-          </w:rPr>
-          <w:t>CCSI</w:t>
-        </w:r>
-        <w:r>
-          <w:rPr>
-            <w:sz w:val="20"/>
-            <w:szCs w:val="20"/>
-          </w:rPr>
-          <w:t xml:space="preserve"> </w:t>
-        </w:r>
-        <w:r>
-          <w:rPr>
-            <w:sz w:val="20"/>
-            <w:szCs w:val="20"/>
-          </w:rPr>
-          <w:t>MASTER</w:t>
-        </w:r>
-        <w:r>
-          <w:rPr>
-            <w:sz w:val="20"/>
-            <w:szCs w:val="20"/>
-          </w:rPr>
-          <w:t xml:space="preserve"> NDA</w:t>
-        </w:r>
-        <w:r>
-          <w:rPr>
-            <w:sz w:val="20"/>
-            <w:szCs w:val="20"/>
-          </w:rPr>
-          <w:t>-1107306</w:t>
-        </w:r>
-        <w:r>
-          <w:rPr>
-            <w:sz w:val="20"/>
-            <w:szCs w:val="20"/>
-          </w:rPr>
-          <w:tab/>
-        </w:r>
-        <w:r>
-          <w:rPr>
-            <w:sz w:val="20"/>
-            <w:szCs w:val="20"/>
-          </w:rPr>
           <w:tab/>
         </w:r>
         <w:r>
           <w:fldChar w:fldCharType="begin"/>
         </w:r>
         <w:r>
-          <w:instrText xml:space="preserve"> PAGE   \* MERGEFORMAT </w:instrText>
+          <w:instrText xml:space="preserve"> PAGE  \* Arabic  \* MERGEFORMAT </w:instrText>
         </w:r>
         <w:r>
           <w:fldChar w:fldCharType="separate"/>
@@ -5280,12 +5240,9 @@
           <w:rPr>
             <w:noProof/>
           </w:rPr>
-          <w:t>3-4</w:t>
+          <w:t>4</w:t>
         </w:r>
         <w:r>
-          <w:rPr>
-            <w:noProof/>
-          </w:rPr>
           <w:fldChar w:fldCharType="end"/>
         </w:r>
       </w:p>
@@ -5309,7 +5266,7 @@
 </file>
 
 <file path=word/footnotes.xml><?xml version="1.0" encoding="utf-8"?>
-<w:footnotes xmlns:wpc="http://schemas.microsoft.com/office/word/2010/wordprocessingCanvas" xmlns:mc="http://schemas.openxmlformats.org/markup-compatibility/2006" xmlns:o="urn:schemas-microsoft-com:office:office" xmlns:r="http://schemas.openxmlformats.org/officeDocument/2006/relationships" xmlns:m="http://schemas.openxmlformats.org/officeDocument/2006/math" xmlns:v="urn:schemas-microsoft-com:vml" xmlns:wp14="http://schemas.microsoft.com/office/word/2010/wordprocessingDrawing" xmlns:wp="http://schemas.openxmlformats.org/drawingml/2006/wordprocessingDrawing" xmlns:w10="urn:schemas-microsoft-com:office:word" xmlns:w="http://schemas.openxmlformats.org/wordprocessingml/2006/main" xmlns:w14="http://schemas.microsoft.com/office/word/2010/wordml" xmlns:wpg="http://schemas.microsoft.com/office/word/2010/wordprocessingGroup" xmlns:wpi="http://schemas.microsoft.com/office/word/2010/wordprocessingInk" xmlns:wne="http://schemas.microsoft.com/office/word/2006/wordml" xmlns:wps="http://schemas.microsoft.com/office/word/2010/wordprocessingShape" mc:Ignorable="w14 wp14">
+<w:footnotes xmlns:wpc="http://schemas.microsoft.com/office/word/2010/wordprocessingCanvas" xmlns:cx="http://schemas.microsoft.com/office/drawing/2014/chartex" xmlns:cx1="http://schemas.microsoft.com/office/drawing/2015/9/8/chartex" xmlns:mc="http://schemas.openxmlformats.org/markup-compatibility/2006" xmlns:o="urn:schemas-microsoft-com:office:office" xmlns:r="http://schemas.openxmlformats.org/officeDocument/2006/relationships" xmlns:m="http://schemas.openxmlformats.org/officeDocument/2006/math" xmlns:v="urn:schemas-microsoft-com:vml" xmlns:wp14="http://schemas.microsoft.com/office/word/2010/wordprocessingDrawing" xmlns:wp="http://schemas.openxmlformats.org/drawingml/2006/wordprocessingDrawing" xmlns:w10="urn:schemas-microsoft-com:office:word" xmlns:w="http://schemas.openxmlformats.org/wordprocessingml/2006/main" xmlns:w14="http://schemas.microsoft.com/office/word/2010/wordml" xmlns:w15="http://schemas.microsoft.com/office/word/2012/wordml" xmlns:w16se="http://schemas.microsoft.com/office/word/2015/wordml/symex" xmlns:wpg="http://schemas.microsoft.com/office/word/2010/wordprocessingGroup" xmlns:wpi="http://schemas.microsoft.com/office/word/2010/wordprocessingInk" xmlns:wne="http://schemas.microsoft.com/office/word/2006/wordml" xmlns:wps="http://schemas.microsoft.com/office/word/2010/wordprocessingShape" mc:Ignorable="w14 w15 w16se wp14">
   <w:footnote w:type="separator" w:id="-1">
     <w:p>
       <w:r>
@@ -5338,7 +5295,7 @@
 </file>
 
 <file path=word/header1.xml><?xml version="1.0" encoding="utf-8"?>
-<w:hdr xmlns:wpc="http://schemas.microsoft.com/office/word/2010/wordprocessingCanvas" xmlns:mc="http://schemas.openxmlformats.org/markup-compatibility/2006" xmlns:o="urn:schemas-microsoft-com:office:office" xmlns:r="http://schemas.openxmlformats.org/officeDocument/2006/relationships" xmlns:m="http://schemas.openxmlformats.org/officeDocument/2006/math" xmlns:v="urn:schemas-microsoft-com:vml" xmlns:wp14="http://schemas.microsoft.com/office/word/2010/wordprocessingDrawing" xmlns:wp="http://schemas.openxmlformats.org/drawingml/2006/wordprocessingDrawing" xmlns:w10="urn:schemas-microsoft-com:office:word" xmlns:w="http://schemas.openxmlformats.org/wordprocessingml/2006/main" xmlns:w14="http://schemas.microsoft.com/office/word/2010/wordml" xmlns:wpg="http://schemas.microsoft.com/office/word/2010/wordprocessingGroup" xmlns:wpi="http://schemas.microsoft.com/office/word/2010/wordprocessingInk" xmlns:wne="http://schemas.microsoft.com/office/word/2006/wordml" xmlns:wps="http://schemas.microsoft.com/office/word/2010/wordprocessingShape" mc:Ignorable="w14 wp14">
+<w:hdr xmlns:wpc="http://schemas.microsoft.com/office/word/2010/wordprocessingCanvas" xmlns:cx="http://schemas.microsoft.com/office/drawing/2014/chartex" xmlns:cx1="http://schemas.microsoft.com/office/drawing/2015/9/8/chartex" xmlns:mc="http://schemas.openxmlformats.org/markup-compatibility/2006" xmlns:o="urn:schemas-microsoft-com:office:office" xmlns:r="http://schemas.openxmlformats.org/officeDocument/2006/relationships" xmlns:m="http://schemas.openxmlformats.org/officeDocument/2006/math" xmlns:v="urn:schemas-microsoft-com:vml" xmlns:wp14="http://schemas.microsoft.com/office/word/2010/wordprocessingDrawing" xmlns:wp="http://schemas.openxmlformats.org/drawingml/2006/wordprocessingDrawing" xmlns:w10="urn:schemas-microsoft-com:office:word" xmlns:w="http://schemas.openxmlformats.org/wordprocessingml/2006/main" xmlns:w14="http://schemas.microsoft.com/office/word/2010/wordml" xmlns:w15="http://schemas.microsoft.com/office/word/2012/wordml" xmlns:w16se="http://schemas.microsoft.com/office/word/2015/wordml/symex" xmlns:wpg="http://schemas.microsoft.com/office/word/2010/wordprocessingGroup" xmlns:wpi="http://schemas.microsoft.com/office/word/2010/wordprocessingInk" xmlns:wne="http://schemas.microsoft.com/office/word/2006/wordml" xmlns:wps="http://schemas.microsoft.com/office/word/2010/wordprocessingShape" mc:Ignorable="w14 w15 w16se wp14">
   <w:p>
     <w:pPr>
       <w:pStyle w:val="Header"/>
@@ -5369,7 +5326,7 @@
 </file>
 
 <file path=word/header2.xml><?xml version="1.0" encoding="utf-8"?>
-<w:hdr xmlns:wpc="http://schemas.microsoft.com/office/word/2010/wordprocessingCanvas" xmlns:mc="http://schemas.openxmlformats.org/markup-compatibility/2006" xmlns:o="urn:schemas-microsoft-com:office:office" xmlns:r="http://schemas.openxmlformats.org/officeDocument/2006/relationships" xmlns:m="http://schemas.openxmlformats.org/officeDocument/2006/math" xmlns:v="urn:schemas-microsoft-com:vml" xmlns:wp14="http://schemas.microsoft.com/office/word/2010/wordprocessingDrawing" xmlns:wp="http://schemas.openxmlformats.org/drawingml/2006/wordprocessingDrawing" xmlns:w10="urn:schemas-microsoft-com:office:word" xmlns:w="http://schemas.openxmlformats.org/wordprocessingml/2006/main" xmlns:w14="http://schemas.microsoft.com/office/word/2010/wordml" xmlns:wpg="http://schemas.microsoft.com/office/word/2010/wordprocessingGroup" xmlns:wpi="http://schemas.microsoft.com/office/word/2010/wordprocessingInk" xmlns:wne="http://schemas.microsoft.com/office/word/2006/wordml" xmlns:wps="http://schemas.microsoft.com/office/word/2010/wordprocessingShape" mc:Ignorable="w14 wp14">
+<w:hdr xmlns:wpc="http://schemas.microsoft.com/office/word/2010/wordprocessingCanvas" xmlns:cx="http://schemas.microsoft.com/office/drawing/2014/chartex" xmlns:cx1="http://schemas.microsoft.com/office/drawing/2015/9/8/chartex" xmlns:mc="http://schemas.openxmlformats.org/markup-compatibility/2006" xmlns:o="urn:schemas-microsoft-com:office:office" xmlns:r="http://schemas.openxmlformats.org/officeDocument/2006/relationships" xmlns:m="http://schemas.openxmlformats.org/officeDocument/2006/math" xmlns:v="urn:schemas-microsoft-com:vml" xmlns:wp14="http://schemas.microsoft.com/office/word/2010/wordprocessingDrawing" xmlns:wp="http://schemas.openxmlformats.org/drawingml/2006/wordprocessingDrawing" xmlns:w10="urn:schemas-microsoft-com:office:word" xmlns:w="http://schemas.openxmlformats.org/wordprocessingml/2006/main" xmlns:w14="http://schemas.microsoft.com/office/word/2010/wordml" xmlns:w15="http://schemas.microsoft.com/office/word/2012/wordml" xmlns:w16se="http://schemas.microsoft.com/office/word/2015/wordml/symex" xmlns:wpg="http://schemas.microsoft.com/office/word/2010/wordprocessingGroup" xmlns:wpi="http://schemas.microsoft.com/office/word/2010/wordprocessingInk" xmlns:wne="http://schemas.microsoft.com/office/word/2006/wordml" xmlns:wps="http://schemas.microsoft.com/office/word/2010/wordprocessingShape" mc:Ignorable="w14 w15 w16se wp14">
   <w:p>
     <w:pPr>
       <w:pStyle w:val="Header"/>
@@ -5391,7 +5348,7 @@
 </file>
 
 <file path=word/header3.xml><?xml version="1.0" encoding="utf-8"?>
-<w:hdr xmlns:wpc="http://schemas.microsoft.com/office/word/2010/wordprocessingCanvas" xmlns:mc="http://schemas.openxmlformats.org/markup-compatibility/2006" xmlns:o="urn:schemas-microsoft-com:office:office" xmlns:r="http://schemas.openxmlformats.org/officeDocument/2006/relationships" xmlns:m="http://schemas.openxmlformats.org/officeDocument/2006/math" xmlns:v="urn:schemas-microsoft-com:vml" xmlns:wp14="http://schemas.microsoft.com/office/word/2010/wordprocessingDrawing" xmlns:wp="http://schemas.openxmlformats.org/drawingml/2006/wordprocessingDrawing" xmlns:w10="urn:schemas-microsoft-com:office:word" xmlns:w="http://schemas.openxmlformats.org/wordprocessingml/2006/main" xmlns:w14="http://schemas.microsoft.com/office/word/2010/wordml" xmlns:wpg="http://schemas.microsoft.com/office/word/2010/wordprocessingGroup" xmlns:wpi="http://schemas.microsoft.com/office/word/2010/wordprocessingInk" xmlns:wne="http://schemas.microsoft.com/office/word/2006/wordml" xmlns:wps="http://schemas.microsoft.com/office/word/2010/wordprocessingShape" mc:Ignorable="w14 wp14">
+<w:hdr xmlns:wpc="http://schemas.microsoft.com/office/word/2010/wordprocessingCanvas" xmlns:cx="http://schemas.microsoft.com/office/drawing/2014/chartex" xmlns:cx1="http://schemas.microsoft.com/office/drawing/2015/9/8/chartex" xmlns:mc="http://schemas.openxmlformats.org/markup-compatibility/2006" xmlns:o="urn:schemas-microsoft-com:office:office" xmlns:r="http://schemas.openxmlformats.org/officeDocument/2006/relationships" xmlns:m="http://schemas.openxmlformats.org/officeDocument/2006/math" xmlns:v="urn:schemas-microsoft-com:vml" xmlns:wp14="http://schemas.microsoft.com/office/word/2010/wordprocessingDrawing" xmlns:wp="http://schemas.openxmlformats.org/drawingml/2006/wordprocessingDrawing" xmlns:w10="urn:schemas-microsoft-com:office:word" xmlns:w="http://schemas.openxmlformats.org/wordprocessingml/2006/main" xmlns:w14="http://schemas.microsoft.com/office/word/2010/wordml" xmlns:w15="http://schemas.microsoft.com/office/word/2012/wordml" xmlns:w16se="http://schemas.microsoft.com/office/word/2015/wordml/symex" xmlns:wpg="http://schemas.microsoft.com/office/word/2010/wordprocessingGroup" xmlns:wpi="http://schemas.microsoft.com/office/word/2010/wordprocessingInk" xmlns:wne="http://schemas.microsoft.com/office/word/2006/wordml" xmlns:wps="http://schemas.microsoft.com/office/word/2010/wordprocessingShape" mc:Ignorable="w14 w15 w16se wp14">
   <w:p>
     <w:pPr>
       <w:pStyle w:val="Header"/>
@@ -5420,7 +5377,7 @@
 </file>
 
 <file path=word/header4.xml><?xml version="1.0" encoding="utf-8"?>
-<w:hdr xmlns:wpc="http://schemas.microsoft.com/office/word/2010/wordprocessingCanvas" xmlns:mc="http://schemas.openxmlformats.org/markup-compatibility/2006" xmlns:o="urn:schemas-microsoft-com:office:office" xmlns:r="http://schemas.openxmlformats.org/officeDocument/2006/relationships" xmlns:m="http://schemas.openxmlformats.org/officeDocument/2006/math" xmlns:v="urn:schemas-microsoft-com:vml" xmlns:wp14="http://schemas.microsoft.com/office/word/2010/wordprocessingDrawing" xmlns:wp="http://schemas.openxmlformats.org/drawingml/2006/wordprocessingDrawing" xmlns:w10="urn:schemas-microsoft-com:office:word" xmlns:w="http://schemas.openxmlformats.org/wordprocessingml/2006/main" xmlns:w14="http://schemas.microsoft.com/office/word/2010/wordml" xmlns:wpg="http://schemas.microsoft.com/office/word/2010/wordprocessingGroup" xmlns:wpi="http://schemas.microsoft.com/office/word/2010/wordprocessingInk" xmlns:wne="http://schemas.microsoft.com/office/word/2006/wordml" xmlns:wps="http://schemas.microsoft.com/office/word/2010/wordprocessingShape" mc:Ignorable="w14 wp14">
+<w:hdr xmlns:wpc="http://schemas.microsoft.com/office/word/2010/wordprocessingCanvas" xmlns:cx="http://schemas.microsoft.com/office/drawing/2014/chartex" xmlns:cx1="http://schemas.microsoft.com/office/drawing/2015/9/8/chartex" xmlns:mc="http://schemas.openxmlformats.org/markup-compatibility/2006" xmlns:o="urn:schemas-microsoft-com:office:office" xmlns:r="http://schemas.openxmlformats.org/officeDocument/2006/relationships" xmlns:m="http://schemas.openxmlformats.org/officeDocument/2006/math" xmlns:v="urn:schemas-microsoft-com:vml" xmlns:wp14="http://schemas.microsoft.com/office/word/2010/wordprocessingDrawing" xmlns:wp="http://schemas.openxmlformats.org/drawingml/2006/wordprocessingDrawing" xmlns:w10="urn:schemas-microsoft-com:office:word" xmlns:w="http://schemas.openxmlformats.org/wordprocessingml/2006/main" xmlns:w14="http://schemas.microsoft.com/office/word/2010/wordml" xmlns:w15="http://schemas.microsoft.com/office/word/2012/wordml" xmlns:w16se="http://schemas.microsoft.com/office/word/2015/wordml/symex" xmlns:wpg="http://schemas.microsoft.com/office/word/2010/wordprocessingGroup" xmlns:wpi="http://schemas.microsoft.com/office/word/2010/wordprocessingInk" xmlns:wne="http://schemas.microsoft.com/office/word/2006/wordml" xmlns:wps="http://schemas.microsoft.com/office/word/2010/wordprocessingShape" mc:Ignorable="w14 w15 w16se wp14">
   <w:p>
     <w:pPr>
       <w:pStyle w:val="Header"/>
@@ -5435,31 +5392,7 @@
         <w:sz w:val="20"/>
         <w:szCs w:val="20"/>
       </w:rPr>
-      <w:t xml:space="preserve">CCSI INSTALLATION </w:t>
-    </w:r>
-    <w:r>
-      <w:rPr>
-        <w:sz w:val="20"/>
-        <w:szCs w:val="20"/>
-      </w:rPr>
-      <w:t>GUIDE</w:t>
-    </w:r>
-  </w:p>
-  <w:p>
-    <w:pPr>
-      <w:pStyle w:val="Header"/>
-      <w:jc w:val="right"/>
-      <w:rPr>
-        <w:sz w:val="20"/>
-        <w:szCs w:val="20"/>
-      </w:rPr>
-    </w:pPr>
-    <w:r>
-      <w:rPr>
-        <w:sz w:val="20"/>
-        <w:szCs w:val="20"/>
-      </w:rPr>
-      <w:t>Rev. 0</w:t>
+      <w:t>1MW Model Installation Guide/User Manual</w:t>
     </w:r>
   </w:p>
   <w:p>
@@ -5490,8 +5423,8 @@
 </file>
 
 <file path=word/numbering.xml><?xml version="1.0" encoding="utf-8"?>
-<w:numbering xmlns:wpc="http://schemas.microsoft.com/office/word/2010/wordprocessingCanvas" xmlns:mc="http://schemas.openxmlformats.org/markup-compatibility/2006" xmlns:o="urn:schemas-microsoft-com:office:office" xmlns:r="http://schemas.openxmlformats.org/officeDocument/2006/relationships" xmlns:m="http://schemas.openxmlformats.org/officeDocument/2006/math" xmlns:v="urn:schemas-microsoft-com:vml" xmlns:wp14="http://schemas.microsoft.com/office/word/2010/wordprocessingDrawing" xmlns:wp="http://schemas.openxmlformats.org/drawingml/2006/wordprocessingDrawing" xmlns:w10="urn:schemas-microsoft-com:office:word" xmlns:w="http://schemas.openxmlformats.org/wordprocessingml/2006/main" xmlns:w14="http://schemas.microsoft.com/office/word/2010/wordml" xmlns:wpg="http://schemas.microsoft.com/office/word/2010/wordprocessingGroup" xmlns:wpi="http://schemas.microsoft.com/office/word/2010/wordprocessingInk" xmlns:wne="http://schemas.microsoft.com/office/word/2006/wordml" xmlns:wps="http://schemas.microsoft.com/office/word/2010/wordprocessingShape" mc:Ignorable="w14 wp14">
-  <w:abstractNum w:abstractNumId="0">
+<w:numbering xmlns:wpc="http://schemas.microsoft.com/office/word/2010/wordprocessingCanvas" xmlns:cx="http://schemas.microsoft.com/office/drawing/2014/chartex" xmlns:cx1="http://schemas.microsoft.com/office/drawing/2015/9/8/chartex" xmlns:mc="http://schemas.openxmlformats.org/markup-compatibility/2006" xmlns:o="urn:schemas-microsoft-com:office:office" xmlns:r="http://schemas.openxmlformats.org/officeDocument/2006/relationships" xmlns:m="http://schemas.openxmlformats.org/officeDocument/2006/math" xmlns:v="urn:schemas-microsoft-com:vml" xmlns:wp14="http://schemas.microsoft.com/office/word/2010/wordprocessingDrawing" xmlns:wp="http://schemas.openxmlformats.org/drawingml/2006/wordprocessingDrawing" xmlns:w10="urn:schemas-microsoft-com:office:word" xmlns:w="http://schemas.openxmlformats.org/wordprocessingml/2006/main" xmlns:w14="http://schemas.microsoft.com/office/word/2010/wordml" xmlns:w15="http://schemas.microsoft.com/office/word/2012/wordml" xmlns:w16se="http://schemas.microsoft.com/office/word/2015/wordml/symex" xmlns:wpg="http://schemas.microsoft.com/office/word/2010/wordprocessingGroup" xmlns:wpi="http://schemas.microsoft.com/office/word/2010/wordprocessingInk" xmlns:wne="http://schemas.microsoft.com/office/word/2006/wordml" xmlns:wps="http://schemas.microsoft.com/office/word/2010/wordprocessingShape" mc:Ignorable="w14 w15 w16se wp14">
+  <w:abstractNum w:abstractNumId="0" w15:restartNumberingAfterBreak="0">
     <w:nsid w:val="01F01611"/>
     <w:multiLevelType w:val="multilevel"/>
     <w:tmpl w:val="898AF4A2"/>
@@ -5580,7 +5513,7 @@
       </w:pPr>
     </w:lvl>
   </w:abstractNum>
-  <w:abstractNum w:abstractNumId="1">
+  <w:abstractNum w:abstractNumId="1" w15:restartNumberingAfterBreak="0">
     <w:nsid w:val="0905436E"/>
     <w:multiLevelType w:val="hybridMultilevel"/>
     <w:tmpl w:val="4428493C"/>
@@ -5671,7 +5604,7 @@
       </w:pPr>
     </w:lvl>
   </w:abstractNum>
-  <w:abstractNum w:abstractNumId="2">
+  <w:abstractNum w:abstractNumId="2" w15:restartNumberingAfterBreak="0">
     <w:nsid w:val="0A2C7A24"/>
     <w:multiLevelType w:val="hybridMultilevel"/>
     <w:tmpl w:val="A82622D6"/>
@@ -5785,7 +5718,93 @@
       </w:rPr>
     </w:lvl>
   </w:abstractNum>
-  <w:abstractNum w:abstractNumId="3">
+  <w:abstractNum w:abstractNumId="3" w15:restartNumberingAfterBreak="0">
+    <w:nsid w:val="0FBF4FCE"/>
+    <w:multiLevelType w:val="hybridMultilevel"/>
+    <w:tmpl w:val="B854EBE0"/>
+    <w:lvl w:ilvl="0" w:tplc="0409000F">
+      <w:start w:val="1"/>
+      <w:numFmt w:val="decimal"/>
+      <w:lvlText w:val="%1."/>
+      <w:lvlJc w:val="left"/>
+      <w:pPr>
+        <w:ind w:left="720" w:hanging="360"/>
+      </w:pPr>
+    </w:lvl>
+    <w:lvl w:ilvl="1" w:tplc="04090019" w:tentative="1">
+      <w:start w:val="1"/>
+      <w:numFmt w:val="lowerLetter"/>
+      <w:lvlText w:val="%2."/>
+      <w:lvlJc w:val="left"/>
+      <w:pPr>
+        <w:ind w:left="1440" w:hanging="360"/>
+      </w:pPr>
+    </w:lvl>
+    <w:lvl w:ilvl="2" w:tplc="0409001B" w:tentative="1">
+      <w:start w:val="1"/>
+      <w:numFmt w:val="lowerRoman"/>
+      <w:lvlText w:val="%3."/>
+      <w:lvlJc w:val="right"/>
+      <w:pPr>
+        <w:ind w:left="2160" w:hanging="180"/>
+      </w:pPr>
+    </w:lvl>
+    <w:lvl w:ilvl="3" w:tplc="0409000F" w:tentative="1">
+      <w:start w:val="1"/>
+      <w:numFmt w:val="decimal"/>
+      <w:lvlText w:val="%4."/>
+      <w:lvlJc w:val="left"/>
+      <w:pPr>
+        <w:ind w:left="2880" w:hanging="360"/>
+      </w:pPr>
+    </w:lvl>
+    <w:lvl w:ilvl="4" w:tplc="04090019" w:tentative="1">
+      <w:start w:val="1"/>
+      <w:numFmt w:val="lowerLetter"/>
+      <w:lvlText w:val="%5."/>
+      <w:lvlJc w:val="left"/>
+      <w:pPr>
+        <w:ind w:left="3600" w:hanging="360"/>
+      </w:pPr>
+    </w:lvl>
+    <w:lvl w:ilvl="5" w:tplc="0409001B" w:tentative="1">
+      <w:start w:val="1"/>
+      <w:numFmt w:val="lowerRoman"/>
+      <w:lvlText w:val="%6."/>
+      <w:lvlJc w:val="right"/>
+      <w:pPr>
+        <w:ind w:left="4320" w:hanging="180"/>
+      </w:pPr>
+    </w:lvl>
+    <w:lvl w:ilvl="6" w:tplc="0409000F" w:tentative="1">
+      <w:start w:val="1"/>
+      <w:numFmt w:val="decimal"/>
+      <w:lvlText w:val="%7."/>
+      <w:lvlJc w:val="left"/>
+      <w:pPr>
+        <w:ind w:left="5040" w:hanging="360"/>
+      </w:pPr>
+    </w:lvl>
+    <w:lvl w:ilvl="7" w:tplc="04090019" w:tentative="1">
+      <w:start w:val="1"/>
+      <w:numFmt w:val="lowerLetter"/>
+      <w:lvlText w:val="%8."/>
+      <w:lvlJc w:val="left"/>
+      <w:pPr>
+        <w:ind w:left="5760" w:hanging="360"/>
+      </w:pPr>
+    </w:lvl>
+    <w:lvl w:ilvl="8" w:tplc="0409001B" w:tentative="1">
+      <w:start w:val="1"/>
+      <w:numFmt w:val="lowerRoman"/>
+      <w:lvlText w:val="%9."/>
+      <w:lvlJc w:val="right"/>
+      <w:pPr>
+        <w:ind w:left="6480" w:hanging="180"/>
+      </w:pPr>
+    </w:lvl>
+  </w:abstractNum>
+  <w:abstractNum w:abstractNumId="4" w15:restartNumberingAfterBreak="0">
     <w:nsid w:val="11A52676"/>
     <w:multiLevelType w:val="hybridMultilevel"/>
     <w:tmpl w:val="DD3ABBA8"/>
@@ -5874,7 +5893,7 @@
       </w:pPr>
     </w:lvl>
   </w:abstractNum>
-  <w:abstractNum w:abstractNumId="4">
+  <w:abstractNum w:abstractNumId="5" w15:restartNumberingAfterBreak="0">
     <w:nsid w:val="1C9123C8"/>
     <w:multiLevelType w:val="hybridMultilevel"/>
     <w:tmpl w:val="D1D2E850"/>
@@ -5963,7 +5982,7 @@
       </w:pPr>
     </w:lvl>
   </w:abstractNum>
-  <w:abstractNum w:abstractNumId="5">
+  <w:abstractNum w:abstractNumId="6" w15:restartNumberingAfterBreak="0">
     <w:nsid w:val="1F7B5742"/>
     <w:multiLevelType w:val="multilevel"/>
     <w:tmpl w:val="5D54B338"/>
@@ -6052,7 +6071,7 @@
       </w:pPr>
     </w:lvl>
   </w:abstractNum>
-  <w:abstractNum w:abstractNumId="6">
+  <w:abstractNum w:abstractNumId="7" w15:restartNumberingAfterBreak="0">
     <w:nsid w:val="26303C90"/>
     <w:multiLevelType w:val="hybridMultilevel"/>
     <w:tmpl w:val="5B761988"/>
@@ -6166,7 +6185,7 @@
       </w:rPr>
     </w:lvl>
   </w:abstractNum>
-  <w:abstractNum w:abstractNumId="7">
+  <w:abstractNum w:abstractNumId="8" w15:restartNumberingAfterBreak="0">
     <w:nsid w:val="273970B2"/>
     <w:multiLevelType w:val="multilevel"/>
     <w:tmpl w:val="52504976"/>
@@ -6255,7 +6274,7 @@
       </w:pPr>
     </w:lvl>
   </w:abstractNum>
-  <w:abstractNum w:abstractNumId="8">
+  <w:abstractNum w:abstractNumId="9" w15:restartNumberingAfterBreak="0">
     <w:nsid w:val="2AC80615"/>
     <w:multiLevelType w:val="multilevel"/>
     <w:tmpl w:val="B7A83368"/>
@@ -6341,7 +6360,7 @@
       </w:pPr>
     </w:lvl>
   </w:abstractNum>
-  <w:abstractNum w:abstractNumId="9">
+  <w:abstractNum w:abstractNumId="10" w15:restartNumberingAfterBreak="0">
     <w:nsid w:val="2B2E2FFF"/>
     <w:multiLevelType w:val="hybridMultilevel"/>
     <w:tmpl w:val="248087C4"/>
@@ -6430,7 +6449,7 @@
       </w:pPr>
     </w:lvl>
   </w:abstractNum>
-  <w:abstractNum w:abstractNumId="10">
+  <w:abstractNum w:abstractNumId="11" w15:restartNumberingAfterBreak="0">
     <w:nsid w:val="2E244BA6"/>
     <w:multiLevelType w:val="multilevel"/>
     <w:tmpl w:val="4A34FE9E"/>
@@ -6543,7 +6562,7 @@
       </w:rPr>
     </w:lvl>
   </w:abstractNum>
-  <w:abstractNum w:abstractNumId="11">
+  <w:abstractNum w:abstractNumId="12" w15:restartNumberingAfterBreak="0">
     <w:nsid w:val="31067757"/>
     <w:multiLevelType w:val="multilevel"/>
     <w:tmpl w:val="1D04AB64"/>
@@ -6629,7 +6648,7 @@
       </w:pPr>
     </w:lvl>
   </w:abstractNum>
-  <w:abstractNum w:abstractNumId="12">
+  <w:abstractNum w:abstractNumId="13" w15:restartNumberingAfterBreak="0">
     <w:nsid w:val="32F33F21"/>
     <w:multiLevelType w:val="multilevel"/>
     <w:tmpl w:val="B87E50F6"/>
@@ -6715,7 +6734,7 @@
       </w:pPr>
     </w:lvl>
   </w:abstractNum>
-  <w:abstractNum w:abstractNumId="13">
+  <w:abstractNum w:abstractNumId="14" w15:restartNumberingAfterBreak="0">
     <w:nsid w:val="368964A4"/>
     <w:multiLevelType w:val="hybridMultilevel"/>
     <w:tmpl w:val="2F9A9746"/>
@@ -6804,7 +6823,7 @@
       </w:pPr>
     </w:lvl>
   </w:abstractNum>
-  <w:abstractNum w:abstractNumId="14">
+  <w:abstractNum w:abstractNumId="15" w15:restartNumberingAfterBreak="0">
     <w:nsid w:val="3881702D"/>
     <w:multiLevelType w:val="multilevel"/>
     <w:tmpl w:val="3D6252AE"/>
@@ -6891,7 +6910,7 @@
       </w:pPr>
     </w:lvl>
   </w:abstractNum>
-  <w:abstractNum w:abstractNumId="15">
+  <w:abstractNum w:abstractNumId="16" w15:restartNumberingAfterBreak="0">
     <w:nsid w:val="3F84597B"/>
     <w:multiLevelType w:val="multilevel"/>
     <w:tmpl w:val="0409001F"/>
@@ -6977,7 +6996,7 @@
       </w:pPr>
     </w:lvl>
   </w:abstractNum>
-  <w:abstractNum w:abstractNumId="16">
+  <w:abstractNum w:abstractNumId="17" w15:restartNumberingAfterBreak="0">
     <w:nsid w:val="432C208D"/>
     <w:multiLevelType w:val="hybridMultilevel"/>
     <w:tmpl w:val="33D83452"/>
@@ -7090,7 +7109,7 @@
       </w:pPr>
     </w:lvl>
   </w:abstractNum>
-  <w:abstractNum w:abstractNumId="17">
+  <w:abstractNum w:abstractNumId="18" w15:restartNumberingAfterBreak="0">
     <w:nsid w:val="43D91D60"/>
     <w:multiLevelType w:val="hybridMultilevel"/>
     <w:tmpl w:val="3514BAFE"/>
@@ -7180,7 +7199,7 @@
       </w:pPr>
     </w:lvl>
   </w:abstractNum>
-  <w:abstractNum w:abstractNumId="18">
+  <w:abstractNum w:abstractNumId="19" w15:restartNumberingAfterBreak="0">
     <w:nsid w:val="47927F6F"/>
     <w:multiLevelType w:val="hybridMultilevel"/>
     <w:tmpl w:val="E0E2E0BC"/>
@@ -7269,7 +7288,7 @@
       </w:pPr>
     </w:lvl>
   </w:abstractNum>
-  <w:abstractNum w:abstractNumId="19">
+  <w:abstractNum w:abstractNumId="20" w15:restartNumberingAfterBreak="0">
     <w:nsid w:val="509F24C3"/>
     <w:multiLevelType w:val="hybridMultilevel"/>
     <w:tmpl w:val="1CE0195A"/>
@@ -7360,7 +7379,7 @@
       </w:pPr>
     </w:lvl>
   </w:abstractNum>
-  <w:abstractNum w:abstractNumId="20">
+  <w:abstractNum w:abstractNumId="21" w15:restartNumberingAfterBreak="0">
     <w:nsid w:val="58E34A75"/>
     <w:multiLevelType w:val="hybridMultilevel"/>
     <w:tmpl w:val="0680BAD6"/>
@@ -7449,7 +7468,7 @@
       </w:pPr>
     </w:lvl>
   </w:abstractNum>
-  <w:abstractNum w:abstractNumId="21">
+  <w:abstractNum w:abstractNumId="22" w15:restartNumberingAfterBreak="0">
     <w:nsid w:val="59376D3A"/>
     <w:multiLevelType w:val="hybridMultilevel"/>
     <w:tmpl w:val="9A84343C"/>
@@ -7538,7 +7557,7 @@
       </w:pPr>
     </w:lvl>
   </w:abstractNum>
-  <w:abstractNum w:abstractNumId="22">
+  <w:abstractNum w:abstractNumId="23" w15:restartNumberingAfterBreak="0">
     <w:nsid w:val="5B046482"/>
     <w:multiLevelType w:val="hybridMultilevel"/>
     <w:tmpl w:val="2F6A82A2"/>
@@ -7651,7 +7670,7 @@
       </w:rPr>
     </w:lvl>
   </w:abstractNum>
-  <w:abstractNum w:abstractNumId="23">
+  <w:abstractNum w:abstractNumId="24" w15:restartNumberingAfterBreak="0">
     <w:nsid w:val="5D7933B5"/>
     <w:multiLevelType w:val="multilevel"/>
     <w:tmpl w:val="3C2274FE"/>
@@ -7737,7 +7756,7 @@
       </w:pPr>
     </w:lvl>
   </w:abstractNum>
-  <w:abstractNum w:abstractNumId="24">
+  <w:abstractNum w:abstractNumId="25" w15:restartNumberingAfterBreak="0">
     <w:nsid w:val="6A4E102A"/>
     <w:multiLevelType w:val="hybridMultilevel"/>
     <w:tmpl w:val="6958E730"/>
@@ -7826,7 +7845,7 @@
       </w:pPr>
     </w:lvl>
   </w:abstractNum>
-  <w:abstractNum w:abstractNumId="25">
+  <w:abstractNum w:abstractNumId="26" w15:restartNumberingAfterBreak="0">
     <w:nsid w:val="6FA27735"/>
     <w:multiLevelType w:val="hybridMultilevel"/>
     <w:tmpl w:val="E0E2E0BC"/>
@@ -7915,7 +7934,7 @@
       </w:pPr>
     </w:lvl>
   </w:abstractNum>
-  <w:abstractNum w:abstractNumId="26">
+  <w:abstractNum w:abstractNumId="27" w15:restartNumberingAfterBreak="0">
     <w:nsid w:val="74762206"/>
     <w:multiLevelType w:val="multilevel"/>
     <w:tmpl w:val="19924C3E"/>
@@ -8001,7 +8020,7 @@
       </w:pPr>
     </w:lvl>
   </w:abstractNum>
-  <w:abstractNum w:abstractNumId="27">
+  <w:abstractNum w:abstractNumId="28" w15:restartNumberingAfterBreak="0">
     <w:nsid w:val="770A140B"/>
     <w:multiLevelType w:val="hybridMultilevel"/>
     <w:tmpl w:val="E7B24F7E"/>
@@ -8115,7 +8134,7 @@
       </w:rPr>
     </w:lvl>
   </w:abstractNum>
-  <w:abstractNum w:abstractNumId="28">
+  <w:abstractNum w:abstractNumId="29" w15:restartNumberingAfterBreak="0">
     <w:nsid w:val="7DF8643F"/>
     <w:multiLevelType w:val="hybridMultilevel"/>
     <w:tmpl w:val="7F322D3C"/>
@@ -8204,7 +8223,7 @@
       </w:pPr>
     </w:lvl>
   </w:abstractNum>
-  <w:abstractNum w:abstractNumId="29">
+  <w:abstractNum w:abstractNumId="30" w15:restartNumberingAfterBreak="0">
     <w:nsid w:val="7F122EFB"/>
     <w:multiLevelType w:val="hybridMultilevel"/>
     <w:tmpl w:val="10D04204"/>
@@ -8319,67 +8338,67 @@
     </w:lvl>
   </w:abstractNum>
   <w:num w:numId="1">
-    <w:abstractNumId w:val="22"/>
+    <w:abstractNumId w:val="23"/>
   </w:num>
   <w:num w:numId="2">
-    <w:abstractNumId w:val="17"/>
+    <w:abstractNumId w:val="18"/>
   </w:num>
   <w:num w:numId="3">
-    <w:abstractNumId w:val="27"/>
+    <w:abstractNumId w:val="28"/>
   </w:num>
   <w:num w:numId="4">
-    <w:abstractNumId w:val="6"/>
+    <w:abstractNumId w:val="7"/>
   </w:num>
   <w:num w:numId="5">
     <w:abstractNumId w:val="2"/>
   </w:num>
   <w:num w:numId="6">
-    <w:abstractNumId w:val="17"/>
+    <w:abstractNumId w:val="18"/>
   </w:num>
   <w:num w:numId="7">
-    <w:abstractNumId w:val="19"/>
+    <w:abstractNumId w:val="20"/>
   </w:num>
   <w:num w:numId="8">
     <w:abstractNumId w:val="1"/>
   </w:num>
   <w:num w:numId="9">
-    <w:abstractNumId w:val="29"/>
+    <w:abstractNumId w:val="30"/>
   </w:num>
   <w:num w:numId="10">
     <w:abstractNumId w:val="0"/>
   </w:num>
   <w:num w:numId="11">
-    <w:abstractNumId w:val="28"/>
+    <w:abstractNumId w:val="29"/>
   </w:num>
   <w:num w:numId="12">
-    <w:abstractNumId w:val="21"/>
+    <w:abstractNumId w:val="22"/>
   </w:num>
   <w:num w:numId="13">
+    <w:abstractNumId w:val="9"/>
+  </w:num>
+  <w:num w:numId="14">
+    <w:abstractNumId w:val="12"/>
+  </w:num>
+  <w:num w:numId="15">
+    <w:abstractNumId w:val="24"/>
+  </w:num>
+  <w:num w:numId="16">
     <w:abstractNumId w:val="8"/>
   </w:num>
-  <w:num w:numId="14">
-    <w:abstractNumId w:val="11"/>
-  </w:num>
-  <w:num w:numId="15">
-    <w:abstractNumId w:val="23"/>
-  </w:num>
-  <w:num w:numId="16">
-    <w:abstractNumId w:val="7"/>
-  </w:num>
   <w:num w:numId="17">
-    <w:abstractNumId w:val="5"/>
+    <w:abstractNumId w:val="6"/>
   </w:num>
   <w:num w:numId="18">
-    <w:abstractNumId w:val="14"/>
+    <w:abstractNumId w:val="15"/>
   </w:num>
   <w:num w:numId="19">
-    <w:abstractNumId w:val="12"/>
+    <w:abstractNumId w:val="13"/>
   </w:num>
   <w:num w:numId="20">
-    <w:abstractNumId w:val="26"/>
+    <w:abstractNumId w:val="27"/>
   </w:num>
   <w:num w:numId="21">
-    <w:abstractNumId w:val="16"/>
+    <w:abstractNumId w:val="17"/>
     <w:lvlOverride w:ilvl="0">
       <w:startOverride w:val="1"/>
     </w:lvlOverride>
@@ -8409,7 +8428,7 @@
     </w:lvlOverride>
   </w:num>
   <w:num w:numId="22">
-    <w:abstractNumId w:val="14"/>
+    <w:abstractNumId w:val="15"/>
     <w:lvlOverride w:ilvl="0">
       <w:startOverride w:val="1"/>
     </w:lvlOverride>
@@ -8439,22 +8458,22 @@
     </w:lvlOverride>
   </w:num>
   <w:num w:numId="23">
-    <w:abstractNumId w:val="9"/>
+    <w:abstractNumId w:val="10"/>
   </w:num>
   <w:num w:numId="24">
-    <w:abstractNumId w:val="24"/>
+    <w:abstractNumId w:val="25"/>
   </w:num>
   <w:num w:numId="25">
-    <w:abstractNumId w:val="25"/>
+    <w:abstractNumId w:val="26"/>
   </w:num>
   <w:num w:numId="26">
-    <w:abstractNumId w:val="18"/>
+    <w:abstractNumId w:val="19"/>
   </w:num>
   <w:num w:numId="27">
-    <w:abstractNumId w:val="10"/>
+    <w:abstractNumId w:val="11"/>
   </w:num>
   <w:num w:numId="28">
-    <w:abstractNumId w:val="14"/>
+    <w:abstractNumId w:val="15"/>
     <w:lvlOverride w:ilvl="0">
       <w:startOverride w:val="1"/>
     </w:lvlOverride>
@@ -8484,16 +8503,16 @@
     </w:lvlOverride>
   </w:num>
   <w:num w:numId="29">
+    <w:abstractNumId w:val="5"/>
+  </w:num>
+  <w:num w:numId="30">
     <w:abstractNumId w:val="4"/>
   </w:num>
-  <w:num w:numId="30">
-    <w:abstractNumId w:val="3"/>
-  </w:num>
   <w:num w:numId="31">
-    <w:abstractNumId w:val="15"/>
+    <w:abstractNumId w:val="16"/>
   </w:num>
   <w:num w:numId="32">
-    <w:abstractNumId w:val="14"/>
+    <w:abstractNumId w:val="15"/>
     <w:lvlOverride w:ilvl="0">
       <w:startOverride w:val="1"/>
     </w:lvlOverride>
@@ -8523,7 +8542,7 @@
     </w:lvlOverride>
   </w:num>
   <w:num w:numId="33">
-    <w:abstractNumId w:val="14"/>
+    <w:abstractNumId w:val="15"/>
     <w:lvlOverride w:ilvl="0">
       <w:startOverride w:val="1"/>
     </w:lvlOverride>
@@ -8553,7 +8572,7 @@
     </w:lvlOverride>
   </w:num>
   <w:num w:numId="34">
-    <w:abstractNumId w:val="14"/>
+    <w:abstractNumId w:val="15"/>
     <w:lvlOverride w:ilvl="0">
       <w:startOverride w:val="1"/>
     </w:lvlOverride>
@@ -8583,7 +8602,7 @@
     </w:lvlOverride>
   </w:num>
   <w:num w:numId="35">
-    <w:abstractNumId w:val="14"/>
+    <w:abstractNumId w:val="15"/>
     <w:lvlOverride w:ilvl="0">
       <w:startOverride w:val="1"/>
     </w:lvlOverride>
@@ -8613,13 +8632,13 @@
     </w:lvlOverride>
   </w:num>
   <w:num w:numId="36">
-    <w:abstractNumId w:val="13"/>
+    <w:abstractNumId w:val="14"/>
   </w:num>
   <w:num w:numId="37">
-    <w:abstractNumId w:val="20"/>
+    <w:abstractNumId w:val="21"/>
   </w:num>
   <w:num w:numId="38">
-    <w:abstractNumId w:val="14"/>
+    <w:abstractNumId w:val="15"/>
     <w:lvlOverride w:ilvl="0">
       <w:startOverride w:val="1"/>
     </w:lvlOverride>
@@ -8648,12 +8667,15 @@
       <w:startOverride w:val="1"/>
     </w:lvlOverride>
   </w:num>
+  <w:num w:numId="39">
+    <w:abstractNumId w:val="3"/>
+  </w:num>
   <w:numIdMacAtCleanup w:val="8"/>
 </w:numbering>
 </file>
 
 <file path=word/styles.xml><?xml version="1.0" encoding="utf-8"?>
-<w:styles xmlns:mc="http://schemas.openxmlformats.org/markup-compatibility/2006" xmlns:r="http://schemas.openxmlformats.org/officeDocument/2006/relationships" xmlns:w="http://schemas.openxmlformats.org/wordprocessingml/2006/main" xmlns:w14="http://schemas.microsoft.com/office/word/2010/wordml" mc:Ignorable="w14">
+<w:styles xmlns:mc="http://schemas.openxmlformats.org/markup-compatibility/2006" xmlns:r="http://schemas.openxmlformats.org/officeDocument/2006/relationships" xmlns:w="http://schemas.openxmlformats.org/wordprocessingml/2006/main" xmlns:w14="http://schemas.microsoft.com/office/word/2010/wordml" xmlns:w15="http://schemas.microsoft.com/office/word/2012/wordml" xmlns:w16se="http://schemas.microsoft.com/office/word/2015/wordml/symex" mc:Ignorable="w14 w15 w16se">
   <w:docDefaults>
     <w:rPrDefault>
       <w:rPr>
@@ -8665,1271 +8687,349 @@
     </w:rPrDefault>
     <w:pPrDefault/>
   </w:docDefaults>
-  <w:latentStyles w:defLockedState="0" w:defUIPriority="0" w:defSemiHidden="0" w:defUnhideWhenUsed="0" w:defQFormat="0" w:count="267">
+  <w:latentStyles w:defLockedState="0" w:defUIPriority="0" w:defSemiHidden="0" w:defUnhideWhenUsed="0" w:defQFormat="0" w:count="371">
     <w:lsdException w:name="heading 1" w:qFormat="1"/>
     <w:lsdException w:name="heading 2" w:qFormat="1"/>
-    <w:lsdException w:name="toc 1" w:uiPriority="39"/>
-    <w:lsdException w:name="toc 2" w:uiPriority="39"/>
-    <w:lsdException w:name="toc 3" w:uiPriority="39"/>
-    <w:lsdException w:name="Hyperlink" w:uiPriority="99"/>
-    <w:lsdException w:name="Normal (Web)" w:uiPriority="99"/>
-    <w:lsdException w:name="HTML Typewriter" w:uiPriority="99"/>
+    <w:lsdException w:name="heading 7" w:semiHidden="1" w:unhideWhenUsed="1"/>
+    <w:lsdException w:name="heading 8" w:semiHidden="1" w:unhideWhenUsed="1"/>
+    <w:lsdException w:name="heading 9" w:semiHidden="1" w:unhideWhenUsed="1"/>
+    <w:lsdException w:name="index 1" w:semiHidden="1" w:unhideWhenUsed="1"/>
+    <w:lsdException w:name="index 2" w:semiHidden="1" w:unhideWhenUsed="1"/>
+    <w:lsdException w:name="index 3" w:semiHidden="1" w:unhideWhenUsed="1"/>
+    <w:lsdException w:name="index 4" w:semiHidden="1" w:unhideWhenUsed="1"/>
+    <w:lsdException w:name="index 5" w:semiHidden="1" w:unhideWhenUsed="1"/>
+    <w:lsdException w:name="index 6" w:semiHidden="1" w:unhideWhenUsed="1"/>
+    <w:lsdException w:name="index 7" w:semiHidden="1" w:unhideWhenUsed="1"/>
+    <w:lsdException w:name="index 8" w:semiHidden="1" w:unhideWhenUsed="1"/>
+    <w:lsdException w:name="index 9" w:semiHidden="1" w:unhideWhenUsed="1"/>
+    <w:lsdException w:name="toc 1" w:semiHidden="1" w:uiPriority="39" w:unhideWhenUsed="1"/>
+    <w:lsdException w:name="toc 2" w:semiHidden="1" w:uiPriority="39" w:unhideWhenUsed="1"/>
+    <w:lsdException w:name="toc 3" w:semiHidden="1" w:uiPriority="39" w:unhideWhenUsed="1"/>
+    <w:lsdException w:name="toc 4" w:semiHidden="1" w:unhideWhenUsed="1"/>
+    <w:lsdException w:name="toc 5" w:semiHidden="1" w:unhideWhenUsed="1"/>
+    <w:lsdException w:name="toc 6" w:semiHidden="1" w:unhideWhenUsed="1"/>
+    <w:lsdException w:name="toc 7" w:semiHidden="1" w:unhideWhenUsed="1"/>
+    <w:lsdException w:name="toc 8" w:semiHidden="1" w:unhideWhenUsed="1"/>
+    <w:lsdException w:name="toc 9" w:semiHidden="1" w:unhideWhenUsed="1"/>
+    <w:lsdException w:name="Normal Indent" w:semiHidden="1" w:unhideWhenUsed="1"/>
+    <w:lsdException w:name="footnote text" w:semiHidden="1" w:unhideWhenUsed="1"/>
+    <w:lsdException w:name="annotation text" w:semiHidden="1" w:unhideWhenUsed="1"/>
+    <w:lsdException w:name="header" w:semiHidden="1" w:unhideWhenUsed="1"/>
+    <w:lsdException w:name="footer" w:semiHidden="1" w:unhideWhenUsed="1"/>
+    <w:lsdException w:name="index heading" w:semiHidden="1" w:unhideWhenUsed="1"/>
+    <w:lsdException w:name="caption" w:semiHidden="1" w:unhideWhenUsed="1"/>
+    <w:lsdException w:name="table of figures" w:semiHidden="1" w:unhideWhenUsed="1"/>
+    <w:lsdException w:name="envelope address" w:semiHidden="1" w:unhideWhenUsed="1"/>
+    <w:lsdException w:name="envelope return" w:semiHidden="1" w:unhideWhenUsed="1"/>
+    <w:lsdException w:name="footnote reference" w:semiHidden="1" w:unhideWhenUsed="1"/>
+    <w:lsdException w:name="annotation reference" w:semiHidden="1" w:unhideWhenUsed="1"/>
+    <w:lsdException w:name="line number" w:semiHidden="1" w:unhideWhenUsed="1"/>
+    <w:lsdException w:name="page number" w:semiHidden="1" w:unhideWhenUsed="1"/>
+    <w:lsdException w:name="endnote reference" w:semiHidden="1" w:unhideWhenUsed="1"/>
+    <w:lsdException w:name="endnote text" w:semiHidden="1" w:unhideWhenUsed="1"/>
+    <w:lsdException w:name="table of authorities" w:semiHidden="1" w:unhideWhenUsed="1"/>
+    <w:lsdException w:name="macro" w:semiHidden="1" w:unhideWhenUsed="1"/>
+    <w:lsdException w:name="toa heading" w:semiHidden="1" w:unhideWhenUsed="1"/>
+    <w:lsdException w:name="List" w:semiHidden="1" w:unhideWhenUsed="1"/>
+    <w:lsdException w:name="List Bullet" w:semiHidden="1" w:unhideWhenUsed="1"/>
+    <w:lsdException w:name="List 2" w:semiHidden="1" w:unhideWhenUsed="1"/>
+    <w:lsdException w:name="List 3" w:semiHidden="1" w:unhideWhenUsed="1"/>
+    <w:lsdException w:name="List Bullet 2" w:semiHidden="1" w:unhideWhenUsed="1"/>
+    <w:lsdException w:name="List Bullet 3" w:semiHidden="1" w:unhideWhenUsed="1"/>
+    <w:lsdException w:name="List Bullet 4" w:semiHidden="1" w:unhideWhenUsed="1"/>
+    <w:lsdException w:name="List Bullet 5" w:semiHidden="1" w:unhideWhenUsed="1"/>
+    <w:lsdException w:name="List Number 2" w:semiHidden="1" w:unhideWhenUsed="1"/>
+    <w:lsdException w:name="List Number 3" w:semiHidden="1" w:unhideWhenUsed="1"/>
+    <w:lsdException w:name="List Number 4" w:semiHidden="1" w:unhideWhenUsed="1"/>
+    <w:lsdException w:name="List Number 5" w:semiHidden="1" w:unhideWhenUsed="1"/>
+    <w:lsdException w:name="Closing" w:semiHidden="1" w:unhideWhenUsed="1"/>
+    <w:lsdException w:name="Signature" w:semiHidden="1" w:unhideWhenUsed="1"/>
+    <w:lsdException w:name="Default Paragraph Font" w:semiHidden="1" w:unhideWhenUsed="1"/>
+    <w:lsdException w:name="Body Text" w:semiHidden="1" w:unhideWhenUsed="1"/>
+    <w:lsdException w:name="Body Text Indent" w:semiHidden="1" w:unhideWhenUsed="1"/>
+    <w:lsdException w:name="List Continue" w:semiHidden="1" w:unhideWhenUsed="1"/>
+    <w:lsdException w:name="List Continue 2" w:semiHidden="1" w:unhideWhenUsed="1"/>
+    <w:lsdException w:name="List Continue 3" w:semiHidden="1" w:unhideWhenUsed="1"/>
+    <w:lsdException w:name="List Continue 4" w:semiHidden="1" w:unhideWhenUsed="1"/>
+    <w:lsdException w:name="List Continue 5" w:semiHidden="1" w:unhideWhenUsed="1"/>
+    <w:lsdException w:name="Message Header" w:semiHidden="1" w:unhideWhenUsed="1"/>
+    <w:lsdException w:name="Body Text First Indent 2" w:semiHidden="1" w:unhideWhenUsed="1"/>
+    <w:lsdException w:name="Note Heading" w:semiHidden="1" w:unhideWhenUsed="1"/>
+    <w:lsdException w:name="Body Text 2" w:semiHidden="1" w:unhideWhenUsed="1"/>
+    <w:lsdException w:name="Body Text 3" w:semiHidden="1" w:unhideWhenUsed="1"/>
+    <w:lsdException w:name="Body Text Indent 2" w:semiHidden="1" w:unhideWhenUsed="1"/>
+    <w:lsdException w:name="Body Text Indent 3" w:semiHidden="1" w:unhideWhenUsed="1"/>
+    <w:lsdException w:name="Block Text" w:semiHidden="1" w:unhideWhenUsed="1"/>
+    <w:lsdException w:name="Hyperlink" w:semiHidden="1" w:uiPriority="99" w:unhideWhenUsed="1"/>
+    <w:lsdException w:name="FollowedHyperlink" w:semiHidden="1" w:unhideWhenUsed="1"/>
+    <w:lsdException w:name="Document Map" w:semiHidden="1" w:unhideWhenUsed="1"/>
+    <w:lsdException w:name="Plain Text" w:semiHidden="1" w:unhideWhenUsed="1"/>
+    <w:lsdException w:name="E-mail Signature" w:semiHidden="1" w:unhideWhenUsed="1"/>
+    <w:lsdException w:name="HTML Top of Form" w:semiHidden="1" w:unhideWhenUsed="1"/>
+    <w:lsdException w:name="HTML Bottom of Form" w:semiHidden="1" w:unhideWhenUsed="1"/>
+    <w:lsdException w:name="Normal (Web)" w:semiHidden="1" w:uiPriority="99" w:unhideWhenUsed="1"/>
+    <w:lsdException w:name="HTML Acronym" w:semiHidden="1" w:unhideWhenUsed="1"/>
+    <w:lsdException w:name="HTML Address" w:semiHidden="1" w:unhideWhenUsed="1"/>
+    <w:lsdException w:name="HTML Cite" w:semiHidden="1" w:unhideWhenUsed="1"/>
+    <w:lsdException w:name="HTML Code" w:semiHidden="1" w:unhideWhenUsed="1"/>
+    <w:lsdException w:name="HTML Definition" w:semiHidden="1" w:unhideWhenUsed="1"/>
+    <w:lsdException w:name="HTML Keyboard" w:semiHidden="1" w:unhideWhenUsed="1"/>
+    <w:lsdException w:name="HTML Preformatted" w:semiHidden="1" w:unhideWhenUsed="1"/>
+    <w:lsdException w:name="HTML Sample" w:semiHidden="1" w:unhideWhenUsed="1"/>
+    <w:lsdException w:name="HTML Typewriter" w:semiHidden="1" w:uiPriority="99" w:unhideWhenUsed="1"/>
+    <w:lsdException w:name="HTML Variable" w:semiHidden="1" w:unhideWhenUsed="1"/>
+    <w:lsdException w:name="Normal Table" w:semiHidden="1" w:unhideWhenUsed="1"/>
+    <w:lsdException w:name="annotation subject" w:semiHidden="1" w:unhideWhenUsed="1"/>
+    <w:lsdException w:name="No List" w:semiHidden="1" w:unhideWhenUsed="1"/>
+    <w:lsdException w:name="Outline List 1" w:semiHidden="1" w:unhideWhenUsed="1"/>
+    <w:lsdException w:name="Outline List 2" w:semiHidden="1" w:unhideWhenUsed="1"/>
+    <w:lsdException w:name="Outline List 3" w:semiHidden="1" w:unhideWhenUsed="1"/>
+    <w:lsdException w:name="Table Simple 1" w:semiHidden="1" w:unhideWhenUsed="1"/>
+    <w:lsdException w:name="Table Simple 2" w:semiHidden="1" w:unhideWhenUsed="1"/>
+    <w:lsdException w:name="Table Simple 3" w:semiHidden="1" w:unhideWhenUsed="1"/>
+    <w:lsdException w:name="Table Classic 1" w:semiHidden="1" w:unhideWhenUsed="1"/>
+    <w:lsdException w:name="Table Classic 2" w:semiHidden="1" w:unhideWhenUsed="1"/>
+    <w:lsdException w:name="Table Classic 3" w:semiHidden="1" w:unhideWhenUsed="1"/>
+    <w:lsdException w:name="Table Classic 4" w:semiHidden="1" w:unhideWhenUsed="1"/>
+    <w:lsdException w:name="Table Colorful 1" w:semiHidden="1" w:unhideWhenUsed="1"/>
+    <w:lsdException w:name="Table Colorful 2" w:semiHidden="1" w:unhideWhenUsed="1"/>
+    <w:lsdException w:name="Table Colorful 3" w:semiHidden="1" w:unhideWhenUsed="1"/>
+    <w:lsdException w:name="Table Columns 1" w:semiHidden="1" w:unhideWhenUsed="1"/>
+    <w:lsdException w:name="Table Columns 2" w:semiHidden="1" w:unhideWhenUsed="1"/>
+    <w:lsdException w:name="Table Columns 3" w:semiHidden="1" w:unhideWhenUsed="1"/>
+    <w:lsdException w:name="Table Columns 4" w:semiHidden="1" w:unhideWhenUsed="1"/>
+    <w:lsdException w:name="Table Columns 5" w:semiHidden="1" w:unhideWhenUsed="1"/>
+    <w:lsdException w:name="Table Grid 1" w:semiHidden="1" w:unhideWhenUsed="1"/>
+    <w:lsdException w:name="Table Grid 2" w:semiHidden="1" w:unhideWhenUsed="1"/>
+    <w:lsdException w:name="Table Grid 3" w:semiHidden="1" w:unhideWhenUsed="1"/>
+    <w:lsdException w:name="Table Grid 4" w:semiHidden="1" w:unhideWhenUsed="1"/>
+    <w:lsdException w:name="Table Grid 5" w:semiHidden="1" w:unhideWhenUsed="1"/>
+    <w:lsdException w:name="Table Grid 6" w:semiHidden="1" w:unhideWhenUsed="1"/>
+    <w:lsdException w:name="Table Grid 7" w:semiHidden="1" w:unhideWhenUsed="1"/>
+    <w:lsdException w:name="Table Grid 8" w:semiHidden="1" w:unhideWhenUsed="1"/>
+    <w:lsdException w:name="Table List 1" w:semiHidden="1" w:unhideWhenUsed="1"/>
+    <w:lsdException w:name="Table List 2" w:semiHidden="1" w:unhideWhenUsed="1"/>
+    <w:lsdException w:name="Table List 3" w:semiHidden="1" w:unhideWhenUsed="1"/>
+    <w:lsdException w:name="Table List 4" w:semiHidden="1" w:unhideWhenUsed="1"/>
+    <w:lsdException w:name="Table List 5" w:semiHidden="1" w:unhideWhenUsed="1"/>
+    <w:lsdException w:name="Table List 6" w:semiHidden="1" w:unhideWhenUsed="1"/>
+    <w:lsdException w:name="Table List 7" w:semiHidden="1" w:unhideWhenUsed="1"/>
+    <w:lsdException w:name="Table List 8" w:semiHidden="1" w:unhideWhenUsed="1"/>
+    <w:lsdException w:name="Table 3D effects 1" w:semiHidden="1" w:unhideWhenUsed="1"/>
+    <w:lsdException w:name="Table 3D effects 2" w:semiHidden="1" w:unhideWhenUsed="1"/>
+    <w:lsdException w:name="Table 3D effects 3" w:semiHidden="1" w:unhideWhenUsed="1"/>
+    <w:lsdException w:name="Table Contemporary" w:semiHidden="1" w:unhideWhenUsed="1"/>
+    <w:lsdException w:name="Table Elegant" w:semiHidden="1" w:unhideWhenUsed="1"/>
+    <w:lsdException w:name="Table Professional" w:semiHidden="1" w:unhideWhenUsed="1"/>
+    <w:lsdException w:name="Table Subtle 1" w:semiHidden="1" w:unhideWhenUsed="1"/>
+    <w:lsdException w:name="Table Subtle 2" w:semiHidden="1" w:unhideWhenUsed="1"/>
+    <w:lsdException w:name="Table Web 1" w:semiHidden="1" w:unhideWhenUsed="1"/>
+    <w:lsdException w:name="Table Web 2" w:semiHidden="1" w:unhideWhenUsed="1"/>
+    <w:lsdException w:name="Table Web 3" w:semiHidden="1" w:unhideWhenUsed="1"/>
+    <w:lsdException w:name="Balloon Text" w:semiHidden="1" w:unhideWhenUsed="1"/>
     <w:lsdException w:name="Table Grid" w:uiPriority="59"/>
+    <w:lsdException w:name="Table Theme" w:semiHidden="1" w:unhideWhenUsed="1"/>
+    <w:lsdException w:name="Medium List 1"/>
+    <w:lsdException w:name="Medium List 2"/>
+    <w:lsdException w:name="Medium Grid 1"/>
+    <w:lsdException w:name="Medium Grid 2"/>
+    <w:lsdException w:name="Medium Grid 3"/>
+    <w:lsdException w:name="Dark List"/>
+    <w:lsdException w:name="Colorful Shading"/>
+    <w:lsdException w:name="Colorful List"/>
+    <w:lsdException w:name="Colorful Grid"/>
+    <w:lsdException w:name="Light Shading Accent 1"/>
+    <w:lsdException w:name="Light List Accent 1"/>
+    <w:lsdException w:name="Light Grid Accent 1"/>
+    <w:lsdException w:name="Medium Shading 1 Accent 1"/>
+    <w:lsdException w:name="Medium Shading 2 Accent 1"/>
+    <w:lsdException w:name="Medium List 1 Accent 1"/>
+    <w:lsdException w:name="Revision" w:semiHidden="1"/>
     <w:lsdException w:name="List Paragraph" w:uiPriority="34" w:qFormat="1"/>
-    <w:lsdException w:name="TOC Heading" w:uiPriority="39" w:qFormat="1"/>
-  </w:latentStyles>
-  <w:style w:type="paragraph" w:default="1" w:styleId="Normal">
-    <w:name w:val="Normal"/>
-    <w:qFormat/>
-    <w:rsid w:val="00B9361E"/>
-    <w:pPr>
-      <w:autoSpaceDE w:val="0"/>
-      <w:autoSpaceDN w:val="0"/>
-      <w:adjustRightInd w:val="0"/>
-    </w:pPr>
-  </w:style>
-  <w:style w:type="paragraph" w:styleId="Heading1">
-    <w:name w:val="heading 1"/>
-    <w:basedOn w:val="Normal"/>
-    <w:next w:val="Normal"/>
-    <w:link w:val="Heading1Char"/>
-    <w:autoRedefine/>
-    <w:qFormat/>
-    <w:rsid w:val="005F7525"/>
-    <w:pPr>
-      <w:keepNext/>
-      <w:numPr>
-        <w:numId w:val="18"/>
-      </w:numPr>
-      <w:tabs>
-        <w:tab w:val="left" w:pos="360"/>
-      </w:tabs>
-      <w:spacing w:after="120"/>
-      <w:outlineLvl w:val="0"/>
-    </w:pPr>
-    <w:rPr>
-      <w:b/>
-      <w:caps/>
-      <w:sz w:val="28"/>
-    </w:rPr>
-  </w:style>
-  <w:style w:type="paragraph" w:styleId="Heading2">
-    <w:name w:val="heading 2"/>
-    <w:basedOn w:val="Normal"/>
-    <w:next w:val="Normal"/>
-    <w:link w:val="Heading2Char"/>
-    <w:autoRedefine/>
-    <w:qFormat/>
-    <w:rsid w:val="008B4352"/>
-    <w:pPr>
-      <w:keepNext/>
-      <w:tabs>
-        <w:tab w:val="left" w:pos="504"/>
-      </w:tabs>
-      <w:autoSpaceDE/>
-      <w:autoSpaceDN/>
-      <w:adjustRightInd/>
-      <w:spacing w:before="120" w:after="120"/>
-      <w:outlineLvl w:val="1"/>
-    </w:pPr>
-    <w:rPr>
-      <w:rFonts w:eastAsia="SimSun"/>
-      <w:b/>
-      <w:bCs/>
-      <w:noProof/>
-      <w:color w:val="000000"/>
-    </w:rPr>
-  </w:style>
-  <w:style w:type="paragraph" w:styleId="Heading3">
-    <w:name w:val="heading 3"/>
-    <w:basedOn w:val="Normal"/>
-    <w:next w:val="Normal"/>
-    <w:link w:val="Heading3Char"/>
-    <w:autoRedefine/>
-    <w:qFormat/>
-    <w:rsid w:val="00B9361E"/>
-    <w:pPr>
-      <w:keepNext/>
-      <w:tabs>
-        <w:tab w:val="left" w:pos="707"/>
-        <w:tab w:val="left" w:pos="792"/>
-      </w:tabs>
-      <w:spacing w:after="60"/>
-      <w:ind w:left="792" w:hanging="792"/>
-      <w:outlineLvl w:val="2"/>
-    </w:pPr>
-    <w:rPr>
-      <w:rFonts w:cs="Arial"/>
-      <w:b/>
-      <w:bCs/>
-    </w:rPr>
-  </w:style>
-  <w:style w:type="paragraph" w:styleId="Heading4">
-    <w:name w:val="heading 4"/>
-    <w:basedOn w:val="Normal"/>
-    <w:next w:val="Normal"/>
-    <w:autoRedefine/>
-    <w:qFormat/>
-    <w:rsid w:val="00B9361E"/>
-    <w:pPr>
-      <w:keepNext/>
-      <w:tabs>
-        <w:tab w:val="left" w:pos="864"/>
-      </w:tabs>
-      <w:spacing w:before="120" w:after="60"/>
-      <w:ind w:left="864" w:hanging="864"/>
-      <w:outlineLvl w:val="3"/>
-    </w:pPr>
-    <w:rPr>
-      <w:b/>
-      <w:bCs/>
-    </w:rPr>
-  </w:style>
-  <w:style w:type="paragraph" w:styleId="Heading5">
-    <w:name w:val="heading 5"/>
-    <w:basedOn w:val="Normal"/>
-    <w:next w:val="Normal"/>
-    <w:link w:val="Heading5Char"/>
-    <w:autoRedefine/>
-    <w:uiPriority w:val="99"/>
-    <w:semiHidden/>
-    <w:qFormat/>
-    <w:rsid w:val="00B9361E"/>
-    <w:pPr>
-      <w:spacing w:before="120" w:after="60"/>
-      <w:outlineLvl w:val="4"/>
-    </w:pPr>
-    <w:rPr>
-      <w:b/>
-      <w:bCs/>
-      <w:i/>
-      <w:iCs/>
-      <w:szCs w:val="26"/>
-    </w:rPr>
-  </w:style>
-  <w:style w:type="paragraph" w:styleId="Heading6">
-    <w:name w:val="heading 6"/>
-    <w:basedOn w:val="Normal"/>
-    <w:next w:val="Normal"/>
-    <w:link w:val="Heading6Char"/>
-    <w:autoRedefine/>
-    <w:uiPriority w:val="99"/>
-    <w:semiHidden/>
-    <w:qFormat/>
-    <w:rsid w:val="00B9361E"/>
-    <w:pPr>
-      <w:outlineLvl w:val="5"/>
-    </w:pPr>
-    <w:rPr>
-      <w:bCs/>
-      <w:szCs w:val="22"/>
-      <w:u w:val="single"/>
-    </w:rPr>
-  </w:style>
-  <w:style w:type="paragraph" w:styleId="Heading7">
-    <w:name w:val="heading 7"/>
-    <w:basedOn w:val="Normal"/>
-    <w:next w:val="Normal"/>
-    <w:link w:val="Heading7Char"/>
-    <w:semiHidden/>
-    <w:qFormat/>
-    <w:rsid w:val="00B9361E"/>
-    <w:pPr>
-      <w:spacing w:before="240" w:after="60"/>
-      <w:outlineLvl w:val="6"/>
-    </w:pPr>
-  </w:style>
-  <w:style w:type="paragraph" w:styleId="Heading8">
-    <w:name w:val="heading 8"/>
-    <w:basedOn w:val="Normal"/>
-    <w:next w:val="Normal"/>
-    <w:link w:val="Heading8Char"/>
-    <w:semiHidden/>
-    <w:qFormat/>
-    <w:rsid w:val="00B9361E"/>
-    <w:pPr>
-      <w:spacing w:before="240" w:after="60"/>
-      <w:outlineLvl w:val="7"/>
-    </w:pPr>
-    <w:rPr>
-      <w:i/>
-      <w:iCs/>
-    </w:rPr>
-  </w:style>
-  <w:style w:type="paragraph" w:styleId="Heading9">
-    <w:name w:val="heading 9"/>
-    <w:basedOn w:val="Normal"/>
-    <w:next w:val="Normal"/>
-    <w:link w:val="Heading9Char"/>
-    <w:semiHidden/>
-    <w:qFormat/>
-    <w:rsid w:val="00B9361E"/>
-    <w:pPr>
-      <w:spacing w:before="240" w:after="60"/>
-      <w:outlineLvl w:val="8"/>
-    </w:pPr>
-    <w:rPr>
-      <w:rFonts w:ascii="Arial" w:hAnsi="Arial" w:cs="Arial"/>
-      <w:szCs w:val="22"/>
-    </w:rPr>
-  </w:style>
-  <w:style w:type="character" w:default="1" w:styleId="DefaultParagraphFont">
-    <w:name w:val="Default Paragraph Font"/>
-    <w:uiPriority w:val="1"/>
-    <w:semiHidden/>
-    <w:unhideWhenUsed/>
-  </w:style>
-  <w:style w:type="table" w:default="1" w:styleId="TableNormal">
-    <w:name w:val="Normal Table"/>
-    <w:uiPriority w:val="99"/>
-    <w:semiHidden/>
-    <w:unhideWhenUsed/>
-    <w:tblPr>
-      <w:tblInd w:w="0" w:type="dxa"/>
-      <w:tblCellMar>
-        <w:top w:w="0" w:type="dxa"/>
-        <w:left w:w="108" w:type="dxa"/>
-        <w:bottom w:w="0" w:type="dxa"/>
-        <w:right w:w="108" w:type="dxa"/>
-      </w:tblCellMar>
-    </w:tblPr>
-  </w:style>
-  <w:style w:type="numbering" w:default="1" w:styleId="NoList">
-    <w:name w:val="No List"/>
-    <w:uiPriority w:val="99"/>
-    <w:semiHidden/>
-    <w:unhideWhenUsed/>
-  </w:style>
-  <w:style w:type="paragraph" w:customStyle="1" w:styleId="Heading1a">
-    <w:name w:val="Heading 1a"/>
-    <w:basedOn w:val="Heading1"/>
-    <w:rsid w:val="00DC237E"/>
-    <w:rPr>
-      <w:b w:val="0"/>
-      <w:sz w:val="22"/>
-    </w:rPr>
-  </w:style>
-  <w:style w:type="paragraph" w:styleId="Header">
-    <w:name w:val="header"/>
-    <w:basedOn w:val="Normal"/>
-    <w:link w:val="HeaderChar"/>
-    <w:uiPriority w:val="99"/>
-    <w:rsid w:val="009371E2"/>
-    <w:pPr>
-      <w:tabs>
-        <w:tab w:val="center" w:pos="4320"/>
-        <w:tab w:val="right" w:pos="8640"/>
-      </w:tabs>
-    </w:pPr>
-  </w:style>
-  <w:style w:type="paragraph" w:styleId="Footer">
-    <w:name w:val="footer"/>
-    <w:basedOn w:val="Normal"/>
-    <w:link w:val="FooterChar"/>
-    <w:uiPriority w:val="99"/>
-    <w:rsid w:val="009371E2"/>
-    <w:pPr>
-      <w:tabs>
-        <w:tab w:val="center" w:pos="4320"/>
-        <w:tab w:val="right" w:pos="8640"/>
-      </w:tabs>
-    </w:pPr>
-  </w:style>
-  <w:style w:type="character" w:styleId="PageNumber">
-    <w:name w:val="page number"/>
-    <w:basedOn w:val="DefaultParagraphFont"/>
-    <w:rsid w:val="009371E2"/>
-  </w:style>
-  <w:style w:type="character" w:customStyle="1" w:styleId="Heading2Char">
-    <w:name w:val="Heading 2 Char"/>
-    <w:basedOn w:val="DefaultParagraphFont"/>
-    <w:link w:val="Heading2"/>
-    <w:rsid w:val="008B4352"/>
-    <w:rPr>
-      <w:rFonts w:eastAsia="SimSun"/>
-      <w:b/>
-      <w:bCs/>
-      <w:noProof/>
-      <w:color w:val="000000"/>
-    </w:rPr>
-  </w:style>
-  <w:style w:type="paragraph" w:styleId="TOC1">
-    <w:name w:val="toc 1"/>
-    <w:basedOn w:val="Normal"/>
-    <w:next w:val="Normal"/>
-    <w:autoRedefine/>
-    <w:uiPriority w:val="39"/>
-    <w:qFormat/>
-    <w:rsid w:val="002E5723"/>
-    <w:pPr>
-      <w:spacing w:before="120"/>
-    </w:pPr>
-    <w:rPr>
-      <w:rFonts w:asciiTheme="minorHAnsi" w:hAnsiTheme="minorHAnsi"/>
-      <w:b/>
-    </w:rPr>
-  </w:style>
-  <w:style w:type="paragraph" w:styleId="TOC2">
-    <w:name w:val="toc 2"/>
-    <w:basedOn w:val="Normal"/>
-    <w:next w:val="Normal"/>
-    <w:autoRedefine/>
-    <w:uiPriority w:val="39"/>
-    <w:qFormat/>
-    <w:rsid w:val="00B9361E"/>
-    <w:pPr>
-      <w:ind w:left="240"/>
-    </w:pPr>
-    <w:rPr>
-      <w:rFonts w:asciiTheme="minorHAnsi" w:hAnsiTheme="minorHAnsi"/>
-      <w:b/>
-      <w:sz w:val="22"/>
-      <w:szCs w:val="22"/>
-    </w:rPr>
-  </w:style>
-  <w:style w:type="character" w:styleId="Hyperlink">
-    <w:name w:val="Hyperlink"/>
-    <w:basedOn w:val="DefaultParagraphFont"/>
-    <w:uiPriority w:val="99"/>
-    <w:rsid w:val="004301A4"/>
-    <w:rPr>
-      <w:color w:val="0000FF"/>
-      <w:u w:val="single"/>
-    </w:rPr>
-  </w:style>
-  <w:style w:type="character" w:styleId="FollowedHyperlink">
-    <w:name w:val="FollowedHyperlink"/>
-    <w:basedOn w:val="DefaultParagraphFont"/>
-    <w:rsid w:val="00B82186"/>
-    <w:rPr>
-      <w:color w:val="800080"/>
-      <w:u w:val="single"/>
-    </w:rPr>
-  </w:style>
-  <w:style w:type="paragraph" w:styleId="TOC3">
-    <w:name w:val="toc 3"/>
-    <w:basedOn w:val="Normal"/>
-    <w:next w:val="Normal"/>
-    <w:autoRedefine/>
-    <w:uiPriority w:val="39"/>
-    <w:qFormat/>
-    <w:rsid w:val="00B9361E"/>
-    <w:pPr>
-      <w:ind w:left="480"/>
-    </w:pPr>
-    <w:rPr>
-      <w:rFonts w:asciiTheme="minorHAnsi" w:hAnsiTheme="minorHAnsi"/>
-      <w:sz w:val="22"/>
-      <w:szCs w:val="22"/>
-    </w:rPr>
-  </w:style>
-  <w:style w:type="paragraph" w:customStyle="1" w:styleId="ColorfulList-Accent11">
-    <w:name w:val="Colorful List - Accent 11"/>
-    <w:basedOn w:val="Normal"/>
-    <w:qFormat/>
-    <w:rsid w:val="00D30D95"/>
-    <w:pPr>
-      <w:ind w:left="720"/>
-      <w:contextualSpacing/>
-    </w:pPr>
-    <w:rPr>
-      <w:szCs w:val="22"/>
-    </w:rPr>
-  </w:style>
-  <w:style w:type="paragraph" w:styleId="NormalWeb">
-    <w:name w:val="Normal (Web)"/>
-    <w:basedOn w:val="Normal"/>
-    <w:uiPriority w:val="99"/>
-    <w:rsid w:val="00410D1A"/>
-    <w:pPr>
-      <w:autoSpaceDE/>
-      <w:autoSpaceDN/>
-      <w:adjustRightInd/>
-      <w:spacing w:before="100" w:beforeAutospacing="1" w:after="100" w:afterAutospacing="1"/>
-    </w:pPr>
-  </w:style>
-  <w:style w:type="character" w:styleId="Strong">
-    <w:name w:val="Strong"/>
-    <w:basedOn w:val="DefaultParagraphFont"/>
-    <w:qFormat/>
-    <w:rsid w:val="004F4D89"/>
-    <w:rPr>
-      <w:b/>
-      <w:bCs/>
-    </w:rPr>
-  </w:style>
-  <w:style w:type="paragraph" w:customStyle="1" w:styleId="level3">
-    <w:name w:val="_level3"/>
-    <w:basedOn w:val="Normal"/>
-    <w:rsid w:val="004F4D89"/>
-    <w:rPr>
-      <w:szCs w:val="20"/>
-    </w:rPr>
-  </w:style>
-  <w:style w:type="character" w:styleId="CommentReference">
-    <w:name w:val="annotation reference"/>
-    <w:basedOn w:val="DefaultParagraphFont"/>
-    <w:rsid w:val="00E07DE4"/>
-    <w:rPr>
-      <w:sz w:val="16"/>
-      <w:szCs w:val="16"/>
-    </w:rPr>
-  </w:style>
-  <w:style w:type="paragraph" w:styleId="CommentText">
-    <w:name w:val="annotation text"/>
-    <w:basedOn w:val="Normal"/>
-    <w:link w:val="CommentTextChar"/>
-    <w:uiPriority w:val="99"/>
-    <w:rsid w:val="00E07DE4"/>
-    <w:rPr>
-      <w:sz w:val="20"/>
-      <w:szCs w:val="20"/>
-    </w:rPr>
-  </w:style>
-  <w:style w:type="character" w:customStyle="1" w:styleId="CommentTextChar">
-    <w:name w:val="Comment Text Char"/>
-    <w:basedOn w:val="DefaultParagraphFont"/>
-    <w:link w:val="CommentText"/>
-    <w:uiPriority w:val="99"/>
-    <w:rsid w:val="00E07DE4"/>
-  </w:style>
-  <w:style w:type="paragraph" w:styleId="CommentSubject">
-    <w:name w:val="annotation subject"/>
-    <w:basedOn w:val="CommentText"/>
-    <w:next w:val="CommentText"/>
-    <w:link w:val="CommentSubjectChar"/>
-    <w:rsid w:val="00E07DE4"/>
-    <w:rPr>
-      <w:b/>
-      <w:bCs/>
-    </w:rPr>
-  </w:style>
-  <w:style w:type="character" w:customStyle="1" w:styleId="CommentSubjectChar">
-    <w:name w:val="Comment Subject Char"/>
-    <w:basedOn w:val="CommentTextChar"/>
-    <w:link w:val="CommentSubject"/>
-    <w:rsid w:val="00E07DE4"/>
-    <w:rPr>
-      <w:b/>
-      <w:bCs/>
-    </w:rPr>
-  </w:style>
-  <w:style w:type="paragraph" w:styleId="BalloonText">
-    <w:name w:val="Balloon Text"/>
-    <w:basedOn w:val="Normal"/>
-    <w:link w:val="BalloonTextChar"/>
-    <w:rsid w:val="00E07DE4"/>
-    <w:rPr>
-      <w:rFonts w:ascii="Tahoma" w:hAnsi="Tahoma" w:cs="Tahoma"/>
-      <w:sz w:val="16"/>
-      <w:szCs w:val="16"/>
-    </w:rPr>
-  </w:style>
-  <w:style w:type="character" w:customStyle="1" w:styleId="BalloonTextChar">
-    <w:name w:val="Balloon Text Char"/>
-    <w:basedOn w:val="DefaultParagraphFont"/>
-    <w:link w:val="BalloonText"/>
-    <w:rsid w:val="00E07DE4"/>
-    <w:rPr>
-      <w:rFonts w:ascii="Tahoma" w:hAnsi="Tahoma" w:cs="Tahoma"/>
-      <w:sz w:val="16"/>
-      <w:szCs w:val="16"/>
-    </w:rPr>
-  </w:style>
-  <w:style w:type="paragraph" w:styleId="ListParagraph">
-    <w:name w:val="List Paragraph"/>
-    <w:basedOn w:val="Normal"/>
-    <w:uiPriority w:val="34"/>
-    <w:qFormat/>
-    <w:rsid w:val="00B9361E"/>
-    <w:pPr>
-      <w:ind w:left="720"/>
-      <w:contextualSpacing/>
-    </w:pPr>
-  </w:style>
-  <w:style w:type="paragraph" w:styleId="NoSpacing">
-    <w:name w:val="No Spacing"/>
-    <w:link w:val="NoSpacingChar"/>
-    <w:uiPriority w:val="1"/>
-    <w:rsid w:val="00D9475A"/>
-    <w:rPr>
-      <w:rFonts w:asciiTheme="minorHAnsi" w:eastAsiaTheme="minorEastAsia" w:hAnsiTheme="minorHAnsi" w:cstheme="minorBidi"/>
-      <w:sz w:val="22"/>
-      <w:szCs w:val="22"/>
-    </w:rPr>
-  </w:style>
-  <w:style w:type="character" w:customStyle="1" w:styleId="NoSpacingChar">
-    <w:name w:val="No Spacing Char"/>
-    <w:basedOn w:val="DefaultParagraphFont"/>
-    <w:link w:val="NoSpacing"/>
-    <w:uiPriority w:val="1"/>
-    <w:rsid w:val="00D9475A"/>
-    <w:rPr>
-      <w:rFonts w:asciiTheme="minorHAnsi" w:eastAsiaTheme="minorEastAsia" w:hAnsiTheme="minorHAnsi" w:cstheme="minorBidi"/>
-      <w:sz w:val="22"/>
-      <w:szCs w:val="22"/>
-    </w:rPr>
-  </w:style>
-  <w:style w:type="paragraph" w:styleId="BodyText">
-    <w:name w:val="Body Text"/>
-    <w:basedOn w:val="Normal"/>
-    <w:link w:val="BodyTextChar"/>
-    <w:rsid w:val="008C081A"/>
-    <w:pPr>
-      <w:autoSpaceDE/>
-      <w:autoSpaceDN/>
-      <w:adjustRightInd/>
-    </w:pPr>
-    <w:rPr>
-      <w:rFonts w:ascii="Arial" w:hAnsi="Arial"/>
-      <w:sz w:val="22"/>
-      <w:szCs w:val="20"/>
-    </w:rPr>
-  </w:style>
-  <w:style w:type="character" w:customStyle="1" w:styleId="BodyTextChar">
-    <w:name w:val="Body Text Char"/>
-    <w:basedOn w:val="DefaultParagraphFont"/>
-    <w:link w:val="BodyText"/>
-    <w:rsid w:val="008C081A"/>
-    <w:rPr>
-      <w:rFonts w:ascii="Arial" w:hAnsi="Arial"/>
-      <w:sz w:val="22"/>
-    </w:rPr>
-  </w:style>
-  <w:style w:type="paragraph" w:styleId="PlainText">
-    <w:name w:val="Plain Text"/>
-    <w:basedOn w:val="Normal"/>
-    <w:link w:val="PlainTextChar"/>
-    <w:uiPriority w:val="99"/>
-    <w:unhideWhenUsed/>
-    <w:rsid w:val="00AD1B4B"/>
-    <w:pPr>
-      <w:autoSpaceDE/>
-      <w:autoSpaceDN/>
-      <w:adjustRightInd/>
-    </w:pPr>
-    <w:rPr>
-      <w:rFonts w:ascii="Calibri" w:eastAsiaTheme="minorHAnsi" w:hAnsi="Calibri"/>
-      <w:sz w:val="22"/>
-      <w:szCs w:val="22"/>
-    </w:rPr>
-  </w:style>
-  <w:style w:type="character" w:customStyle="1" w:styleId="PlainTextChar">
-    <w:name w:val="Plain Text Char"/>
-    <w:basedOn w:val="DefaultParagraphFont"/>
-    <w:link w:val="PlainText"/>
-    <w:uiPriority w:val="99"/>
-    <w:rsid w:val="00AD1B4B"/>
-    <w:rPr>
-      <w:rFonts w:ascii="Calibri" w:eastAsiaTheme="minorHAnsi" w:hAnsi="Calibri"/>
-      <w:sz w:val="22"/>
-      <w:szCs w:val="22"/>
-    </w:rPr>
-  </w:style>
-  <w:style w:type="paragraph" w:customStyle="1" w:styleId="acro">
-    <w:name w:val="acro"/>
-    <w:basedOn w:val="Normal"/>
-    <w:qFormat/>
-    <w:rsid w:val="00B9361E"/>
-    <w:pPr>
-      <w:tabs>
-        <w:tab w:val="left" w:pos="1800"/>
-      </w:tabs>
-    </w:pPr>
-  </w:style>
-  <w:style w:type="paragraph" w:customStyle="1" w:styleId="bullet">
-    <w:name w:val="bullet"/>
-    <w:basedOn w:val="Normal"/>
-    <w:uiPriority w:val="99"/>
-    <w:qFormat/>
-    <w:rsid w:val="00B9361E"/>
-    <w:pPr>
-      <w:numPr>
-        <w:numId w:val="3"/>
-      </w:numPr>
-      <w:autoSpaceDE/>
-      <w:autoSpaceDN/>
-      <w:adjustRightInd/>
-    </w:pPr>
-  </w:style>
-  <w:style w:type="paragraph" w:customStyle="1" w:styleId="bullet2">
-    <w:name w:val="bullet_2"/>
-    <w:basedOn w:val="Normal"/>
-    <w:qFormat/>
-    <w:rsid w:val="00B9361E"/>
-    <w:pPr>
-      <w:numPr>
-        <w:numId w:val="4"/>
-      </w:numPr>
-      <w:autoSpaceDE/>
-      <w:autoSpaceDN/>
-      <w:adjustRightInd/>
-    </w:pPr>
-  </w:style>
-  <w:style w:type="paragraph" w:customStyle="1" w:styleId="bulletspace">
-    <w:name w:val="bullet_space"/>
-    <w:basedOn w:val="bullet"/>
-    <w:qFormat/>
-    <w:rsid w:val="00B9361E"/>
-    <w:pPr>
-      <w:numPr>
-        <w:numId w:val="5"/>
-      </w:numPr>
-      <w:spacing w:after="120"/>
-    </w:pPr>
-  </w:style>
-  <w:style w:type="paragraph" w:customStyle="1" w:styleId="Heading">
-    <w:name w:val="Heading"/>
-    <w:basedOn w:val="Normal"/>
-    <w:qFormat/>
-    <w:rsid w:val="00B9361E"/>
-    <w:pPr>
-      <w:spacing w:after="120"/>
-      <w:jc w:val="center"/>
-    </w:pPr>
-    <w:rPr>
-      <w:b/>
-      <w:caps/>
-    </w:rPr>
-  </w:style>
-  <w:style w:type="paragraph" w:customStyle="1" w:styleId="contents">
-    <w:name w:val="contents"/>
-    <w:basedOn w:val="Heading"/>
-    <w:semiHidden/>
-    <w:qFormat/>
-    <w:rsid w:val="00B9361E"/>
-  </w:style>
-  <w:style w:type="paragraph" w:customStyle="1" w:styleId="Text">
-    <w:name w:val="Text"/>
-    <w:basedOn w:val="Normal"/>
-    <w:qFormat/>
-    <w:rsid w:val="00B9361E"/>
-    <w:pPr>
-      <w:spacing w:after="120"/>
-    </w:pPr>
-  </w:style>
-  <w:style w:type="paragraph" w:customStyle="1" w:styleId="Figcenter">
-    <w:name w:val="Fig_center"/>
-    <w:basedOn w:val="Text"/>
-    <w:qFormat/>
-    <w:rsid w:val="00B9361E"/>
-    <w:pPr>
-      <w:spacing w:before="40" w:after="40"/>
-      <w:jc w:val="center"/>
-    </w:pPr>
-    <w:rPr>
-      <w:b/>
-      <w:sz w:val="22"/>
-    </w:rPr>
-  </w:style>
-  <w:style w:type="paragraph" w:customStyle="1" w:styleId="Figindent">
-    <w:name w:val="Fig_indent"/>
-    <w:basedOn w:val="Text"/>
-    <w:uiPriority w:val="99"/>
-    <w:semiHidden/>
-    <w:qFormat/>
-    <w:rsid w:val="00B9361E"/>
-    <w:pPr>
-      <w:spacing w:before="40" w:after="40"/>
-      <w:ind w:firstLine="360"/>
-    </w:pPr>
-    <w:rPr>
-      <w:b/>
-      <w:sz w:val="20"/>
-    </w:rPr>
-  </w:style>
-  <w:style w:type="paragraph" w:customStyle="1" w:styleId="figtbllist">
-    <w:name w:val="fig_tbl_list"/>
-    <w:basedOn w:val="TOC1"/>
-    <w:qFormat/>
-    <w:rsid w:val="00B9361E"/>
-    <w:pPr>
-      <w:tabs>
-        <w:tab w:val="left" w:pos="936"/>
-      </w:tabs>
-      <w:ind w:left="936" w:hanging="936"/>
-    </w:pPr>
-    <w:rPr>
-      <w:noProof/>
-    </w:rPr>
-  </w:style>
-  <w:style w:type="paragraph" w:customStyle="1" w:styleId="Headingcenter">
-    <w:name w:val="Heading_center"/>
-    <w:basedOn w:val="Heading2"/>
-    <w:qFormat/>
-    <w:rsid w:val="00B9361E"/>
-    <w:pPr>
-      <w:tabs>
-        <w:tab w:val="clear" w:pos="504"/>
-      </w:tabs>
-      <w:jc w:val="center"/>
-    </w:pPr>
-  </w:style>
-  <w:style w:type="paragraph" w:customStyle="1" w:styleId="listA">
-    <w:name w:val="list_A"/>
-    <w:basedOn w:val="Normal"/>
-    <w:qFormat/>
-    <w:rsid w:val="00B9361E"/>
-    <w:pPr>
-      <w:numPr>
-        <w:numId w:val="6"/>
-      </w:numPr>
-    </w:pPr>
-  </w:style>
-  <w:style w:type="paragraph" w:customStyle="1" w:styleId="lista0">
-    <w:name w:val="list_a"/>
-    <w:basedOn w:val="Normal"/>
-    <w:qFormat/>
-    <w:rsid w:val="00B9361E"/>
-    <w:pPr>
-      <w:numPr>
-        <w:numId w:val="7"/>
-      </w:numPr>
-      <w:autoSpaceDE/>
-      <w:autoSpaceDN/>
-      <w:adjustRightInd/>
-    </w:pPr>
-  </w:style>
-  <w:style w:type="paragraph" w:customStyle="1" w:styleId="listAspace">
-    <w:name w:val="list_A_space"/>
-    <w:basedOn w:val="listA"/>
-    <w:qFormat/>
-    <w:rsid w:val="00B9361E"/>
-    <w:pPr>
-      <w:numPr>
-        <w:numId w:val="0"/>
-      </w:numPr>
-      <w:spacing w:after="120"/>
-    </w:pPr>
-  </w:style>
-  <w:style w:type="paragraph" w:customStyle="1" w:styleId="listaspace0">
-    <w:name w:val="list_a_space"/>
-    <w:basedOn w:val="lista0"/>
-    <w:qFormat/>
-    <w:rsid w:val="00B9361E"/>
-    <w:pPr>
-      <w:numPr>
-        <w:numId w:val="0"/>
-      </w:numPr>
-      <w:spacing w:after="120"/>
-    </w:pPr>
-  </w:style>
-  <w:style w:type="paragraph" w:customStyle="1" w:styleId="numbers">
-    <w:name w:val="numbers"/>
-    <w:basedOn w:val="Normal"/>
-    <w:qFormat/>
-    <w:rsid w:val="00B9361E"/>
-    <w:pPr>
-      <w:numPr>
-        <w:numId w:val="8"/>
-      </w:numPr>
-    </w:pPr>
-    <w:rPr>
-      <w:rFonts w:cs="ArialMT"/>
-      <w:szCs w:val="22"/>
-    </w:rPr>
-  </w:style>
-  <w:style w:type="paragraph" w:customStyle="1" w:styleId="numlist">
-    <w:name w:val="numlist"/>
-    <w:basedOn w:val="Normal"/>
-    <w:semiHidden/>
-    <w:qFormat/>
-    <w:rsid w:val="00B9361E"/>
-    <w:pPr>
-      <w:ind w:left="360" w:hanging="360"/>
-    </w:pPr>
-  </w:style>
-  <w:style w:type="paragraph" w:customStyle="1" w:styleId="tblbullet">
-    <w:name w:val="tbl_bullet"/>
-    <w:basedOn w:val="Normal"/>
-    <w:qFormat/>
-    <w:rsid w:val="00B9361E"/>
-    <w:pPr>
-      <w:numPr>
-        <w:numId w:val="9"/>
-      </w:numPr>
-    </w:pPr>
-    <w:rPr>
-      <w:sz w:val="20"/>
-    </w:rPr>
-  </w:style>
-  <w:style w:type="paragraph" w:customStyle="1" w:styleId="tbltitle">
-    <w:name w:val="tbl_title"/>
-    <w:basedOn w:val="Normal"/>
-    <w:qFormat/>
-    <w:rsid w:val="00B9361E"/>
-    <w:pPr>
-      <w:spacing w:after="40"/>
-      <w:jc w:val="center"/>
-    </w:pPr>
-    <w:rPr>
-      <w:b/>
-      <w:sz w:val="22"/>
-    </w:rPr>
-  </w:style>
-  <w:style w:type="paragraph" w:customStyle="1" w:styleId="tblcontinued">
-    <w:name w:val="tbl_continued"/>
-    <w:basedOn w:val="tbltitle"/>
-    <w:qFormat/>
-    <w:rsid w:val="00B9361E"/>
-  </w:style>
-  <w:style w:type="paragraph" w:customStyle="1" w:styleId="tblhead">
-    <w:name w:val="tbl_head"/>
-    <w:basedOn w:val="Normal"/>
-    <w:qFormat/>
-    <w:rsid w:val="00B9361E"/>
-    <w:pPr>
-      <w:spacing w:before="40" w:after="40"/>
-      <w:jc w:val="center"/>
-    </w:pPr>
-    <w:rPr>
-      <w:rFonts w:ascii="Arial Narrow" w:hAnsi="Arial Narrow"/>
-      <w:b/>
-      <w:sz w:val="20"/>
-    </w:rPr>
-  </w:style>
-  <w:style w:type="paragraph" w:customStyle="1" w:styleId="tbltext">
-    <w:name w:val="tbl_text"/>
-    <w:basedOn w:val="Normal"/>
-    <w:qFormat/>
-    <w:rsid w:val="00B9361E"/>
-    <w:pPr>
-      <w:spacing w:before="20" w:after="20"/>
-    </w:pPr>
-    <w:rPr>
-      <w:rFonts w:ascii="Arial Narrow" w:hAnsi="Arial Narrow"/>
-      <w:sz w:val="20"/>
-    </w:rPr>
-  </w:style>
-  <w:style w:type="paragraph" w:customStyle="1" w:styleId="tbltext11">
-    <w:name w:val="tbl_text11"/>
-    <w:basedOn w:val="Normal"/>
-    <w:semiHidden/>
-    <w:qFormat/>
-    <w:rsid w:val="00B9361E"/>
-    <w:pPr>
-      <w:framePr w:hSpace="180" w:wrap="around" w:vAnchor="text" w:hAnchor="margin" w:xAlign="right" w:y="155"/>
-      <w:spacing w:before="20" w:after="20"/>
-      <w:suppressOverlap/>
-    </w:pPr>
-    <w:rPr>
-      <w:sz w:val="22"/>
-    </w:rPr>
-  </w:style>
-  <w:style w:type="paragraph" w:customStyle="1" w:styleId="Textbold">
-    <w:name w:val="Text_bold"/>
-    <w:basedOn w:val="Text"/>
-    <w:qFormat/>
-    <w:rsid w:val="00B9361E"/>
-    <w:rPr>
-      <w:b/>
-    </w:rPr>
-  </w:style>
-  <w:style w:type="paragraph" w:customStyle="1" w:styleId="Textindent">
-    <w:name w:val="Text_indent"/>
-    <w:basedOn w:val="Normal"/>
-    <w:qFormat/>
-    <w:rsid w:val="00B9361E"/>
-    <w:pPr>
-      <w:widowControl w:val="0"/>
-      <w:ind w:left="360"/>
-    </w:pPr>
-  </w:style>
-  <w:style w:type="paragraph" w:customStyle="1" w:styleId="Textnospace">
-    <w:name w:val="Text_nospace"/>
-    <w:basedOn w:val="Normal"/>
-    <w:uiPriority w:val="99"/>
-    <w:qFormat/>
-    <w:rsid w:val="00B9361E"/>
-  </w:style>
-  <w:style w:type="paragraph" w:customStyle="1" w:styleId="Textunderscore">
-    <w:name w:val="Text_underscore"/>
-    <w:basedOn w:val="Text"/>
-    <w:uiPriority w:val="99"/>
-    <w:qFormat/>
-    <w:rsid w:val="00B9361E"/>
-    <w:pPr>
-      <w:spacing w:before="120" w:after="60"/>
-    </w:pPr>
-    <w:rPr>
-      <w:u w:val="single"/>
-    </w:rPr>
-  </w:style>
-  <w:style w:type="paragraph" w:customStyle="1" w:styleId="TitlePage">
-    <w:name w:val="Title_Page"/>
-    <w:basedOn w:val="Text"/>
-    <w:qFormat/>
-    <w:rsid w:val="00B9361E"/>
-    <w:pPr>
-      <w:tabs>
-        <w:tab w:val="right" w:pos="9360"/>
-      </w:tabs>
-    </w:pPr>
-    <w:rPr>
-      <w:b/>
-    </w:rPr>
-  </w:style>
-  <w:style w:type="paragraph" w:customStyle="1" w:styleId="Headereven">
-    <w:name w:val="Header even"/>
-    <w:basedOn w:val="Header"/>
-    <w:qFormat/>
-    <w:rsid w:val="00B9361E"/>
-    <w:pPr>
-      <w:tabs>
-        <w:tab w:val="clear" w:pos="4320"/>
-        <w:tab w:val="clear" w:pos="8640"/>
-        <w:tab w:val="right" w:pos="9360"/>
-      </w:tabs>
-    </w:pPr>
-    <w:rPr>
-      <w:sz w:val="20"/>
-    </w:rPr>
-  </w:style>
-  <w:style w:type="character" w:customStyle="1" w:styleId="Heading1Char">
-    <w:name w:val="Heading 1 Char"/>
-    <w:basedOn w:val="DefaultParagraphFont"/>
-    <w:link w:val="Heading1"/>
-    <w:rsid w:val="005F7525"/>
-    <w:rPr>
-      <w:b/>
-      <w:caps/>
-      <w:sz w:val="28"/>
-    </w:rPr>
-  </w:style>
-  <w:style w:type="character" w:customStyle="1" w:styleId="Heading3Char">
-    <w:name w:val="Heading 3 Char"/>
-    <w:basedOn w:val="DefaultParagraphFont"/>
-    <w:link w:val="Heading3"/>
-    <w:rsid w:val="00B9361E"/>
-    <w:rPr>
-      <w:rFonts w:cs="Arial"/>
-      <w:b/>
-      <w:bCs/>
-    </w:rPr>
-  </w:style>
-  <w:style w:type="character" w:customStyle="1" w:styleId="Heading5Char">
-    <w:name w:val="Heading 5 Char"/>
-    <w:basedOn w:val="DefaultParagraphFont"/>
-    <w:link w:val="Heading5"/>
-    <w:uiPriority w:val="99"/>
-    <w:semiHidden/>
-    <w:rsid w:val="00B209EE"/>
-    <w:rPr>
-      <w:b/>
-      <w:bCs/>
-      <w:i/>
-      <w:iCs/>
-      <w:szCs w:val="26"/>
-    </w:rPr>
-  </w:style>
-  <w:style w:type="character" w:customStyle="1" w:styleId="Heading6Char">
-    <w:name w:val="Heading 6 Char"/>
-    <w:basedOn w:val="DefaultParagraphFont"/>
-    <w:link w:val="Heading6"/>
-    <w:uiPriority w:val="99"/>
-    <w:semiHidden/>
-    <w:rsid w:val="00B209EE"/>
-    <w:rPr>
-      <w:bCs/>
-      <w:szCs w:val="22"/>
-      <w:u w:val="single"/>
-    </w:rPr>
-  </w:style>
-  <w:style w:type="character" w:customStyle="1" w:styleId="Heading7Char">
-    <w:name w:val="Heading 7 Char"/>
-    <w:basedOn w:val="DefaultParagraphFont"/>
-    <w:link w:val="Heading7"/>
-    <w:semiHidden/>
-    <w:rsid w:val="00B209EE"/>
-  </w:style>
-  <w:style w:type="character" w:customStyle="1" w:styleId="Heading8Char">
-    <w:name w:val="Heading 8 Char"/>
-    <w:basedOn w:val="DefaultParagraphFont"/>
-    <w:link w:val="Heading8"/>
-    <w:semiHidden/>
-    <w:rsid w:val="00B209EE"/>
-    <w:rPr>
-      <w:i/>
-      <w:iCs/>
-    </w:rPr>
-  </w:style>
-  <w:style w:type="character" w:customStyle="1" w:styleId="Heading9Char">
-    <w:name w:val="Heading 9 Char"/>
-    <w:basedOn w:val="DefaultParagraphFont"/>
-    <w:link w:val="Heading9"/>
-    <w:semiHidden/>
-    <w:rsid w:val="00B9361E"/>
-    <w:rPr>
-      <w:rFonts w:ascii="Arial" w:hAnsi="Arial" w:cs="Arial"/>
-      <w:szCs w:val="22"/>
-    </w:rPr>
-  </w:style>
-  <w:style w:type="paragraph" w:styleId="TOC4">
-    <w:name w:val="toc 4"/>
-    <w:basedOn w:val="Normal"/>
-    <w:next w:val="Normal"/>
-    <w:autoRedefine/>
-    <w:uiPriority w:val="39"/>
-    <w:qFormat/>
-    <w:rsid w:val="00B9361E"/>
-    <w:pPr>
-      <w:ind w:left="720"/>
-    </w:pPr>
-    <w:rPr>
-      <w:rFonts w:asciiTheme="minorHAnsi" w:hAnsiTheme="minorHAnsi"/>
-      <w:sz w:val="20"/>
-      <w:szCs w:val="20"/>
-    </w:rPr>
-  </w:style>
-  <w:style w:type="paragraph" w:styleId="TOCHeading">
-    <w:name w:val="TOC Heading"/>
-    <w:basedOn w:val="Heading1"/>
-    <w:next w:val="Normal"/>
-    <w:uiPriority w:val="39"/>
-    <w:unhideWhenUsed/>
-    <w:qFormat/>
-    <w:rsid w:val="00081112"/>
-    <w:pPr>
-      <w:keepLines/>
-      <w:numPr>
-        <w:numId w:val="0"/>
-      </w:numPr>
-      <w:autoSpaceDE/>
-      <w:autoSpaceDN/>
-      <w:adjustRightInd/>
-      <w:spacing w:before="480" w:line="276" w:lineRule="auto"/>
-      <w:outlineLvl w:val="9"/>
-    </w:pPr>
-    <w:rPr>
-      <w:rFonts w:ascii="Cambria" w:hAnsi="Cambria"/>
-      <w:bCs/>
-      <w:caps w:val="0"/>
-      <w:color w:val="365F91"/>
-      <w:szCs w:val="28"/>
-    </w:rPr>
-  </w:style>
-  <w:style w:type="character" w:customStyle="1" w:styleId="HeaderChar">
-    <w:name w:val="Header Char"/>
-    <w:basedOn w:val="DefaultParagraphFont"/>
-    <w:link w:val="Header"/>
-    <w:uiPriority w:val="99"/>
-    <w:rsid w:val="00B209EE"/>
-  </w:style>
-  <w:style w:type="character" w:customStyle="1" w:styleId="FooterChar">
-    <w:name w:val="Footer Char"/>
-    <w:basedOn w:val="DefaultParagraphFont"/>
-    <w:link w:val="Footer"/>
-    <w:uiPriority w:val="99"/>
-    <w:rsid w:val="00B9361E"/>
-  </w:style>
-  <w:style w:type="paragraph" w:styleId="Revision">
-    <w:name w:val="Revision"/>
-    <w:hidden/>
-    <w:uiPriority w:val="99"/>
-    <w:semiHidden/>
-    <w:rsid w:val="000A7FE7"/>
-  </w:style>
-  <w:style w:type="paragraph" w:customStyle="1" w:styleId="Heading1A0">
-    <w:name w:val="Heading 1A"/>
-    <w:basedOn w:val="Heading1"/>
-    <w:link w:val="Heading1AChar"/>
-    <w:qFormat/>
-    <w:rsid w:val="007C29C8"/>
-    <w:rPr>
-      <w:rFonts w:ascii="Times New Roman Bold" w:hAnsi="Times New Roman Bold"/>
-      <w:bCs/>
-      <w:caps w:val="0"/>
-    </w:rPr>
-  </w:style>
-  <w:style w:type="character" w:customStyle="1" w:styleId="Heading1AChar">
-    <w:name w:val="Heading 1A Char"/>
-    <w:basedOn w:val="Heading1Char"/>
-    <w:link w:val="Heading1A0"/>
-    <w:rsid w:val="007C29C8"/>
-    <w:rPr>
-      <w:rFonts w:ascii="Times New Roman Bold" w:hAnsi="Times New Roman Bold"/>
-      <w:b/>
-      <w:bCs/>
-      <w:caps/>
-      <w:sz w:val="28"/>
-    </w:rPr>
-  </w:style>
-  <w:style w:type="paragraph" w:styleId="TOC5">
-    <w:name w:val="toc 5"/>
-    <w:basedOn w:val="Normal"/>
-    <w:next w:val="Normal"/>
-    <w:autoRedefine/>
-    <w:rsid w:val="002E5723"/>
-    <w:pPr>
-      <w:ind w:left="960"/>
-    </w:pPr>
-    <w:rPr>
-      <w:rFonts w:asciiTheme="minorHAnsi" w:hAnsiTheme="minorHAnsi"/>
-      <w:sz w:val="20"/>
-      <w:szCs w:val="20"/>
-    </w:rPr>
-  </w:style>
-  <w:style w:type="paragraph" w:styleId="TOC6">
-    <w:name w:val="toc 6"/>
-    <w:basedOn w:val="Normal"/>
-    <w:next w:val="Normal"/>
-    <w:autoRedefine/>
-    <w:rsid w:val="002E5723"/>
-    <w:pPr>
-      <w:ind w:left="1200"/>
-    </w:pPr>
-    <w:rPr>
-      <w:rFonts w:asciiTheme="minorHAnsi" w:hAnsiTheme="minorHAnsi"/>
-      <w:sz w:val="20"/>
-      <w:szCs w:val="20"/>
-    </w:rPr>
-  </w:style>
-  <w:style w:type="paragraph" w:styleId="TOC7">
-    <w:name w:val="toc 7"/>
-    <w:basedOn w:val="Normal"/>
-    <w:next w:val="Normal"/>
-    <w:autoRedefine/>
-    <w:rsid w:val="002E5723"/>
-    <w:pPr>
-      <w:ind w:left="1440"/>
-    </w:pPr>
-    <w:rPr>
-      <w:rFonts w:asciiTheme="minorHAnsi" w:hAnsiTheme="minorHAnsi"/>
-      <w:sz w:val="20"/>
-      <w:szCs w:val="20"/>
-    </w:rPr>
-  </w:style>
-  <w:style w:type="paragraph" w:styleId="TOC8">
-    <w:name w:val="toc 8"/>
-    <w:basedOn w:val="Normal"/>
-    <w:next w:val="Normal"/>
-    <w:autoRedefine/>
-    <w:rsid w:val="002E5723"/>
-    <w:pPr>
-      <w:ind w:left="1680"/>
-    </w:pPr>
-    <w:rPr>
-      <w:rFonts w:asciiTheme="minorHAnsi" w:hAnsiTheme="minorHAnsi"/>
-      <w:sz w:val="20"/>
-      <w:szCs w:val="20"/>
-    </w:rPr>
-  </w:style>
-  <w:style w:type="paragraph" w:styleId="TOC9">
-    <w:name w:val="toc 9"/>
-    <w:basedOn w:val="Normal"/>
-    <w:next w:val="Normal"/>
-    <w:autoRedefine/>
-    <w:rsid w:val="002E5723"/>
-    <w:pPr>
-      <w:ind w:left="1920"/>
-    </w:pPr>
-    <w:rPr>
-      <w:rFonts w:asciiTheme="minorHAnsi" w:hAnsiTheme="minorHAnsi"/>
-      <w:sz w:val="20"/>
-      <w:szCs w:val="20"/>
-    </w:rPr>
-  </w:style>
-  <w:style w:type="paragraph" w:customStyle="1" w:styleId="CustomCaption">
-    <w:name w:val="CustomCaption"/>
-    <w:basedOn w:val="Normal"/>
-    <w:link w:val="CustomCaptionChar"/>
-    <w:qFormat/>
-    <w:rsid w:val="007C0CB1"/>
-    <w:pPr>
-      <w:autoSpaceDE/>
-      <w:autoSpaceDN/>
-      <w:adjustRightInd/>
-      <w:jc w:val="both"/>
-    </w:pPr>
-    <w:rPr>
-      <w:kern w:val="20"/>
-      <w:sz w:val="22"/>
-    </w:rPr>
-  </w:style>
-  <w:style w:type="character" w:customStyle="1" w:styleId="CustomCaptionChar">
-    <w:name w:val="CustomCaption Char"/>
-    <w:basedOn w:val="DefaultParagraphFont"/>
-    <w:link w:val="CustomCaption"/>
-    <w:rsid w:val="007C0CB1"/>
-    <w:rPr>
-      <w:kern w:val="20"/>
-      <w:sz w:val="22"/>
-    </w:rPr>
-  </w:style>
-  <w:style w:type="table" w:styleId="TableGrid">
-    <w:name w:val="Table Grid"/>
-    <w:basedOn w:val="TableNormal"/>
-    <w:uiPriority w:val="59"/>
-    <w:rsid w:val="007C0CB1"/>
-    <w:rPr>
-      <w:rFonts w:asciiTheme="minorHAnsi" w:eastAsiaTheme="minorEastAsia" w:hAnsiTheme="minorHAnsi" w:cstheme="minorBidi"/>
-      <w:sz w:val="22"/>
-      <w:szCs w:val="22"/>
-      <w:lang w:eastAsia="zh-CN"/>
-    </w:rPr>
-    <w:tblPr>
-      <w:tblBorders>
-        <w:top w:val="single" w:sz="4" w:space="0" w:color="auto"/>
-        <w:left w:val="single" w:sz="4" w:space="0" w:color="auto"/>
-        <w:bottom w:val="single" w:sz="4" w:space="0" w:color="auto"/>
-        <w:right w:val="single" w:sz="4" w:space="0" w:color="auto"/>
-        <w:insideH w:val="single" w:sz="4" w:space="0" w:color="auto"/>
-        <w:insideV w:val="single" w:sz="4" w:space="0" w:color="auto"/>
-      </w:tblBorders>
-    </w:tblPr>
-  </w:style>
-  <w:style w:type="paragraph" w:customStyle="1" w:styleId="Default">
-    <w:name w:val="Default"/>
-    <w:rsid w:val="002D3CDC"/>
-    <w:pPr>
-      <w:autoSpaceDE w:val="0"/>
-      <w:autoSpaceDN w:val="0"/>
-      <w:adjustRightInd w:val="0"/>
-    </w:pPr>
-    <w:rPr>
-      <w:color w:val="000000"/>
-    </w:rPr>
-  </w:style>
-  <w:style w:type="character" w:styleId="HTMLTypewriter">
-    <w:name w:val="HTML Typewriter"/>
-    <w:basedOn w:val="DefaultParagraphFont"/>
-    <w:uiPriority w:val="99"/>
-    <w:unhideWhenUsed/>
-    <w:rsid w:val="005833B2"/>
-    <w:rPr>
-      <w:rFonts w:ascii="Courier New" w:eastAsiaTheme="minorHAnsi" w:hAnsi="Courier New" w:cs="Courier New" w:hint="default"/>
-      <w:sz w:val="20"/>
-      <w:szCs w:val="20"/>
-    </w:rPr>
-  </w:style>
-</w:styles>
-</file>
-
-<file path=word/stylesWithEffects.xml><?xml version="1.0" encoding="utf-8"?>
-<w:styles xmlns:wpc="http://schemas.microsoft.com/office/word/2010/wordprocessingCanvas" xmlns:mc="http://schemas.openxmlformats.org/markup-compatibility/2006" xmlns:o="urn:schemas-microsoft-com:office:office" xmlns:r="http://schemas.openxmlformats.org/officeDocument/2006/relationships" xmlns:m="http://schemas.openxmlformats.org/officeDocument/2006/math" xmlns:v="urn:schemas-microsoft-com:vml" xmlns:wp14="http://schemas.microsoft.com/office/word/2010/wordprocessingDrawing" xmlns:wp="http://schemas.openxmlformats.org/drawingml/2006/wordprocessingDrawing" xmlns:w10="urn:schemas-microsoft-com:office:word" xmlns:w="http://schemas.openxmlformats.org/wordprocessingml/2006/main" xmlns:w14="http://schemas.microsoft.com/office/word/2010/wordml" xmlns:wpg="http://schemas.microsoft.com/office/word/2010/wordprocessingGroup" xmlns:wpi="http://schemas.microsoft.com/office/word/2010/wordprocessingInk" xmlns:wne="http://schemas.microsoft.com/office/word/2006/wordml" xmlns:wps="http://schemas.microsoft.com/office/word/2010/wordprocessingShape" mc:Ignorable="w14 wp14">
-  <w:docDefaults>
-    <w:rPrDefault>
-      <w:rPr>
-        <w:rFonts w:ascii="Times New Roman" w:eastAsia="Times New Roman" w:hAnsi="Times New Roman" w:cs="Times New Roman"/>
-        <w:sz w:val="24"/>
-        <w:szCs w:val="24"/>
-        <w:lang w:val="en-US" w:eastAsia="en-US" w:bidi="ar-SA"/>
-      </w:rPr>
-    </w:rPrDefault>
-    <w:pPrDefault/>
-  </w:docDefaults>
-  <w:latentStyles w:defLockedState="0" w:defUIPriority="0" w:defSemiHidden="0" w:defUnhideWhenUsed="0" w:defQFormat="0" w:count="267">
-    <w:lsdException w:name="heading 1" w:qFormat="1"/>
-    <w:lsdException w:name="heading 2" w:qFormat="1"/>
-    <w:lsdException w:name="toc 1" w:uiPriority="39"/>
-    <w:lsdException w:name="toc 2" w:uiPriority="39"/>
-    <w:lsdException w:name="toc 3" w:uiPriority="39"/>
-    <w:lsdException w:name="Hyperlink" w:uiPriority="99"/>
-    <w:lsdException w:name="Normal (Web)" w:uiPriority="99"/>
-    <w:lsdException w:name="HTML Typewriter" w:uiPriority="99"/>
-    <w:lsdException w:name="Table Grid" w:uiPriority="59"/>
-    <w:lsdException w:name="List Paragraph" w:uiPriority="34" w:qFormat="1"/>
-    <w:lsdException w:name="TOC Heading" w:uiPriority="39" w:qFormat="1"/>
+    <w:lsdException w:name="Medium List 2 Accent 1"/>
+    <w:lsdException w:name="Medium Grid 1 Accent 1"/>
+    <w:lsdException w:name="Medium Grid 2 Accent 1"/>
+    <w:lsdException w:name="Medium Grid 3 Accent 1"/>
+    <w:lsdException w:name="Dark List Accent 1"/>
+    <w:lsdException w:name="Colorful Shading Accent 1"/>
+    <w:lsdException w:name="Colorful List Accent 1"/>
+    <w:lsdException w:name="Colorful Grid Accent 1"/>
+    <w:lsdException w:name="Light Shading Accent 2"/>
+    <w:lsdException w:name="Light List Accent 2"/>
+    <w:lsdException w:name="Light Grid Accent 2"/>
+    <w:lsdException w:name="Medium Shading 1 Accent 2"/>
+    <w:lsdException w:name="Medium Shading 2 Accent 2"/>
+    <w:lsdException w:name="Medium List 1 Accent 2"/>
+    <w:lsdException w:name="Medium List 2 Accent 2"/>
+    <w:lsdException w:name="Medium Grid 1 Accent 2"/>
+    <w:lsdException w:name="Medium Grid 2 Accent 2"/>
+    <w:lsdException w:name="Medium Grid 3 Accent 2"/>
+    <w:lsdException w:name="Dark List Accent 2"/>
+    <w:lsdException w:name="Colorful Shading Accent 2"/>
+    <w:lsdException w:name="Colorful List Accent 2"/>
+    <w:lsdException w:name="Colorful Grid Accent 2"/>
+    <w:lsdException w:name="Light Shading Accent 3"/>
+    <w:lsdException w:name="Light List Accent 3"/>
+    <w:lsdException w:name="Light Grid Accent 3"/>
+    <w:lsdException w:name="Medium Shading 1 Accent 3"/>
+    <w:lsdException w:name="Medium Shading 2 Accent 3"/>
+    <w:lsdException w:name="Medium List 1 Accent 3"/>
+    <w:lsdException w:name="Medium List 2 Accent 3"/>
+    <w:lsdException w:name="Medium Grid 1 Accent 3"/>
+    <w:lsdException w:name="Medium Grid 2 Accent 3"/>
+    <w:lsdException w:name="Medium Grid 3 Accent 3"/>
+    <w:lsdException w:name="Dark List Accent 3"/>
+    <w:lsdException w:name="Colorful Shading Accent 3"/>
+    <w:lsdException w:name="Colorful List Accent 3"/>
+    <w:lsdException w:name="Colorful Grid Accent 3"/>
+    <w:lsdException w:name="Light Shading Accent 4"/>
+    <w:lsdException w:name="Light List Accent 4"/>
+    <w:lsdException w:name="Light Grid Accent 4"/>
+    <w:lsdException w:name="Medium Shading 1 Accent 4"/>
+    <w:lsdException w:name="Medium Shading 2 Accent 4"/>
+    <w:lsdException w:name="Medium List 1 Accent 4"/>
+    <w:lsdException w:name="Medium List 2 Accent 4"/>
+    <w:lsdException w:name="Medium Grid 1 Accent 4"/>
+    <w:lsdException w:name="Medium Grid 2 Accent 4"/>
+    <w:lsdException w:name="Medium Grid 3 Accent 4"/>
+    <w:lsdException w:name="Dark List Accent 4"/>
+    <w:lsdException w:name="Colorful Shading Accent 4"/>
+    <w:lsdException w:name="Colorful List Accent 4"/>
+    <w:lsdException w:name="Colorful Grid Accent 4"/>
+    <w:lsdException w:name="Light Shading Accent 5"/>
+    <w:lsdException w:name="Light List Accent 5"/>
+    <w:lsdException w:name="Light Grid Accent 5"/>
+    <w:lsdException w:name="Medium Shading 1 Accent 5"/>
+    <w:lsdException w:name="Medium Shading 2 Accent 5"/>
+    <w:lsdException w:name="Medium List 1 Accent 5"/>
+    <w:lsdException w:name="Medium List 2 Accent 5"/>
+    <w:lsdException w:name="Medium Grid 1 Accent 5"/>
+    <w:lsdException w:name="Medium Grid 2 Accent 5"/>
+    <w:lsdException w:name="Medium Grid 3 Accent 5"/>
+    <w:lsdException w:name="Dark List Accent 5"/>
+    <w:lsdException w:name="Colorful Shading Accent 5"/>
+    <w:lsdException w:name="Colorful List Accent 5"/>
+    <w:lsdException w:name="Colorful Grid Accent 5"/>
+    <w:lsdException w:name="Light Shading Accent 6"/>
+    <w:lsdException w:name="Light List Accent 6"/>
+    <w:lsdException w:name="Light Grid Accent 6"/>
+    <w:lsdException w:name="Medium Shading 1 Accent 6"/>
+    <w:lsdException w:name="Medium Shading 2 Accent 6"/>
+    <w:lsdException w:name="Medium List 1 Accent 6"/>
+    <w:lsdException w:name="Medium List 2 Accent 6"/>
+    <w:lsdException w:name="Medium Grid 1 Accent 6"/>
+    <w:lsdException w:name="Medium Grid 2 Accent 6"/>
+    <w:lsdException w:name="Medium Grid 3 Accent 6"/>
+    <w:lsdException w:name="Dark List Accent 6"/>
+    <w:lsdException w:name="Colorful Shading Accent 6"/>
+    <w:lsdException w:name="Colorful List Accent 6"/>
+    <w:lsdException w:name="Colorful Grid Accent 6"/>
+    <w:lsdException w:name="Bibliography" w:semiHidden="1" w:unhideWhenUsed="1"/>
+    <w:lsdException w:name="TOC Heading" w:semiHidden="1" w:uiPriority="39" w:unhideWhenUsed="1" w:qFormat="1"/>
+    <w:lsdException w:name="Plain Table 1" w:uiPriority="41"/>
+    <w:lsdException w:name="Plain Table 2" w:uiPriority="42"/>
+    <w:lsdException w:name="Plain Table 3" w:uiPriority="43"/>
+    <w:lsdException w:name="Plain Table 4" w:uiPriority="44"/>
+    <w:lsdException w:name="Plain Table 5" w:uiPriority="45"/>
+    <w:lsdException w:name="Grid Table Light" w:uiPriority="40"/>
+    <w:lsdException w:name="Grid Table 1 Light" w:uiPriority="46"/>
+    <w:lsdException w:name="Grid Table 2" w:uiPriority="47"/>
+    <w:lsdException w:name="Grid Table 3" w:uiPriority="48"/>
+    <w:lsdException w:name="Grid Table 4" w:uiPriority="49"/>
+    <w:lsdException w:name="Grid Table 5 Dark" w:uiPriority="50"/>
+    <w:lsdException w:name="Grid Table 6 Colorful" w:uiPriority="51"/>
+    <w:lsdException w:name="Grid Table 7 Colorful" w:uiPriority="52"/>
+    <w:lsdException w:name="Grid Table 1 Light Accent 1" w:uiPriority="46"/>
+    <w:lsdException w:name="Grid Table 2 Accent 1" w:uiPriority="47"/>
+    <w:lsdException w:name="Grid Table 3 Accent 1" w:uiPriority="48"/>
+    <w:lsdException w:name="Grid Table 4 Accent 1" w:uiPriority="49"/>
+    <w:lsdException w:name="Grid Table 5 Dark Accent 1" w:uiPriority="50"/>
+    <w:lsdException w:name="Grid Table 6 Colorful Accent 1" w:uiPriority="51"/>
+    <w:lsdException w:name="Grid Table 7 Colorful Accent 1" w:uiPriority="52"/>
+    <w:lsdException w:name="Grid Table 1 Light Accent 2" w:uiPriority="46"/>
+    <w:lsdException w:name="Grid Table 2 Accent 2" w:uiPriority="47"/>
+    <w:lsdException w:name="Grid Table 3 Accent 2" w:uiPriority="48"/>
+    <w:lsdException w:name="Grid Table 4 Accent 2" w:uiPriority="49"/>
+    <w:lsdException w:name="Grid Table 5 Dark Accent 2" w:uiPriority="50"/>
+    <w:lsdException w:name="Grid Table 6 Colorful Accent 2" w:uiPriority="51"/>
+    <w:lsdException w:name="Grid Table 7 Colorful Accent 2" w:uiPriority="52"/>
+    <w:lsdException w:name="Grid Table 1 Light Accent 3" w:uiPriority="46"/>
+    <w:lsdException w:name="Grid Table 2 Accent 3" w:uiPriority="47"/>
+    <w:lsdException w:name="Grid Table 3 Accent 3" w:uiPriority="48"/>
+    <w:lsdException w:name="Grid Table 4 Accent 3" w:uiPriority="49"/>
+    <w:lsdException w:name="Grid Table 5 Dark Accent 3" w:uiPriority="50"/>
+    <w:lsdException w:name="Grid Table 6 Colorful Accent 3" w:uiPriority="51"/>
+    <w:lsdException w:name="Grid Table 7 Colorful Accent 3" w:uiPriority="52"/>
+    <w:lsdException w:name="Grid Table 1 Light Accent 4" w:uiPriority="46"/>
+    <w:lsdException w:name="Grid Table 2 Accent 4" w:uiPriority="47"/>
+    <w:lsdException w:name="Grid Table 3 Accent 4" w:uiPriority="48"/>
+    <w:lsdException w:name="Grid Table 4 Accent 4" w:uiPriority="49"/>
+    <w:lsdException w:name="Grid Table 5 Dark Accent 4" w:uiPriority="50"/>
+    <w:lsdException w:name="Grid Table 6 Colorful Accent 4" w:uiPriority="51"/>
+    <w:lsdException w:name="Grid Table 7 Colorful Accent 4" w:uiPriority="52"/>
+    <w:lsdException w:name="Grid Table 1 Light Accent 5" w:uiPriority="46"/>
+    <w:lsdException w:name="Grid Table 2 Accent 5" w:uiPriority="47"/>
+    <w:lsdException w:name="Grid Table 3 Accent 5" w:uiPriority="48"/>
+    <w:lsdException w:name="Grid Table 4 Accent 5" w:uiPriority="49"/>
+    <w:lsdException w:name="Grid Table 5 Dark Accent 5" w:uiPriority="50"/>
+    <w:lsdException w:name="Grid Table 6 Colorful Accent 5" w:uiPriority="51"/>
+    <w:lsdException w:name="Grid Table 7 Colorful Accent 5" w:uiPriority="52"/>
+    <w:lsdException w:name="Grid Table 1 Light Accent 6" w:uiPriority="46"/>
+    <w:lsdException w:name="Grid Table 2 Accent 6" w:uiPriority="47"/>
+    <w:lsdException w:name="Grid Table 3 Accent 6" w:uiPriority="48"/>
+    <w:lsdException w:name="Grid Table 4 Accent 6" w:uiPriority="49"/>
+    <w:lsdException w:name="Grid Table 5 Dark Accent 6" w:uiPriority="50"/>
+    <w:lsdException w:name="Grid Table 6 Colorful Accent 6" w:uiPriority="51"/>
+    <w:lsdException w:name="Grid Table 7 Colorful Accent 6" w:uiPriority="52"/>
+    <w:lsdException w:name="List Table 1 Light" w:uiPriority="46"/>
+    <w:lsdException w:name="List Table 2" w:uiPriority="47"/>
+    <w:lsdException w:name="List Table 3" w:uiPriority="48"/>
+    <w:lsdException w:name="List Table 4" w:uiPriority="49"/>
+    <w:lsdException w:name="List Table 5 Dark" w:uiPriority="50"/>
+    <w:lsdException w:name="List Table 6 Colorful" w:uiPriority="51"/>
+    <w:lsdException w:name="List Table 7 Colorful" w:uiPriority="52"/>
+    <w:lsdException w:name="List Table 1 Light Accent 1" w:uiPriority="46"/>
+    <w:lsdException w:name="List Table 2 Accent 1" w:uiPriority="47"/>
+    <w:lsdException w:name="List Table 3 Accent 1" w:uiPriority="48"/>
+    <w:lsdException w:name="List Table 4 Accent 1" w:uiPriority="49"/>
+    <w:lsdException w:name="List Table 5 Dark Accent 1" w:uiPriority="50"/>
+    <w:lsdException w:name="List Table 6 Colorful Accent 1" w:uiPriority="51"/>
+    <w:lsdException w:name="List Table 7 Colorful Accent 1" w:uiPriority="52"/>
+    <w:lsdException w:name="List Table 1 Light Accent 2" w:uiPriority="46"/>
+    <w:lsdException w:name="List Table 2 Accent 2" w:uiPriority="47"/>
+    <w:lsdException w:name="List Table 3 Accent 2" w:uiPriority="48"/>
+    <w:lsdException w:name="List Table 4 Accent 2" w:uiPriority="49"/>
+    <w:lsdException w:name="List Table 5 Dark Accent 2" w:uiPriority="50"/>
+    <w:lsdException w:name="List Table 6 Colorful Accent 2" w:uiPriority="51"/>
+    <w:lsdException w:name="List Table 7 Colorful Accent 2" w:uiPriority="52"/>
+    <w:lsdException w:name="List Table 1 Light Accent 3" w:uiPriority="46"/>
+    <w:lsdException w:name="List Table 2 Accent 3" w:uiPriority="47"/>
+    <w:lsdException w:name="List Table 3 Accent 3" w:uiPriority="48"/>
+    <w:lsdException w:name="List Table 4 Accent 3" w:uiPriority="49"/>
+    <w:lsdException w:name="List Table 5 Dark Accent 3" w:uiPriority="50"/>
+    <w:lsdException w:name="List Table 6 Colorful Accent 3" w:uiPriority="51"/>
+    <w:lsdException w:name="List Table 7 Colorful Accent 3" w:uiPriority="52"/>
+    <w:lsdException w:name="List Table 1 Light Accent 4" w:uiPriority="46"/>
+    <w:lsdException w:name="List Table 2 Accent 4" w:uiPriority="47"/>
+    <w:lsdException w:name="List Table 3 Accent 4" w:uiPriority="48"/>
+    <w:lsdException w:name="List Table 4 Accent 4" w:uiPriority="49"/>
+    <w:lsdException w:name="List Table 5 Dark Accent 4" w:uiPriority="50"/>
+    <w:lsdException w:name="List Table 6 Colorful Accent 4" w:uiPriority="51"/>
+    <w:lsdException w:name="List Table 7 Colorful Accent 4" w:uiPriority="52"/>
+    <w:lsdException w:name="List Table 1 Light Accent 5" w:uiPriority="46"/>
+    <w:lsdException w:name="List Table 2 Accent 5" w:uiPriority="47"/>
+    <w:lsdException w:name="List Table 3 Accent 5" w:uiPriority="48"/>
+    <w:lsdException w:name="List Table 4 Accent 5" w:uiPriority="49"/>
+    <w:lsdException w:name="List Table 5 Dark Accent 5" w:uiPriority="50"/>
+    <w:lsdException w:name="List Table 6 Colorful Accent 5" w:uiPriority="51"/>
+    <w:lsdException w:name="List Table 7 Colorful Accent 5" w:uiPriority="52"/>
+    <w:lsdException w:name="List Table 1 Light Accent 6" w:uiPriority="46"/>
+    <w:lsdException w:name="List Table 2 Accent 6" w:uiPriority="47"/>
+    <w:lsdException w:name="List Table 3 Accent 6" w:uiPriority="48"/>
+    <w:lsdException w:name="List Table 4 Accent 6" w:uiPriority="49"/>
+    <w:lsdException w:name="List Table 5 Dark Accent 6" w:uiPriority="50"/>
+    <w:lsdException w:name="List Table 6 Colorful Accent 6" w:uiPriority="51"/>
+    <w:lsdException w:name="List Table 7 Colorful Accent 6" w:uiPriority="52"/>
   </w:latentStyles>
   <w:style w:type="paragraph" w:default="1" w:styleId="Normal">
     <w:name w:val="Normal"/>
@@ -11442,12 +10542,6 @@
 </file>
 
 <file path=customXml/item1.xml><?xml version="1.0" encoding="utf-8"?>
-<p:properties xmlns:p="http://schemas.microsoft.com/office/2006/metadata/properties" xmlns:xsi="http://www.w3.org/2001/XMLSchema-instance">
-  <documentManagement/>
-</p:properties>
-</file>
-
-<file path=customXml/item2.xml><?xml version="1.0" encoding="utf-8"?>
 <ct:contentTypeSchema xmlns:ct="http://schemas.microsoft.com/office/2006/metadata/contentType" xmlns:ma="http://schemas.microsoft.com/office/2006/metadata/properties/metaAttributes" ct:_="" ma:_="" ma:contentTypeName="Document" ma:contentTypeID="0x010100F769815748284C4C85E97E42856F1492" ma:contentTypeVersion="2" ma:contentTypeDescription="Create a new document." ma:contentTypeScope="" ma:versionID="f3678cd88e440f4eb3515ed17f108f46">
   <xsd:schema xmlns:xsd="http://www.w3.org/2001/XMLSchema" xmlns:p="http://schemas.microsoft.com/office/2006/metadata/properties" targetNamespace="http://schemas.microsoft.com/office/2006/metadata/properties" ma:root="true" ma:fieldsID="787ef55d6e482a799c548363fedbcce5">
     <xsd:element name="properties">
@@ -11496,6 +10590,12 @@
 </ct:contentTypeSchema>
 </file>
 
+<file path=customXml/item2.xml><?xml version="1.0" encoding="utf-8"?>
+<p:properties xmlns:p="http://schemas.microsoft.com/office/2006/metadata/properties" xmlns:xsi="http://www.w3.org/2001/XMLSchema-instance">
+  <documentManagement/>
+</p:properties>
+</file>
+
 <file path=customXml/item3.xml><?xml version="1.0" encoding="utf-8"?>
 <?mso-contentType ?>
 <FormTemplates xmlns="http://schemas.microsoft.com/sharepoint/v3/contenttype/forms">
@@ -11514,14 +10614,6 @@
 </file>
 
 <file path=customXml/itemProps1.xml><?xml version="1.0" encoding="utf-8"?>
-<ds:datastoreItem xmlns:ds="http://schemas.openxmlformats.org/officeDocument/2006/customXml" ds:itemID="{8E31C432-F2B4-4374-B7E4-1A5B2E809E00}">
-  <ds:schemaRefs>
-    <ds:schemaRef ds:uri="http://schemas.microsoft.com/office/2006/metadata/properties"/>
-  </ds:schemaRefs>
-</ds:datastoreItem>
-</file>
-
-<file path=customXml/itemProps2.xml><?xml version="1.0" encoding="utf-8"?>
 <ds:datastoreItem xmlns:ds="http://schemas.openxmlformats.org/officeDocument/2006/customXml" ds:itemID="{E0CEED9A-88AB-4F6B-A4E1-6D20CEF72624}">
   <ds:schemaRefs>
     <ds:schemaRef ds:uri="http://schemas.microsoft.com/office/2006/metadata/contentType"/>
@@ -11536,6 +10628,20 @@
 </ds:datastoreItem>
 </file>
 
+<file path=customXml/itemProps2.xml><?xml version="1.0" encoding="utf-8"?>
+<ds:datastoreItem xmlns:ds="http://schemas.openxmlformats.org/officeDocument/2006/customXml" ds:itemID="{8E31C432-F2B4-4374-B7E4-1A5B2E809E00}">
+  <ds:schemaRefs>
+    <ds:schemaRef ds:uri="http://schemas.microsoft.com/office/2006/documentManagement/types"/>
+    <ds:schemaRef ds:uri="http://schemas.openxmlformats.org/package/2006/metadata/core-properties"/>
+    <ds:schemaRef ds:uri="http://purl.org/dc/terms/"/>
+    <ds:schemaRef ds:uri="http://schemas.microsoft.com/office/2006/metadata/properties"/>
+    <ds:schemaRef ds:uri="http://purl.org/dc/dcmitype/"/>
+    <ds:schemaRef ds:uri="http://www.w3.org/XML/1998/namespace"/>
+    <ds:schemaRef ds:uri="http://purl.org/dc/elements/1.1/"/>
+  </ds:schemaRefs>
+</ds:datastoreItem>
+</file>
+
 <file path=customXml/itemProps3.xml><?xml version="1.0" encoding="utf-8"?>
 <ds:datastoreItem xmlns:ds="http://schemas.openxmlformats.org/officeDocument/2006/customXml" ds:itemID="{0A3DC13A-A79E-4F5B-BE57-657D878C4ABF}">
   <ds:schemaRefs>
@@ -11545,7 +10651,7 @@
 </file>
 
 <file path=customXml/itemProps4.xml><?xml version="1.0" encoding="utf-8"?>
-<ds:datastoreItem xmlns:ds="http://schemas.openxmlformats.org/officeDocument/2006/customXml" ds:itemID="{A6DCB7AF-C56C-44A5-A269-38CE79CFD954}">
+<ds:datastoreItem xmlns:ds="http://schemas.openxmlformats.org/officeDocument/2006/customXml" ds:itemID="{E27CBEFA-8327-41F3-B692-E211072AE9EE}">
   <ds:schemaRefs>
     <ds:schemaRef ds:uri="http://schemas.openxmlformats.org/officeDocument/2006/bibliography"/>
   </ds:schemaRefs>
@@ -11553,7 +10659,7 @@
 </file>
 
 <file path=customXml/itemProps5.xml><?xml version="1.0" encoding="utf-8"?>
-<ds:datastoreItem xmlns:ds="http://schemas.openxmlformats.org/officeDocument/2006/customXml" ds:itemID="{58514844-3078-471B-9CFF-7684F7FD1936}">
+<ds:datastoreItem xmlns:ds="http://schemas.openxmlformats.org/officeDocument/2006/customXml" ds:itemID="{39BB59E6-3373-4762-A216-BBEF7B48F05C}">
   <ds:schemaRefs>
     <ds:schemaRef ds:uri="http://schemas.openxmlformats.org/officeDocument/2006/bibliography"/>
   </ds:schemaRefs>

</xml_diff>